<commit_message>
changed format of ujemi manuscript- should be ready for reupload
</commit_message>
<xml_diff>
--- a/UJEMI_documents/Anwari_et_al_2024_Manuscript.docx
+++ b/UJEMI_documents/Anwari_et_al_2024_Manuscript.docx
@@ -3446,7 +3446,17 @@
             <w:color w:val="000000"/>
             <w:lang w:val="en-CA"/>
           </w:rPr>
-          <w:t xml:space="preserve"> 2017. Cleanliness in context: reconciling hygiene with a modern microbial perspective. Microbiome</w:t>
+          <w:t xml:space="preserve"> 2017. Cleanliness in context: reconciling hygiene with a modern microbial perspective. </w:t>
+        </w:r>
+        <w:r>
+          <w:rPr>
+            <w:rFonts w:ascii="Times New Roman" w:eastAsia="Times New Roman" w:hAnsi="Times New Roman" w:cs="Times New Roman"/>
+            <w:i/>
+            <w:iCs/>
+            <w:color w:val="000000"/>
+            <w:lang w:val="en-CA"/>
+          </w:rPr>
+          <w:t>Microbiome</w:t>
         </w:r>
         <w:r>
           <w:rPr>
@@ -3589,12 +3599,24 @@
             <w:color w:val="000000"/>
             <w:lang w:val="en-CA"/>
           </w:rPr>
-          <w:t xml:space="preserve"> 2018. Personal hygiene among college students in Kuwait: A Health promotion perspective. J Educ Health </w:t>
-        </w:r>
-        <w:proofErr w:type="spellStart"/>
-        <w:r>
-          <w:rPr>
-            <w:rFonts w:ascii="Times New Roman" w:eastAsia="Times New Roman" w:hAnsi="Times New Roman" w:cs="Times New Roman"/>
+          <w:t xml:space="preserve"> 2018. Personal hygiene among college students in Kuwait: A Health promotion perspective.</w:t>
+        </w:r>
+        <w:r>
+          <w:rPr>
+            <w:rFonts w:ascii="Times New Roman" w:eastAsia="Times New Roman" w:hAnsi="Times New Roman" w:cs="Times New Roman"/>
+            <w:i/>
+            <w:iCs/>
+            <w:color w:val="000000"/>
+            <w:lang w:val="en-CA"/>
+          </w:rPr>
+          <w:t xml:space="preserve"> J Educ Health </w:t>
+        </w:r>
+        <w:proofErr w:type="spellStart"/>
+        <w:r>
+          <w:rPr>
+            <w:rFonts w:ascii="Times New Roman" w:eastAsia="Times New Roman" w:hAnsi="Times New Roman" w:cs="Times New Roman"/>
+            <w:i/>
+            <w:iCs/>
             <w:color w:val="000000"/>
             <w:lang w:val="en-CA"/>
           </w:rPr>
@@ -3674,12 +3696,24 @@
             <w:color w:val="000000"/>
             <w:lang w:val="en-CA"/>
           </w:rPr>
-          <w:t xml:space="preserve"> 2008. The influence of sex, handedness, and washing on the diversity of hand surface bacteria. Proc Natl </w:t>
-        </w:r>
-        <w:proofErr w:type="spellStart"/>
-        <w:r>
-          <w:rPr>
-            <w:rFonts w:ascii="Times New Roman" w:eastAsia="Times New Roman" w:hAnsi="Times New Roman" w:cs="Times New Roman"/>
+          <w:t xml:space="preserve"> 2008. The influence of sex, handedness, and washing on the diversity of hand surface bacteria. </w:t>
+        </w:r>
+        <w:r>
+          <w:rPr>
+            <w:rFonts w:ascii="Times New Roman" w:eastAsia="Times New Roman" w:hAnsi="Times New Roman" w:cs="Times New Roman"/>
+            <w:i/>
+            <w:iCs/>
+            <w:color w:val="000000"/>
+            <w:lang w:val="en-CA"/>
+          </w:rPr>
+          <w:t xml:space="preserve">Proc Natl </w:t>
+        </w:r>
+        <w:proofErr w:type="spellStart"/>
+        <w:r>
+          <w:rPr>
+            <w:rFonts w:ascii="Times New Roman" w:eastAsia="Times New Roman" w:hAnsi="Times New Roman" w:cs="Times New Roman"/>
+            <w:i/>
+            <w:iCs/>
             <w:color w:val="000000"/>
             <w:lang w:val="en-CA"/>
           </w:rPr>
@@ -3689,10 +3723,20 @@
         <w:r>
           <w:rPr>
             <w:rFonts w:ascii="Times New Roman" w:eastAsia="Times New Roman" w:hAnsi="Times New Roman" w:cs="Times New Roman"/>
-            <w:color w:val="000000"/>
-            <w:lang w:val="en-CA"/>
-          </w:rPr>
-          <w:t xml:space="preserve"> Sci U S A </w:t>
+            <w:i/>
+            <w:iCs/>
+            <w:color w:val="000000"/>
+            <w:lang w:val="en-CA"/>
+          </w:rPr>
+          <w:t xml:space="preserve"> Sci U S A</w:t>
+        </w:r>
+        <w:r>
+          <w:rPr>
+            <w:rFonts w:ascii="Times New Roman" w:eastAsia="Times New Roman" w:hAnsi="Times New Roman" w:cs="Times New Roman"/>
+            <w:color w:val="000000"/>
+            <w:lang w:val="en-CA"/>
+          </w:rPr>
+          <w:t xml:space="preserve"> </w:t>
         </w:r>
         <w:r>
           <w:rPr>
@@ -3825,12 +3869,24 @@
             <w:color w:val="000000"/>
             <w:lang w:val="en-CA"/>
           </w:rPr>
-          <w:t xml:space="preserve"> 2013. Microbiological Contamination of Bed Linen and Staff Uniforms in a Hospital. 7. Adv </w:t>
-        </w:r>
-        <w:proofErr w:type="spellStart"/>
-        <w:r>
-          <w:rPr>
-            <w:rFonts w:ascii="Times New Roman" w:eastAsia="Times New Roman" w:hAnsi="Times New Roman" w:cs="Times New Roman"/>
+          <w:t xml:space="preserve"> 2013. Microbiological Contamination of Bed Linen and Staff Uniforms in a Hospital. 7. </w:t>
+        </w:r>
+        <w:r>
+          <w:rPr>
+            <w:rFonts w:ascii="Times New Roman" w:eastAsia="Times New Roman" w:hAnsi="Times New Roman" w:cs="Times New Roman"/>
+            <w:i/>
+            <w:iCs/>
+            <w:color w:val="000000"/>
+            <w:lang w:val="en-CA"/>
+          </w:rPr>
+          <w:t xml:space="preserve">Adv </w:t>
+        </w:r>
+        <w:proofErr w:type="spellStart"/>
+        <w:r>
+          <w:rPr>
+            <w:rFonts w:ascii="Times New Roman" w:eastAsia="Times New Roman" w:hAnsi="Times New Roman" w:cs="Times New Roman"/>
+            <w:i/>
+            <w:iCs/>
             <w:color w:val="000000"/>
             <w:lang w:val="en-CA"/>
           </w:rPr>
@@ -3840,6 +3896,8 @@
         <w:r>
           <w:rPr>
             <w:rFonts w:ascii="Times New Roman" w:eastAsia="Times New Roman" w:hAnsi="Times New Roman" w:cs="Times New Roman"/>
+            <w:i/>
+            <w:iCs/>
             <w:color w:val="000000"/>
             <w:lang w:val="en-CA"/>
           </w:rPr>
@@ -3938,6 +3996,8 @@
         <w:r>
           <w:rPr>
             <w:rFonts w:ascii="Times New Roman" w:eastAsia="Times New Roman" w:hAnsi="Times New Roman" w:cs="Times New Roman"/>
+            <w:i/>
+            <w:iCs/>
             <w:color w:val="000000"/>
             <w:lang w:val="en-CA"/>
           </w:rPr>
@@ -4027,12 +4087,24 @@
             <w:color w:val="000000"/>
             <w:lang w:val="en-CA"/>
           </w:rPr>
-          <w:t xml:space="preserve"> 2013. The skin microbiome: current perspectives and future challenges. J Am </w:t>
-        </w:r>
-        <w:proofErr w:type="spellStart"/>
-        <w:r>
-          <w:rPr>
-            <w:rFonts w:ascii="Times New Roman" w:eastAsia="Times New Roman" w:hAnsi="Times New Roman" w:cs="Times New Roman"/>
+          <w:t xml:space="preserve"> 2013. The skin microbiome: current perspectives and future challenges.</w:t>
+        </w:r>
+        <w:r>
+          <w:rPr>
+            <w:rFonts w:ascii="Times New Roman" w:eastAsia="Times New Roman" w:hAnsi="Times New Roman" w:cs="Times New Roman"/>
+            <w:i/>
+            <w:iCs/>
+            <w:color w:val="000000"/>
+            <w:lang w:val="en-CA"/>
+          </w:rPr>
+          <w:t xml:space="preserve"> J Am </w:t>
+        </w:r>
+        <w:proofErr w:type="spellStart"/>
+        <w:r>
+          <w:rPr>
+            <w:rFonts w:ascii="Times New Roman" w:eastAsia="Times New Roman" w:hAnsi="Times New Roman" w:cs="Times New Roman"/>
+            <w:i/>
+            <w:iCs/>
             <w:color w:val="000000"/>
             <w:lang w:val="en-CA"/>
           </w:rPr>
@@ -4042,10 +4114,20 @@
         <w:r>
           <w:rPr>
             <w:rFonts w:ascii="Times New Roman" w:eastAsia="Times New Roman" w:hAnsi="Times New Roman" w:cs="Times New Roman"/>
-            <w:color w:val="000000"/>
-            <w:lang w:val="en-CA"/>
-          </w:rPr>
-          <w:t xml:space="preserve"> Dermatol </w:t>
+            <w:i/>
+            <w:iCs/>
+            <w:color w:val="000000"/>
+            <w:lang w:val="en-CA"/>
+          </w:rPr>
+          <w:t xml:space="preserve"> Dermatol</w:t>
+        </w:r>
+        <w:r>
+          <w:rPr>
+            <w:rFonts w:ascii="Times New Roman" w:eastAsia="Times New Roman" w:hAnsi="Times New Roman" w:cs="Times New Roman"/>
+            <w:color w:val="000000"/>
+            <w:lang w:val="en-CA"/>
+          </w:rPr>
+          <w:t xml:space="preserve"> </w:t>
         </w:r>
         <w:r>
           <w:rPr>
@@ -4134,7 +4216,25 @@
             <w:color w:val="000000"/>
             <w:lang w:val="en-CA"/>
           </w:rPr>
-          <w:t xml:space="preserve">2022. Global sex differences in hygiene norms and their relation to sex equality. PLOS Glob Public Health </w:t>
+          <w:t xml:space="preserve">2022. Global sex differences in hygiene norms and their relation to sex equality. </w:t>
+        </w:r>
+        <w:r>
+          <w:rPr>
+            <w:rFonts w:ascii="Times New Roman" w:eastAsia="Times New Roman" w:hAnsi="Times New Roman" w:cs="Times New Roman"/>
+            <w:i/>
+            <w:iCs/>
+            <w:color w:val="000000"/>
+            <w:lang w:val="en-CA"/>
+          </w:rPr>
+          <w:t>PLOS Glob Public Health</w:t>
+        </w:r>
+        <w:r>
+          <w:rPr>
+            <w:rFonts w:ascii="Times New Roman" w:eastAsia="Times New Roman" w:hAnsi="Times New Roman" w:cs="Times New Roman"/>
+            <w:color w:val="000000"/>
+            <w:lang w:val="en-CA"/>
+          </w:rPr>
+          <w:t xml:space="preserve"> </w:t>
         </w:r>
         <w:proofErr w:type="gramStart"/>
         <w:r>
@@ -4226,7 +4326,25 @@
             <w:color w:val="000000"/>
             <w:lang w:val="en-CA"/>
           </w:rPr>
-          <w:t xml:space="preserve"> 2019. Microbial Similarity between Students in a Common Dormitory Environment Reveals the Forensic Potential of Individual Microbial Signatures. mBio </w:t>
+          <w:t xml:space="preserve"> 2019. Microbial Similarity between Students in a Common Dormitory Environment Reveals the Forensic Potential of Individual Microbial Signatures. </w:t>
+        </w:r>
+        <w:r>
+          <w:rPr>
+            <w:rFonts w:ascii="Times New Roman" w:eastAsia="Times New Roman" w:hAnsi="Times New Roman" w:cs="Times New Roman"/>
+            <w:i/>
+            <w:iCs/>
+            <w:color w:val="000000"/>
+            <w:lang w:val="en-CA"/>
+          </w:rPr>
+          <w:t>mBio</w:t>
+        </w:r>
+        <w:r>
+          <w:rPr>
+            <w:rFonts w:ascii="Times New Roman" w:eastAsia="Times New Roman" w:hAnsi="Times New Roman" w:cs="Times New Roman"/>
+            <w:color w:val="000000"/>
+            <w:lang w:val="en-CA"/>
+          </w:rPr>
+          <w:t xml:space="preserve"> </w:t>
         </w:r>
         <w:proofErr w:type="gramStart"/>
         <w:r>
@@ -4315,12 +4433,24 @@
             <w:color w:val="000000"/>
             <w:lang w:val="en-CA"/>
           </w:rPr>
-          <w:t xml:space="preserve">2022. Cohabitation impacts the microbial diversity and taxonomic makeup of the biotic and abiotic environments in a college dormitory. Undergrad J Exp </w:t>
-        </w:r>
-        <w:proofErr w:type="spellStart"/>
-        <w:r>
-          <w:rPr>
-            <w:rFonts w:ascii="Times New Roman" w:eastAsia="Times New Roman" w:hAnsi="Times New Roman" w:cs="Times New Roman"/>
+          <w:t xml:space="preserve">2022. Cohabitation impacts the microbial diversity and taxonomic makeup of the biotic and abiotic environments in a college dormitory. </w:t>
+        </w:r>
+        <w:r>
+          <w:rPr>
+            <w:rFonts w:ascii="Times New Roman" w:eastAsia="Times New Roman" w:hAnsi="Times New Roman" w:cs="Times New Roman"/>
+            <w:i/>
+            <w:iCs/>
+            <w:color w:val="000000"/>
+            <w:lang w:val="en-CA"/>
+          </w:rPr>
+          <w:t xml:space="preserve">Undergrad J Exp </w:t>
+        </w:r>
+        <w:proofErr w:type="spellStart"/>
+        <w:r>
+          <w:rPr>
+            <w:rFonts w:ascii="Times New Roman" w:eastAsia="Times New Roman" w:hAnsi="Times New Roman" w:cs="Times New Roman"/>
+            <w:i/>
+            <w:iCs/>
             <w:color w:val="000000"/>
             <w:lang w:val="en-CA"/>
           </w:rPr>
@@ -4330,10 +4460,38 @@
         <w:r>
           <w:rPr>
             <w:rFonts w:ascii="Times New Roman" w:eastAsia="Times New Roman" w:hAnsi="Times New Roman" w:cs="Times New Roman"/>
-            <w:color w:val="000000"/>
-            <w:lang w:val="en-CA"/>
-          </w:rPr>
-          <w:t xml:space="preserve"> Immunol 27.</w:t>
+            <w:i/>
+            <w:iCs/>
+            <w:color w:val="000000"/>
+            <w:lang w:val="en-CA"/>
+          </w:rPr>
+          <w:t xml:space="preserve"> Immunol</w:t>
+        </w:r>
+        <w:r>
+          <w:rPr>
+            <w:rFonts w:ascii="Times New Roman" w:eastAsia="Times New Roman" w:hAnsi="Times New Roman" w:cs="Times New Roman"/>
+            <w:color w:val="000000"/>
+            <w:lang w:val="en-CA"/>
+          </w:rPr>
+          <w:t xml:space="preserve"> </w:t>
+        </w:r>
+        <w:r>
+          <w:rPr>
+            <w:rFonts w:ascii="Times New Roman" w:eastAsia="Times New Roman" w:hAnsi="Times New Roman" w:cs="Times New Roman"/>
+            <w:b/>
+            <w:bCs/>
+            <w:color w:val="000000"/>
+            <w:lang w:val="en-CA"/>
+          </w:rPr>
+          <w:t>27</w:t>
+        </w:r>
+        <w:r>
+          <w:rPr>
+            <w:rFonts w:ascii="Times New Roman" w:eastAsia="Times New Roman" w:hAnsi="Times New Roman" w:cs="Times New Roman"/>
+            <w:color w:val="000000"/>
+            <w:lang w:val="en-CA"/>
+          </w:rPr>
+          <w:t>.</w:t>
         </w:r>
       </w:hyperlink>
     </w:p>
@@ -5425,7 +5583,25 @@
             <w:color w:val="000000"/>
             <w:lang w:val="en-CA"/>
           </w:rPr>
-          <w:t xml:space="preserve"> 2016. DADA2: High resolution sample inference from Illumina amplicon data. Nat Methods </w:t>
+          <w:t xml:space="preserve"> 2016. DADA2: High resolution sample inference from Illumina amplicon data. </w:t>
+        </w:r>
+        <w:r>
+          <w:rPr>
+            <w:rFonts w:ascii="Times New Roman" w:eastAsia="Times New Roman" w:hAnsi="Times New Roman" w:cs="Times New Roman"/>
+            <w:i/>
+            <w:iCs/>
+            <w:color w:val="000000"/>
+            <w:lang w:val="en-CA"/>
+          </w:rPr>
+          <w:t>Nat Methods</w:t>
+        </w:r>
+        <w:r>
+          <w:rPr>
+            <w:rFonts w:ascii="Times New Roman" w:eastAsia="Times New Roman" w:hAnsi="Times New Roman" w:cs="Times New Roman"/>
+            <w:color w:val="000000"/>
+            <w:lang w:val="en-CA"/>
+          </w:rPr>
+          <w:t xml:space="preserve"> </w:t>
         </w:r>
         <w:r>
           <w:rPr>
@@ -5617,7 +5793,25 @@
             <w:color w:val="000000"/>
             <w:lang w:val="en-CA"/>
           </w:rPr>
-          <w:t xml:space="preserve"> 2013. The SILVA ribosomal RNA gene database project: improved data processing and web-based tools. Nucleic Acids Res </w:t>
+          <w:t xml:space="preserve"> 2013. The SILVA ribosomal RNA gene database project: improved data processing and web-based tools. </w:t>
+        </w:r>
+        <w:r>
+          <w:rPr>
+            <w:rFonts w:ascii="Times New Roman" w:eastAsia="Times New Roman" w:hAnsi="Times New Roman" w:cs="Times New Roman"/>
+            <w:i/>
+            <w:iCs/>
+            <w:color w:val="000000"/>
+            <w:lang w:val="en-CA"/>
+          </w:rPr>
+          <w:t>Nucleic Acids Re</w:t>
+        </w:r>
+        <w:r>
+          <w:rPr>
+            <w:rFonts w:ascii="Times New Roman" w:eastAsia="Times New Roman" w:hAnsi="Times New Roman" w:cs="Times New Roman"/>
+            <w:color w:val="000000"/>
+            <w:lang w:val="en-CA"/>
+          </w:rPr>
+          <w:t xml:space="preserve">s </w:t>
         </w:r>
         <w:proofErr w:type="gramStart"/>
         <w:r>
@@ -5712,6 +5906,8 @@
         <w:r>
           <w:rPr>
             <w:rFonts w:ascii="Times New Roman" w:eastAsia="Times New Roman" w:hAnsi="Times New Roman" w:cs="Times New Roman"/>
+            <w:i/>
+            <w:iCs/>
             <w:color w:val="000000"/>
             <w:lang w:val="en-CA"/>
           </w:rPr>
@@ -5721,10 +5917,30 @@
         <w:r>
           <w:rPr>
             <w:rFonts w:ascii="Times New Roman" w:eastAsia="Times New Roman" w:hAnsi="Times New Roman" w:cs="Times New Roman"/>
-            <w:color w:val="000000"/>
-            <w:lang w:val="en-CA"/>
-          </w:rPr>
-          <w:t xml:space="preserve"> ONE </w:t>
+            <w:i/>
+            <w:iCs/>
+            <w:color w:val="000000"/>
+            <w:lang w:val="en-CA"/>
+          </w:rPr>
+          <w:t xml:space="preserve"> ON</w:t>
+        </w:r>
+        <w:r>
+          <w:rPr>
+            <w:rFonts w:ascii="Times New Roman" w:eastAsia="Times New Roman" w:hAnsi="Times New Roman" w:cs="Times New Roman"/>
+            <w:i/>
+            <w:iCs/>
+            <w:color w:val="000000"/>
+            <w:lang w:val="en-CA"/>
+          </w:rPr>
+          <w:t>E</w:t>
+        </w:r>
+        <w:r>
+          <w:rPr>
+            <w:rFonts w:ascii="Times New Roman" w:eastAsia="Times New Roman" w:hAnsi="Times New Roman" w:cs="Times New Roman"/>
+            <w:color w:val="000000"/>
+            <w:lang w:val="en-CA"/>
+          </w:rPr>
+          <w:t xml:space="preserve"> </w:t>
         </w:r>
         <w:proofErr w:type="gramStart"/>
         <w:r>
@@ -5823,7 +6039,25 @@
             <w:color w:val="000000"/>
             <w:lang w:val="en-CA"/>
           </w:rPr>
-          <w:t xml:space="preserve">2019. ape 5.0: an environment for modern phylogenetics and evolutionary analyses in R. Bioinformatics </w:t>
+          <w:t xml:space="preserve">2019. ape 5.0: an environment for modern phylogenetics and evolutionary analyses in R. </w:t>
+        </w:r>
+        <w:r>
+          <w:rPr>
+            <w:rFonts w:ascii="Times New Roman" w:eastAsia="Times New Roman" w:hAnsi="Times New Roman" w:cs="Times New Roman"/>
+            <w:i/>
+            <w:iCs/>
+            <w:color w:val="000000"/>
+            <w:lang w:val="en-CA"/>
+          </w:rPr>
+          <w:t>Bioinformatics</w:t>
+        </w:r>
+        <w:r>
+          <w:rPr>
+            <w:rFonts w:ascii="Times New Roman" w:eastAsia="Times New Roman" w:hAnsi="Times New Roman" w:cs="Times New Roman"/>
+            <w:color w:val="000000"/>
+            <w:lang w:val="en-CA"/>
+          </w:rPr>
+          <w:t xml:space="preserve"> </w:t>
         </w:r>
         <w:r>
           <w:rPr>
@@ -5993,12 +6227,24 @@
             <w:color w:val="000000"/>
             <w:lang w:val="en-CA"/>
           </w:rPr>
-          <w:t xml:space="preserve">2019. Welcome to the Tidyverse. J Open Source </w:t>
-        </w:r>
-        <w:proofErr w:type="spellStart"/>
-        <w:r>
-          <w:rPr>
-            <w:rFonts w:ascii="Times New Roman" w:eastAsia="Times New Roman" w:hAnsi="Times New Roman" w:cs="Times New Roman"/>
+          <w:t xml:space="preserve">2019. </w:t>
+        </w:r>
+        <w:r>
+          <w:rPr>
+            <w:rFonts w:ascii="Times New Roman" w:eastAsia="Times New Roman" w:hAnsi="Times New Roman" w:cs="Times New Roman"/>
+            <w:i/>
+            <w:iCs/>
+            <w:color w:val="000000"/>
+            <w:lang w:val="en-CA"/>
+          </w:rPr>
+          <w:t xml:space="preserve">Welcome to the Tidyverse. J Open Source </w:t>
+        </w:r>
+        <w:proofErr w:type="spellStart"/>
+        <w:r>
+          <w:rPr>
+            <w:rFonts w:ascii="Times New Roman" w:eastAsia="Times New Roman" w:hAnsi="Times New Roman" w:cs="Times New Roman"/>
+            <w:i/>
+            <w:iCs/>
             <w:color w:val="000000"/>
             <w:lang w:val="en-CA"/>
           </w:rPr>
@@ -6145,7 +6391,25 @@
             <w:color w:val="000000"/>
             <w:lang w:val="en-CA"/>
           </w:rPr>
-          <w:t xml:space="preserve">1972. Evolution and Measurement of Species Diversity. TAXON </w:t>
+          <w:t xml:space="preserve">1972. Evolution and Measurement of Species Diversity. </w:t>
+        </w:r>
+        <w:r>
+          <w:rPr>
+            <w:rFonts w:ascii="Times New Roman" w:eastAsia="Times New Roman" w:hAnsi="Times New Roman" w:cs="Times New Roman"/>
+            <w:i/>
+            <w:iCs/>
+            <w:color w:val="000000"/>
+            <w:lang w:val="en-CA"/>
+          </w:rPr>
+          <w:t>TAXON</w:t>
+        </w:r>
+        <w:r>
+          <w:rPr>
+            <w:rFonts w:ascii="Times New Roman" w:eastAsia="Times New Roman" w:hAnsi="Times New Roman" w:cs="Times New Roman"/>
+            <w:color w:val="000000"/>
+            <w:lang w:val="en-CA"/>
+          </w:rPr>
+          <w:t xml:space="preserve"> </w:t>
         </w:r>
         <w:r>
           <w:rPr>
@@ -6211,6 +6475,8 @@
         <w:r>
           <w:rPr>
             <w:rFonts w:ascii="Times New Roman" w:eastAsia="Times New Roman" w:hAnsi="Times New Roman" w:cs="Times New Roman"/>
+            <w:i/>
+            <w:iCs/>
             <w:color w:val="000000"/>
             <w:lang w:val="en-CA"/>
           </w:rPr>
@@ -6220,6 +6486,8 @@
         <w:r>
           <w:rPr>
             <w:rFonts w:ascii="Times New Roman" w:eastAsia="Times New Roman" w:hAnsi="Times New Roman" w:cs="Times New Roman"/>
+            <w:i/>
+            <w:iCs/>
             <w:color w:val="000000"/>
             <w:lang w:val="en-CA"/>
           </w:rPr>
@@ -6283,7 +6551,17 @@
             <w:color w:val="000000"/>
             <w:lang w:val="en-CA"/>
           </w:rPr>
-          <w:t xml:space="preserve">1992. Estimating the Number of Classes via Sample Coverage. J Am Stat Assoc </w:t>
+          <w:t xml:space="preserve">1992. Estimating the Number of Classes via Sample Coverage. </w:t>
+        </w:r>
+        <w:r>
+          <w:rPr>
+            <w:rFonts w:ascii="Times New Roman" w:eastAsia="Times New Roman" w:hAnsi="Times New Roman" w:cs="Times New Roman"/>
+            <w:i/>
+            <w:iCs/>
+            <w:color w:val="000000"/>
+            <w:lang w:val="en-CA"/>
+          </w:rPr>
+          <w:t xml:space="preserve">J Am Stat Assoc </w:t>
         </w:r>
         <w:r>
           <w:rPr>
@@ -6399,7 +6677,17 @@
             <w:color w:val="000000"/>
             <w:lang w:val="en-CA"/>
           </w:rPr>
-          <w:t xml:space="preserve"> 1949. Measurement of Diversity. 4148. Nature </w:t>
+          <w:t xml:space="preserve"> 1949. Measurement of Diversity. 4148. </w:t>
+        </w:r>
+        <w:r>
+          <w:rPr>
+            <w:rFonts w:ascii="Times New Roman" w:eastAsia="Times New Roman" w:hAnsi="Times New Roman" w:cs="Times New Roman"/>
+            <w:i/>
+            <w:iCs/>
+            <w:color w:val="000000"/>
+            <w:lang w:val="en-CA"/>
+          </w:rPr>
+          <w:t xml:space="preserve">Nature </w:t>
         </w:r>
         <w:r>
           <w:rPr>
@@ -6459,12 +6747,24 @@
             <w:color w:val="000000"/>
             <w:lang w:val="en-CA"/>
           </w:rPr>
-          <w:t xml:space="preserve">1943. The Relation Between the Number of Species and the Number of Individuals in a Random Sample of an Animal Population. J Anim </w:t>
-        </w:r>
-        <w:proofErr w:type="spellStart"/>
-        <w:r>
-          <w:rPr>
-            <w:rFonts w:ascii="Times New Roman" w:eastAsia="Times New Roman" w:hAnsi="Times New Roman" w:cs="Times New Roman"/>
+          <w:t>1943. The Relation Between the Number of Species and the Number of Individuals in a Random Sample of an Animal Population.</w:t>
+        </w:r>
+        <w:r>
+          <w:rPr>
+            <w:rFonts w:ascii="Times New Roman" w:eastAsia="Times New Roman" w:hAnsi="Times New Roman" w:cs="Times New Roman"/>
+            <w:i/>
+            <w:iCs/>
+            <w:color w:val="000000"/>
+            <w:lang w:val="en-CA"/>
+          </w:rPr>
+          <w:t xml:space="preserve"> J Anim </w:t>
+        </w:r>
+        <w:proofErr w:type="spellStart"/>
+        <w:r>
+          <w:rPr>
+            <w:rFonts w:ascii="Times New Roman" w:eastAsia="Times New Roman" w:hAnsi="Times New Roman" w:cs="Times New Roman"/>
+            <w:i/>
+            <w:iCs/>
             <w:color w:val="000000"/>
             <w:lang w:val="en-CA"/>
           </w:rPr>
@@ -6474,6 +6774,8 @@
         <w:r>
           <w:rPr>
             <w:rFonts w:ascii="Times New Roman" w:eastAsia="Times New Roman" w:hAnsi="Times New Roman" w:cs="Times New Roman"/>
+            <w:i/>
+            <w:iCs/>
             <w:color w:val="000000"/>
             <w:lang w:val="en-CA"/>
           </w:rPr>
@@ -6662,12 +6964,24 @@
             <w:color w:val="000000"/>
             <w:lang w:val="en-CA"/>
           </w:rPr>
-          <w:t xml:space="preserve">: a New Phylogenetic Method for Comparing Microbial Communities. Appl Environ </w:t>
-        </w:r>
-        <w:proofErr w:type="spellStart"/>
-        <w:r>
-          <w:rPr>
-            <w:rFonts w:ascii="Times New Roman" w:eastAsia="Times New Roman" w:hAnsi="Times New Roman" w:cs="Times New Roman"/>
+          <w:t xml:space="preserve">: a New Phylogenetic Method for Comparing Microbial Communities. </w:t>
+        </w:r>
+        <w:r>
+          <w:rPr>
+            <w:rFonts w:ascii="Times New Roman" w:eastAsia="Times New Roman" w:hAnsi="Times New Roman" w:cs="Times New Roman"/>
+            <w:i/>
+            <w:iCs/>
+            <w:color w:val="000000"/>
+            <w:lang w:val="en-CA"/>
+          </w:rPr>
+          <w:t xml:space="preserve">Appl Environ </w:t>
+        </w:r>
+        <w:proofErr w:type="spellStart"/>
+        <w:r>
+          <w:rPr>
+            <w:rFonts w:ascii="Times New Roman" w:eastAsia="Times New Roman" w:hAnsi="Times New Roman" w:cs="Times New Roman"/>
+            <w:i/>
+            <w:iCs/>
             <w:color w:val="000000"/>
             <w:lang w:val="en-CA"/>
           </w:rPr>
@@ -6771,12 +7085,24 @@
             <w:color w:val="000000"/>
             <w:lang w:val="en-CA"/>
           </w:rPr>
-          <w:t xml:space="preserve"> 2007. Quantitative and Qualitative β Diversity Measures Lead to Different Insights into Factors That Structure Microbial Communities. Appl Environ </w:t>
-        </w:r>
-        <w:proofErr w:type="spellStart"/>
-        <w:r>
-          <w:rPr>
-            <w:rFonts w:ascii="Times New Roman" w:eastAsia="Times New Roman" w:hAnsi="Times New Roman" w:cs="Times New Roman"/>
+          <w:t xml:space="preserve"> 2007. Quantitative and Qualitative β Diversity Measures Lead to Different Insights into Factors That Structure Microbial Communities. </w:t>
+        </w:r>
+        <w:r>
+          <w:rPr>
+            <w:rFonts w:ascii="Times New Roman" w:eastAsia="Times New Roman" w:hAnsi="Times New Roman" w:cs="Times New Roman"/>
+            <w:i/>
+            <w:iCs/>
+            <w:color w:val="000000"/>
+            <w:lang w:val="en-CA"/>
+          </w:rPr>
+          <w:t xml:space="preserve">Appl Environ </w:t>
+        </w:r>
+        <w:proofErr w:type="spellStart"/>
+        <w:r>
+          <w:rPr>
+            <w:rFonts w:ascii="Times New Roman" w:eastAsia="Times New Roman" w:hAnsi="Times New Roman" w:cs="Times New Roman"/>
+            <w:i/>
+            <w:iCs/>
             <w:color w:val="000000"/>
             <w:lang w:val="en-CA"/>
           </w:rPr>
@@ -6786,6 +7112,8 @@
         <w:r>
           <w:rPr>
             <w:rFonts w:ascii="Times New Roman" w:eastAsia="Times New Roman" w:hAnsi="Times New Roman" w:cs="Times New Roman"/>
+            <w:i/>
+            <w:iCs/>
             <w:color w:val="000000"/>
             <w:lang w:val="en-CA"/>
           </w:rPr>
@@ -6856,7 +7184,17 @@
             <w:color w:val="000000"/>
             <w:lang w:val="en-CA"/>
           </w:rPr>
-          <w:t>1912. The Distribution of the Flora in the Alpine Zone. New Phytol</w:t>
+          <w:t xml:space="preserve">1912. The Distribution of the Flora in the Alpine Zone. </w:t>
+        </w:r>
+        <w:r>
+          <w:rPr>
+            <w:rFonts w:ascii="Times New Roman" w:eastAsia="Times New Roman" w:hAnsi="Times New Roman" w:cs="Times New Roman"/>
+            <w:i/>
+            <w:iCs/>
+            <w:color w:val="000000"/>
+            <w:lang w:val="en-CA"/>
+          </w:rPr>
+          <w:t>New Phytol</w:t>
         </w:r>
         <w:r>
           <w:rPr>
@@ -6923,12 +7261,24 @@
             <w:color w:val="000000"/>
             <w:lang w:val="en-CA"/>
           </w:rPr>
-          <w:t xml:space="preserve">1957. An Ordination of the Upland Forest Communities of Southern Wisconsin. </w:t>
-        </w:r>
-        <w:proofErr w:type="spellStart"/>
-        <w:r>
-          <w:rPr>
-            <w:rFonts w:ascii="Times New Roman" w:eastAsia="Times New Roman" w:hAnsi="Times New Roman" w:cs="Times New Roman"/>
+          <w:t>1957. An Ordination of the Upland Forest Communities of Southern Wisconsin.</w:t>
+        </w:r>
+        <w:r>
+          <w:rPr>
+            <w:rFonts w:ascii="Times New Roman" w:eastAsia="Times New Roman" w:hAnsi="Times New Roman" w:cs="Times New Roman"/>
+            <w:i/>
+            <w:iCs/>
+            <w:color w:val="000000"/>
+            <w:lang w:val="en-CA"/>
+          </w:rPr>
+          <w:t xml:space="preserve"> </w:t>
+        </w:r>
+        <w:proofErr w:type="spellStart"/>
+        <w:r>
+          <w:rPr>
+            <w:rFonts w:ascii="Times New Roman" w:eastAsia="Times New Roman" w:hAnsi="Times New Roman" w:cs="Times New Roman"/>
+            <w:i/>
+            <w:iCs/>
             <w:color w:val="000000"/>
             <w:lang w:val="en-CA"/>
           </w:rPr>
@@ -6938,6 +7288,8 @@
         <w:r>
           <w:rPr>
             <w:rFonts w:ascii="Times New Roman" w:eastAsia="Times New Roman" w:hAnsi="Times New Roman" w:cs="Times New Roman"/>
+            <w:i/>
+            <w:iCs/>
             <w:color w:val="000000"/>
             <w:lang w:val="en-CA"/>
           </w:rPr>
@@ -6947,6 +7299,8 @@
         <w:r>
           <w:rPr>
             <w:rFonts w:ascii="Times New Roman" w:eastAsia="Times New Roman" w:hAnsi="Times New Roman" w:cs="Times New Roman"/>
+            <w:i/>
+            <w:iCs/>
             <w:color w:val="000000"/>
             <w:lang w:val="en-CA"/>
           </w:rPr>
@@ -6956,6 +7310,8 @@
         <w:r>
           <w:rPr>
             <w:rFonts w:ascii="Times New Roman" w:eastAsia="Times New Roman" w:hAnsi="Times New Roman" w:cs="Times New Roman"/>
+            <w:i/>
+            <w:iCs/>
             <w:color w:val="000000"/>
             <w:lang w:val="en-CA"/>
           </w:rPr>
@@ -7026,12 +7382,24 @@
             <w:color w:val="000000"/>
             <w:lang w:val="en-CA"/>
           </w:rPr>
-          <w:t xml:space="preserve">2001. A new method for non-parametric multivariate analysis of variance. Austral </w:t>
-        </w:r>
-        <w:proofErr w:type="spellStart"/>
-        <w:r>
-          <w:rPr>
-            <w:rFonts w:ascii="Times New Roman" w:eastAsia="Times New Roman" w:hAnsi="Times New Roman" w:cs="Times New Roman"/>
+          <w:t xml:space="preserve">2001. A new method for non-parametric multivariate analysis of variance. </w:t>
+        </w:r>
+        <w:r>
+          <w:rPr>
+            <w:rFonts w:ascii="Times New Roman" w:eastAsia="Times New Roman" w:hAnsi="Times New Roman" w:cs="Times New Roman"/>
+            <w:i/>
+            <w:iCs/>
+            <w:color w:val="000000"/>
+            <w:lang w:val="en-CA"/>
+          </w:rPr>
+          <w:t xml:space="preserve">Austral </w:t>
+        </w:r>
+        <w:proofErr w:type="spellStart"/>
+        <w:r>
+          <w:rPr>
+            <w:rFonts w:ascii="Times New Roman" w:eastAsia="Times New Roman" w:hAnsi="Times New Roman" w:cs="Times New Roman"/>
+            <w:i/>
+            <w:iCs/>
             <w:color w:val="000000"/>
             <w:lang w:val="en-CA"/>
           </w:rPr>
@@ -7041,6 +7409,8 @@
         <w:r>
           <w:rPr>
             <w:rFonts w:ascii="Times New Roman" w:eastAsia="Times New Roman" w:hAnsi="Times New Roman" w:cs="Times New Roman"/>
+            <w:i/>
+            <w:iCs/>
             <w:color w:val="000000"/>
             <w:lang w:val="en-CA"/>
           </w:rPr>
@@ -7300,7 +7670,43 @@
             <w:color w:val="000000"/>
             <w:lang w:val="en-CA"/>
           </w:rPr>
-          <w:t>: An Intuitive, Easy-to-Use, and Highly Customizable R Package to Generate Venn Diagram. Front Genet 12.</w:t>
+          <w:t xml:space="preserve">: An Intuitive, Easy-to-Use, and Highly Customizable R Package to Generate Venn Diagram. </w:t>
+        </w:r>
+        <w:r>
+          <w:rPr>
+            <w:rFonts w:ascii="Times New Roman" w:eastAsia="Times New Roman" w:hAnsi="Times New Roman" w:cs="Times New Roman"/>
+            <w:i/>
+            <w:iCs/>
+            <w:color w:val="000000"/>
+            <w:lang w:val="en-CA"/>
+          </w:rPr>
+          <w:t>Front Genet</w:t>
+        </w:r>
+        <w:r>
+          <w:rPr>
+            <w:rFonts w:ascii="Times New Roman" w:eastAsia="Times New Roman" w:hAnsi="Times New Roman" w:cs="Times New Roman"/>
+            <w:color w:val="000000"/>
+            <w:lang w:val="en-CA"/>
+          </w:rPr>
+          <w:t xml:space="preserve"> </w:t>
+        </w:r>
+        <w:r>
+          <w:rPr>
+            <w:rFonts w:ascii="Times New Roman" w:eastAsia="Times New Roman" w:hAnsi="Times New Roman" w:cs="Times New Roman"/>
+            <w:b/>
+            <w:bCs/>
+            <w:color w:val="000000"/>
+            <w:lang w:val="en-CA"/>
+          </w:rPr>
+          <w:t>12</w:t>
+        </w:r>
+        <w:r>
+          <w:rPr>
+            <w:rFonts w:ascii="Times New Roman" w:eastAsia="Times New Roman" w:hAnsi="Times New Roman" w:cs="Times New Roman"/>
+            <w:color w:val="000000"/>
+            <w:lang w:val="en-CA"/>
+          </w:rPr>
+          <w:t>.</w:t>
         </w:r>
       </w:hyperlink>
     </w:p>
@@ -7342,7 +7748,25 @@
             <w:color w:val="000000"/>
             <w:lang w:val="en-CA"/>
           </w:rPr>
-          <w:t xml:space="preserve">2014. Moderated estimation of fold change and dispersion for RNA-seq data with DESeq2. Genome Biol </w:t>
+          <w:t xml:space="preserve">2014. Moderated estimation of fold change and dispersion for RNA-seq data with DESeq2. </w:t>
+        </w:r>
+        <w:r>
+          <w:rPr>
+            <w:rFonts w:ascii="Times New Roman" w:eastAsia="Times New Roman" w:hAnsi="Times New Roman" w:cs="Times New Roman"/>
+            <w:i/>
+            <w:iCs/>
+            <w:color w:val="000000"/>
+            <w:lang w:val="en-CA"/>
+          </w:rPr>
+          <w:t>Genome Biol</w:t>
+        </w:r>
+        <w:r>
+          <w:rPr>
+            <w:rFonts w:ascii="Times New Roman" w:eastAsia="Times New Roman" w:hAnsi="Times New Roman" w:cs="Times New Roman"/>
+            <w:color w:val="000000"/>
+            <w:lang w:val="en-CA"/>
+          </w:rPr>
+          <w:t xml:space="preserve"> </w:t>
         </w:r>
         <w:r>
           <w:rPr>
@@ -7431,7 +7855,25 @@
             <w:color w:val="000000"/>
             <w:lang w:val="en-CA"/>
           </w:rPr>
-          <w:t xml:space="preserve">2015. The Influence of Age and Gender on Skin-Associated Microbial Communities in Urban and Rural Human Populations. PLOS ONE </w:t>
+          <w:t xml:space="preserve">2015. The Influence of Age and Gender on Skin-Associated Microbial Communities in Urban and Rural Human Populations. </w:t>
+        </w:r>
+        <w:r>
+          <w:rPr>
+            <w:rFonts w:ascii="Times New Roman" w:eastAsia="Times New Roman" w:hAnsi="Times New Roman" w:cs="Times New Roman"/>
+            <w:i/>
+            <w:iCs/>
+            <w:color w:val="000000"/>
+            <w:lang w:val="en-CA"/>
+          </w:rPr>
+          <w:t>PLOS ONE</w:t>
+        </w:r>
+        <w:r>
+          <w:rPr>
+            <w:rFonts w:ascii="Times New Roman" w:eastAsia="Times New Roman" w:hAnsi="Times New Roman" w:cs="Times New Roman"/>
+            <w:color w:val="000000"/>
+            <w:lang w:val="en-CA"/>
+          </w:rPr>
+          <w:t xml:space="preserve"> </w:t>
         </w:r>
         <w:proofErr w:type="gramStart"/>
         <w:r>
@@ -7596,7 +8038,25 @@
             <w:color w:val="000000"/>
             <w:lang w:val="en-CA"/>
           </w:rPr>
-          <w:t xml:space="preserve">2022. Influence of Sex on the Microbiota of the Human Face. Microorganisms </w:t>
+          <w:t xml:space="preserve">2022. Influence of Sex on the Microbiota of the Human Face. </w:t>
+        </w:r>
+        <w:r>
+          <w:rPr>
+            <w:rFonts w:ascii="Times New Roman" w:eastAsia="Times New Roman" w:hAnsi="Times New Roman" w:cs="Times New Roman"/>
+            <w:i/>
+            <w:iCs/>
+            <w:color w:val="000000"/>
+            <w:lang w:val="en-CA"/>
+          </w:rPr>
+          <w:t>Microorganisms</w:t>
+        </w:r>
+        <w:r>
+          <w:rPr>
+            <w:rFonts w:ascii="Times New Roman" w:eastAsia="Times New Roman" w:hAnsi="Times New Roman" w:cs="Times New Roman"/>
+            <w:color w:val="000000"/>
+            <w:lang w:val="en-CA"/>
+          </w:rPr>
+          <w:t xml:space="preserve"> </w:t>
         </w:r>
         <w:r>
           <w:rPr>
@@ -7739,12 +8199,24 @@
             <w:color w:val="000000"/>
             <w:lang w:val="en-CA"/>
           </w:rPr>
-          <w:t xml:space="preserve"> and hand washing with soap and water on bacterial skin microbiota composition. JEADV Clin </w:t>
-        </w:r>
-        <w:proofErr w:type="spellStart"/>
-        <w:r>
-          <w:rPr>
-            <w:rFonts w:ascii="Times New Roman" w:eastAsia="Times New Roman" w:hAnsi="Times New Roman" w:cs="Times New Roman"/>
+          <w:t xml:space="preserve"> and hand washing with soap and water on bacterial skin microbiota composition.</w:t>
+        </w:r>
+        <w:r>
+          <w:rPr>
+            <w:rFonts w:ascii="Times New Roman" w:eastAsia="Times New Roman" w:hAnsi="Times New Roman" w:cs="Times New Roman"/>
+            <w:i/>
+            <w:iCs/>
+            <w:color w:val="000000"/>
+            <w:lang w:val="en-CA"/>
+          </w:rPr>
+          <w:t xml:space="preserve"> JEADV Clin </w:t>
+        </w:r>
+        <w:proofErr w:type="spellStart"/>
+        <w:r>
+          <w:rPr>
+            <w:rFonts w:ascii="Times New Roman" w:eastAsia="Times New Roman" w:hAnsi="Times New Roman" w:cs="Times New Roman"/>
+            <w:i/>
+            <w:iCs/>
             <w:color w:val="000000"/>
             <w:lang w:val="en-CA"/>
           </w:rPr>
@@ -7971,12 +8443,24 @@
             <w:color w:val="000000"/>
             <w:lang w:val="en-CA"/>
           </w:rPr>
-          <w:t xml:space="preserve">2021. The hygiene hypothesis, the COVID pandemic, and consequences for the human microbiome. Proc Natl </w:t>
-        </w:r>
-        <w:proofErr w:type="spellStart"/>
-        <w:r>
-          <w:rPr>
-            <w:rFonts w:ascii="Times New Roman" w:eastAsia="Times New Roman" w:hAnsi="Times New Roman" w:cs="Times New Roman"/>
+          <w:t xml:space="preserve">2021. The hygiene hypothesis, the COVID pandemic, and consequences for the human microbiome. </w:t>
+        </w:r>
+        <w:r>
+          <w:rPr>
+            <w:rFonts w:ascii="Times New Roman" w:eastAsia="Times New Roman" w:hAnsi="Times New Roman" w:cs="Times New Roman"/>
+            <w:i/>
+            <w:iCs/>
+            <w:color w:val="000000"/>
+            <w:lang w:val="en-CA"/>
+          </w:rPr>
+          <w:t xml:space="preserve">Proc Natl </w:t>
+        </w:r>
+        <w:proofErr w:type="spellStart"/>
+        <w:r>
+          <w:rPr>
+            <w:rFonts w:ascii="Times New Roman" w:eastAsia="Times New Roman" w:hAnsi="Times New Roman" w:cs="Times New Roman"/>
+            <w:i/>
+            <w:iCs/>
             <w:color w:val="000000"/>
             <w:lang w:val="en-CA"/>
           </w:rPr>
@@ -7986,10 +8470,20 @@
         <w:r>
           <w:rPr>
             <w:rFonts w:ascii="Times New Roman" w:eastAsia="Times New Roman" w:hAnsi="Times New Roman" w:cs="Times New Roman"/>
-            <w:color w:val="000000"/>
-            <w:lang w:val="en-CA"/>
-          </w:rPr>
-          <w:t xml:space="preserve"> Sci U S A </w:t>
+            <w:i/>
+            <w:iCs/>
+            <w:color w:val="000000"/>
+            <w:lang w:val="en-CA"/>
+          </w:rPr>
+          <w:t xml:space="preserve"> Sci U S A</w:t>
+        </w:r>
+        <w:r>
+          <w:rPr>
+            <w:rFonts w:ascii="Times New Roman" w:eastAsia="Times New Roman" w:hAnsi="Times New Roman" w:cs="Times New Roman"/>
+            <w:color w:val="000000"/>
+            <w:lang w:val="en-CA"/>
+          </w:rPr>
+          <w:t xml:space="preserve"> </w:t>
         </w:r>
         <w:proofErr w:type="gramStart"/>
         <w:r>
@@ -8059,12 +8553,24 @@
             <w:color w:val="000000"/>
             <w:lang w:val="en-CA"/>
           </w:rPr>
-          <w:t xml:space="preserve">2021. How biological sex of the host shapes its gut microbiota. Front </w:t>
-        </w:r>
-        <w:proofErr w:type="spellStart"/>
-        <w:r>
-          <w:rPr>
-            <w:rFonts w:ascii="Times New Roman" w:eastAsia="Times New Roman" w:hAnsi="Times New Roman" w:cs="Times New Roman"/>
+          <w:t xml:space="preserve">2021. How biological sex of the host shapes its gut microbiota. </w:t>
+        </w:r>
+        <w:r>
+          <w:rPr>
+            <w:rFonts w:ascii="Times New Roman" w:eastAsia="Times New Roman" w:hAnsi="Times New Roman" w:cs="Times New Roman"/>
+            <w:i/>
+            <w:iCs/>
+            <w:color w:val="000000"/>
+            <w:lang w:val="en-CA"/>
+          </w:rPr>
+          <w:t xml:space="preserve">Front </w:t>
+        </w:r>
+        <w:proofErr w:type="spellStart"/>
+        <w:r>
+          <w:rPr>
+            <w:rFonts w:ascii="Times New Roman" w:eastAsia="Times New Roman" w:hAnsi="Times New Roman" w:cs="Times New Roman"/>
+            <w:i/>
+            <w:iCs/>
             <w:color w:val="000000"/>
             <w:lang w:val="en-CA"/>
           </w:rPr>
@@ -8074,6 +8580,8 @@
         <w:r>
           <w:rPr>
             <w:rFonts w:ascii="Times New Roman" w:eastAsia="Times New Roman" w:hAnsi="Times New Roman" w:cs="Times New Roman"/>
+            <w:i/>
+            <w:iCs/>
             <w:color w:val="000000"/>
             <w:lang w:val="en-CA"/>
           </w:rPr>
@@ -8084,6 +8592,8 @@
             <w:rFonts w:ascii="Times New Roman" w:eastAsia="Times New Roman" w:hAnsi="Times New Roman" w:cs="Times New Roman"/>
             <w:b/>
             <w:bCs/>
+            <w:i/>
+            <w:iCs/>
             <w:color w:val="000000"/>
             <w:lang w:val="en-CA"/>
           </w:rPr>
@@ -8092,6 +8602,8 @@
         <w:r>
           <w:rPr>
             <w:rFonts w:ascii="Times New Roman" w:eastAsia="Times New Roman" w:hAnsi="Times New Roman" w:cs="Times New Roman"/>
+            <w:i/>
+            <w:iCs/>
             <w:color w:val="000000"/>
             <w:lang w:val="en-CA"/>
           </w:rPr>
@@ -8312,7 +8824,25 @@
             <w:color w:val="000000"/>
             <w:lang w:val="en-CA"/>
           </w:rPr>
-          <w:t xml:space="preserve"> 2021. Human Skin Microbiome: Impact of Intrinsic and Extrinsic Factors on Skin Microbiota. 3. Microorganisms </w:t>
+          <w:t xml:space="preserve"> 2021. Human Skin Microbiome: Impact of Intrinsic and Extrinsic Factors on Skin Microbiota. 3. </w:t>
+        </w:r>
+        <w:r>
+          <w:rPr>
+            <w:rFonts w:ascii="Times New Roman" w:eastAsia="Times New Roman" w:hAnsi="Times New Roman" w:cs="Times New Roman"/>
+            <w:i/>
+            <w:iCs/>
+            <w:color w:val="000000"/>
+            <w:lang w:val="en-CA"/>
+          </w:rPr>
+          <w:t>Microorganisms</w:t>
+        </w:r>
+        <w:r>
+          <w:rPr>
+            <w:rFonts w:ascii="Times New Roman" w:eastAsia="Times New Roman" w:hAnsi="Times New Roman" w:cs="Times New Roman"/>
+            <w:color w:val="000000"/>
+            <w:lang w:val="en-CA"/>
+          </w:rPr>
+          <w:t xml:space="preserve"> </w:t>
         </w:r>
         <w:r>
           <w:rPr>
@@ -8382,12 +8912,24 @@
             <w:color w:val="000000"/>
             <w:lang w:val="en-CA"/>
           </w:rPr>
-          <w:t xml:space="preserve"> 2011. The skin microbiome. Nat Rev </w:t>
-        </w:r>
-        <w:proofErr w:type="spellStart"/>
-        <w:r>
-          <w:rPr>
-            <w:rFonts w:ascii="Times New Roman" w:eastAsia="Times New Roman" w:hAnsi="Times New Roman" w:cs="Times New Roman"/>
+          <w:t xml:space="preserve"> 2011. The skin microbiome. </w:t>
+        </w:r>
+        <w:r>
+          <w:rPr>
+            <w:rFonts w:ascii="Times New Roman" w:eastAsia="Times New Roman" w:hAnsi="Times New Roman" w:cs="Times New Roman"/>
+            <w:i/>
+            <w:iCs/>
+            <w:color w:val="000000"/>
+            <w:lang w:val="en-CA"/>
+          </w:rPr>
+          <w:t xml:space="preserve">Nat Rev </w:t>
+        </w:r>
+        <w:proofErr w:type="spellStart"/>
+        <w:r>
+          <w:rPr>
+            <w:rFonts w:ascii="Times New Roman" w:eastAsia="Times New Roman" w:hAnsi="Times New Roman" w:cs="Times New Roman"/>
+            <w:i/>
+            <w:iCs/>
             <w:color w:val="000000"/>
             <w:lang w:val="en-CA"/>
           </w:rPr>
@@ -8503,12 +9045,24 @@
             <w:color w:val="000000"/>
             <w:lang w:val="en-CA"/>
           </w:rPr>
-          <w:t xml:space="preserve">2020. Household Pet Ownership and the Microbial Diversity of the Human Gut Microbiota. Front Cell Infect </w:t>
-        </w:r>
-        <w:proofErr w:type="spellStart"/>
-        <w:r>
-          <w:rPr>
-            <w:rFonts w:ascii="Times New Roman" w:eastAsia="Times New Roman" w:hAnsi="Times New Roman" w:cs="Times New Roman"/>
+          <w:t>2020. Household Pet Ownership and the Microbial Diversity of the Human Gut Microbiota.</w:t>
+        </w:r>
+        <w:r>
+          <w:rPr>
+            <w:rFonts w:ascii="Times New Roman" w:eastAsia="Times New Roman" w:hAnsi="Times New Roman" w:cs="Times New Roman"/>
+            <w:i/>
+            <w:iCs/>
+            <w:color w:val="000000"/>
+            <w:lang w:val="en-CA"/>
+          </w:rPr>
+          <w:t xml:space="preserve"> Front Cell Infect </w:t>
+        </w:r>
+        <w:proofErr w:type="spellStart"/>
+        <w:r>
+          <w:rPr>
+            <w:rFonts w:ascii="Times New Roman" w:eastAsia="Times New Roman" w:hAnsi="Times New Roman" w:cs="Times New Roman"/>
+            <w:i/>
+            <w:iCs/>
             <w:color w:val="000000"/>
             <w:lang w:val="en-CA"/>
           </w:rPr>
@@ -8518,6 +9072,8 @@
         <w:r>
           <w:rPr>
             <w:rFonts w:ascii="Times New Roman" w:eastAsia="Times New Roman" w:hAnsi="Times New Roman" w:cs="Times New Roman"/>
+            <w:i/>
+            <w:iCs/>
             <w:color w:val="000000"/>
             <w:lang w:val="en-CA"/>
           </w:rPr>
@@ -8698,7 +9254,25 @@
             <w:color w:val="000000"/>
             <w:lang w:val="en-CA"/>
           </w:rPr>
-          <w:t xml:space="preserve"> Impact of gut microbiome on skin health: gut-skin axis observed through the lenses of therapeutics and skin diseases. Gut Microbes </w:t>
+          <w:t xml:space="preserve"> Impact of gut microbiome on skin health: gut-skin axis observed through the lenses of therapeutics and skin diseases. </w:t>
+        </w:r>
+        <w:r>
+          <w:rPr>
+            <w:rFonts w:ascii="Times New Roman" w:eastAsia="Times New Roman" w:hAnsi="Times New Roman" w:cs="Times New Roman"/>
+            <w:i/>
+            <w:iCs/>
+            <w:color w:val="000000"/>
+            <w:lang w:val="en-CA"/>
+          </w:rPr>
+          <w:t>Gut Microbes</w:t>
+        </w:r>
+        <w:r>
+          <w:rPr>
+            <w:rFonts w:ascii="Times New Roman" w:eastAsia="Times New Roman" w:hAnsi="Times New Roman" w:cs="Times New Roman"/>
+            <w:color w:val="000000"/>
+            <w:lang w:val="en-CA"/>
+          </w:rPr>
+          <w:t xml:space="preserve"> </w:t>
         </w:r>
         <w:r>
           <w:rPr>
@@ -8801,7 +9375,25 @@
             <w:color w:val="000000"/>
             <w:lang w:val="en-CA"/>
           </w:rPr>
-          <w:t xml:space="preserve"> 2017. Fungal and bacterial growth in floor dust at elevated relative humidity levels. Indoor Air </w:t>
+          <w:t xml:space="preserve"> 2017. Fungal and bacterial growth in floor dust at elevated relative humidity levels.</w:t>
+        </w:r>
+        <w:r>
+          <w:rPr>
+            <w:rFonts w:ascii="Times New Roman" w:eastAsia="Times New Roman" w:hAnsi="Times New Roman" w:cs="Times New Roman"/>
+            <w:i/>
+            <w:iCs/>
+            <w:color w:val="000000"/>
+            <w:lang w:val="en-CA"/>
+          </w:rPr>
+          <w:t xml:space="preserve"> Indoor Air</w:t>
+        </w:r>
+        <w:r>
+          <w:rPr>
+            <w:rFonts w:ascii="Times New Roman" w:eastAsia="Times New Roman" w:hAnsi="Times New Roman" w:cs="Times New Roman"/>
+            <w:color w:val="000000"/>
+            <w:lang w:val="en-CA"/>
+          </w:rPr>
+          <w:t xml:space="preserve"> </w:t>
         </w:r>
         <w:r>
           <w:rPr>
@@ -8951,6 +9543,8 @@
         <w:r>
           <w:rPr>
             <w:rFonts w:ascii="Times New Roman" w:eastAsia="Times New Roman" w:hAnsi="Times New Roman" w:cs="Times New Roman"/>
+            <w:i/>
+            <w:iCs/>
             <w:color w:val="000000"/>
             <w:lang w:val="en-CA"/>
           </w:rPr>
@@ -9054,7 +9648,25 @@
             <w:color w:val="000000"/>
             <w:lang w:val="en-CA"/>
           </w:rPr>
-          <w:t xml:space="preserve">2018. Acinetobacter spp. as nosocomial pathogens: Epidemiology and resistance features. Saudi J Biol Sci </w:t>
+          <w:t xml:space="preserve">2018. Acinetobacter spp. as nosocomial pathogens: Epidemiology and resistance features. </w:t>
+        </w:r>
+        <w:r>
+          <w:rPr>
+            <w:rFonts w:ascii="Times New Roman" w:eastAsia="Times New Roman" w:hAnsi="Times New Roman" w:cs="Times New Roman"/>
+            <w:i/>
+            <w:iCs/>
+            <w:color w:val="000000"/>
+            <w:lang w:val="en-CA"/>
+          </w:rPr>
+          <w:t>Saudi J Biol Sci</w:t>
+        </w:r>
+        <w:r>
+          <w:rPr>
+            <w:rFonts w:ascii="Times New Roman" w:eastAsia="Times New Roman" w:hAnsi="Times New Roman" w:cs="Times New Roman"/>
+            <w:color w:val="000000"/>
+            <w:lang w:val="en-CA"/>
+          </w:rPr>
+          <w:t xml:space="preserve"> </w:t>
         </w:r>
         <w:r>
           <w:rPr>
@@ -9165,7 +9777,17 @@
             <w:color w:val="000000"/>
             <w:lang w:val="en-CA"/>
           </w:rPr>
-          <w:t>2021. Current Evidence for Corynebacterium on the Ocular Surface. Microorganisms</w:t>
+          <w:t xml:space="preserve">2021. Current Evidence for Corynebacterium on the Ocular Surface. </w:t>
+        </w:r>
+        <w:r>
+          <w:rPr>
+            <w:rFonts w:ascii="Times New Roman" w:eastAsia="Times New Roman" w:hAnsi="Times New Roman" w:cs="Times New Roman"/>
+            <w:i/>
+            <w:iCs/>
+            <w:color w:val="000000"/>
+            <w:lang w:val="en-CA"/>
+          </w:rPr>
+          <w:t>Microorganisms</w:t>
         </w:r>
         <w:r>
           <w:rPr>
@@ -9286,12 +9908,24 @@
             <w:color w:val="000000"/>
             <w:lang w:val="en-CA"/>
           </w:rPr>
-          <w:t xml:space="preserve"> Species and Their Connection to Events of Clinical Relevance in Gastrointestinal and Respiratory Tracts. Front </w:t>
-        </w:r>
-        <w:proofErr w:type="spellStart"/>
-        <w:r>
-          <w:rPr>
-            <w:rFonts w:ascii="Times New Roman" w:eastAsia="Times New Roman" w:hAnsi="Times New Roman" w:cs="Times New Roman"/>
+          <w:t xml:space="preserve"> Species and Their Connection to Events of Clinical Relevance in Gastrointestinal and Respiratory Tracts. </w:t>
+        </w:r>
+        <w:r>
+          <w:rPr>
+            <w:rFonts w:ascii="Times New Roman" w:eastAsia="Times New Roman" w:hAnsi="Times New Roman" w:cs="Times New Roman"/>
+            <w:i/>
+            <w:iCs/>
+            <w:color w:val="000000"/>
+            <w:lang w:val="en-CA"/>
+          </w:rPr>
+          <w:t xml:space="preserve">Front </w:t>
+        </w:r>
+        <w:proofErr w:type="spellStart"/>
+        <w:r>
+          <w:rPr>
+            <w:rFonts w:ascii="Times New Roman" w:eastAsia="Times New Roman" w:hAnsi="Times New Roman" w:cs="Times New Roman"/>
+            <w:i/>
+            <w:iCs/>
             <w:color w:val="000000"/>
             <w:lang w:val="en-CA"/>
           </w:rPr>
@@ -9304,7 +9938,25 @@
             <w:color w:val="000000"/>
             <w:lang w:val="en-CA"/>
           </w:rPr>
-          <w:t xml:space="preserve"> 12.</w:t>
+          <w:t xml:space="preserve"> </w:t>
+        </w:r>
+        <w:r>
+          <w:rPr>
+            <w:rFonts w:ascii="Times New Roman" w:eastAsia="Times New Roman" w:hAnsi="Times New Roman" w:cs="Times New Roman"/>
+            <w:b/>
+            <w:bCs/>
+            <w:color w:val="000000"/>
+            <w:lang w:val="en-CA"/>
+          </w:rPr>
+          <w:t>12</w:t>
+        </w:r>
+        <w:r>
+          <w:rPr>
+            <w:rFonts w:ascii="Times New Roman" w:eastAsia="Times New Roman" w:hAnsi="Times New Roman" w:cs="Times New Roman"/>
+            <w:color w:val="000000"/>
+            <w:lang w:val="en-CA"/>
+          </w:rPr>
+          <w:t>.</w:t>
         </w:r>
       </w:hyperlink>
     </w:p>
@@ -9573,12 +10225,24 @@
             <w:color w:val="000000"/>
             <w:lang w:val="en-CA"/>
           </w:rPr>
-          <w:t xml:space="preserve">) and Identification of Putative Virulence Factors. Front </w:t>
-        </w:r>
-        <w:proofErr w:type="spellStart"/>
-        <w:r>
-          <w:rPr>
-            <w:rFonts w:ascii="Times New Roman" w:eastAsia="Times New Roman" w:hAnsi="Times New Roman" w:cs="Times New Roman"/>
+          <w:t>) and Identification of Putative Virulence Factors.</w:t>
+        </w:r>
+        <w:r>
+          <w:rPr>
+            <w:rFonts w:ascii="Times New Roman" w:eastAsia="Times New Roman" w:hAnsi="Times New Roman" w:cs="Times New Roman"/>
+            <w:i/>
+            <w:iCs/>
+            <w:color w:val="000000"/>
+            <w:lang w:val="en-CA"/>
+          </w:rPr>
+          <w:t xml:space="preserve"> Front </w:t>
+        </w:r>
+        <w:proofErr w:type="spellStart"/>
+        <w:r>
+          <w:rPr>
+            <w:rFonts w:ascii="Times New Roman" w:eastAsia="Times New Roman" w:hAnsi="Times New Roman" w:cs="Times New Roman"/>
+            <w:i/>
+            <w:iCs/>
             <w:color w:val="000000"/>
             <w:lang w:val="en-CA"/>
           </w:rPr>
@@ -9727,7 +10391,25 @@
             <w:color w:val="000000"/>
             <w:lang w:val="en-CA"/>
           </w:rPr>
-          <w:t xml:space="preserve"> 2015. Review of human hand microbiome research. J Dermatol Sci </w:t>
+          <w:t xml:space="preserve"> 2015. Review of human hand microbiome research</w:t>
+        </w:r>
+        <w:r>
+          <w:rPr>
+            <w:rFonts w:ascii="Times New Roman" w:eastAsia="Times New Roman" w:hAnsi="Times New Roman" w:cs="Times New Roman"/>
+            <w:color w:val="000000"/>
+            <w:lang w:val="en-CA"/>
+          </w:rPr>
+          <w:t>.</w:t>
+        </w:r>
+        <w:r>
+          <w:rPr>
+            <w:rFonts w:ascii="Times New Roman" w:eastAsia="Times New Roman" w:hAnsi="Times New Roman" w:cs="Times New Roman"/>
+            <w:i/>
+            <w:iCs/>
+            <w:color w:val="000000"/>
+            <w:lang w:val="en-CA"/>
+          </w:rPr>
+          <w:t xml:space="preserve"> J Dermatol Sci </w:t>
         </w:r>
         <w:r>
           <w:rPr>
@@ -9823,7 +10505,25 @@
             <w:color w:val="000000"/>
             <w:lang w:val="en-CA"/>
           </w:rPr>
-          <w:t xml:space="preserve">2022. Global sex differences in hygiene norms and their relation to sex equality. PLOS Glob Public Health </w:t>
+          <w:t xml:space="preserve">2022. Global sex differences in hygiene norms and their relation to sex equality. </w:t>
+        </w:r>
+        <w:r>
+          <w:rPr>
+            <w:rFonts w:ascii="Times New Roman" w:eastAsia="Times New Roman" w:hAnsi="Times New Roman" w:cs="Times New Roman"/>
+            <w:i/>
+            <w:iCs/>
+            <w:color w:val="000000"/>
+            <w:lang w:val="en-CA"/>
+          </w:rPr>
+          <w:t>PLOS Glob Public Health</w:t>
+        </w:r>
+        <w:r>
+          <w:rPr>
+            <w:rFonts w:ascii="Times New Roman" w:eastAsia="Times New Roman" w:hAnsi="Times New Roman" w:cs="Times New Roman"/>
+            <w:color w:val="000000"/>
+            <w:lang w:val="en-CA"/>
+          </w:rPr>
+          <w:t xml:space="preserve"> </w:t>
         </w:r>
         <w:proofErr w:type="gramStart"/>
         <w:r>

</xml_diff>

<commit_message>
added scripts to manuscript
</commit_message>
<xml_diff>
--- a/UJEMI_documents/Anwari_et_al_2024_Manuscript.docx
+++ b/UJEMI_documents/Anwari_et_al_2024_Manuscript.docx
@@ -177,7 +177,21 @@
         <w:rPr>
           <w:rFonts w:ascii="Times New Roman" w:eastAsia="Times New Roman" w:hAnsi="Times New Roman" w:cs="Times New Roman"/>
         </w:rPr>
-        <w:t>The skin is the largest organ in the human body whose surface contains a diverse microbial community that contributes to human health by harboring and protecting against pathogens. The composition of the microbial community on the human hand is unique as it has frequent and direct interactions with the surrounding environment. Various factors impact the microbial species present on the dominant hand of an individual, with a primary intrinsic factor being sex and an extrinsic one being hygiene practice. While hygiene practices like hand washing have been shown to decrease overall microbial load, there is a current knowledge gap on how other hygiene practices, such as sheet washing, intersect with sex to impact the skin microbiome. This study therefore explored the impact of sex and the hygiene factor of sheet washing frequency on the microbial composition of hands among individuals residing in shared dormitories. Through microbial diversity and abundance analyses, our findings suggest that sex is a greater driver of hand microbial composition than sheet washing frequency, but that sheet washing frequency still has an effect, as less frequent sheet washing is associated with greater variations in hand microbial composition. Overall, the findings from our study contribute to the growing field of research on how hygiene habits influence the human microbiome in a sex-specific manner, providing a platform for further investigations on the effects of these intersecting factors on health outcomes.</w:t>
+        <w:t xml:space="preserve">The skin is the largest organ in the human body whose surface contains a diverse microbial community that contributes to human health by harboring and protecting against pathogens. The composition of the microbial community on the human hand is unique as it has </w:t>
+      </w:r>
+      <w:proofErr w:type="gramStart"/>
+      <w:r>
+        <w:rPr>
+          <w:rFonts w:ascii="Times New Roman" w:eastAsia="Times New Roman" w:hAnsi="Times New Roman" w:cs="Times New Roman"/>
+        </w:rPr>
+        <w:t>frequent</w:t>
+      </w:r>
+      <w:proofErr w:type="gramEnd"/>
+      <w:r>
+        <w:rPr>
+          <w:rFonts w:ascii="Times New Roman" w:eastAsia="Times New Roman" w:hAnsi="Times New Roman" w:cs="Times New Roman"/>
+        </w:rPr>
+        <w:t xml:space="preserve"> and direct interactions with the surrounding environment. Various factors impact the microbial species present on the dominant hand of an individual, with a primary intrinsic factor being sex and an extrinsic one being hygiene practice. While hygiene practices like hand washing have been shown to decrease overall microbial load, there is a current knowledge gap on how other hygiene practices, such as sheet washing, intersect with sex to impact the skin microbiome. This study therefore explored the impact of sex and the hygiene factor of sheet washing frequency on the microbial composition of hands among individuals residing in shared dormitories. Through microbial diversity and abundance analyses, our findings suggest that sex is a greater driver of hand microbial composition than sheet washing frequency, but that sheet washing frequency still has an effect, as less frequent sheet washing is associated with greater variations in hand microbial composition. Overall, the findings from our study contribute to the growing field of research on how hygiene habits influence the human microbiome in a sex-specific manner, providing a platform for further investigations on the effects of these intersecting factors on health outcomes.</w:t>
       </w:r>
     </w:p>
     <w:p>
@@ -520,7 +534,21 @@
         <w:rPr>
           <w:rFonts w:ascii="Times New Roman" w:eastAsia="Times New Roman" w:hAnsi="Times New Roman" w:cs="Times New Roman"/>
         </w:rPr>
-        <w:t xml:space="preserve">Through our analyses of various diversity metrics, we found that both sex and sheet washing frequency influence hand microbiome diversity and composition, however, sex has a stronger effect. When sheets were washed less frequently, taxa bar plots revealed a greater variation in the abundance of phyla when comparing between sexes, and core microbiome analysis showed a greater diversity of unique microbial genera. DESeq2 results showed more unique upregulated genera in females than males across both sheet washing frequency groups. The two most upregulated genera found for females and males respectively were Corynebacterium and </w:t>
+        <w:t xml:space="preserve">Through our analyses of various diversity metrics, we found that both sex and sheet washing frequency influence hand microbiome diversity and composition, however, sex has a stronger effect. When sheets were washed less frequently, taxa bar plots revealed a greater variation in the abundance of phyla when comparing between sexes, and core microbiome analysis showed a greater diversity of unique microbial genera. DESeq2 results showed more unique upregulated genera in females than males across both </w:t>
+      </w:r>
+      <w:proofErr w:type="gramStart"/>
+      <w:r>
+        <w:rPr>
+          <w:rFonts w:ascii="Times New Roman" w:eastAsia="Times New Roman" w:hAnsi="Times New Roman" w:cs="Times New Roman"/>
+        </w:rPr>
+        <w:t>sheet</w:t>
+      </w:r>
+      <w:proofErr w:type="gramEnd"/>
+      <w:r>
+        <w:rPr>
+          <w:rFonts w:ascii="Times New Roman" w:eastAsia="Times New Roman" w:hAnsi="Times New Roman" w:cs="Times New Roman"/>
+        </w:rPr>
+        <w:t xml:space="preserve"> washing frequency groups. The two most upregulated genera found for females and males respectively were Corynebacterium and </w:t>
       </w:r>
       <w:proofErr w:type="spellStart"/>
       <w:r>
@@ -608,6 +636,7 @@
         <w:spacing w:line="480" w:lineRule="auto"/>
         <w:rPr>
           <w:rFonts w:ascii="Times New Roman" w:eastAsia="Times New Roman" w:hAnsi="Times New Roman" w:cs="Times New Roman"/>
+          <w:bCs/>
         </w:rPr>
       </w:pPr>
       <w:r>
@@ -615,47 +644,14 @@
           <w:rFonts w:ascii="Times New Roman" w:eastAsia="Times New Roman" w:hAnsi="Times New Roman" w:cs="Times New Roman"/>
           <w:b/>
         </w:rPr>
-        <w:t>Dataset and metadata filtering.</w:t>
-      </w:r>
-      <w:r>
-        <w:rPr>
-          <w:rFonts w:ascii="Times New Roman" w:eastAsia="Times New Roman" w:hAnsi="Times New Roman" w:cs="Times New Roman"/>
-        </w:rPr>
-        <w:t xml:space="preserve"> The dataset originated from a study conducted by Richardson </w:t>
-      </w:r>
-      <w:r>
-        <w:rPr>
-          <w:rFonts w:ascii="Times New Roman" w:eastAsia="Times New Roman" w:hAnsi="Times New Roman" w:cs="Times New Roman"/>
-          <w:i/>
-        </w:rPr>
-        <w:t>et al</w:t>
-      </w:r>
-      <w:r>
-        <w:rPr>
-          <w:rFonts w:ascii="Times New Roman" w:eastAsia="Times New Roman" w:hAnsi="Times New Roman" w:cs="Times New Roman"/>
-        </w:rPr>
-        <w:t xml:space="preserve">. that examined the skin and environmental surfaces within a shared dormitory </w:t>
-      </w:r>
-      <w:hyperlink r:id="rId18">
-        <w:r>
-          <w:rPr>
-            <w:rFonts w:ascii="Times New Roman" w:eastAsia="Times New Roman" w:hAnsi="Times New Roman" w:cs="Times New Roman"/>
-          </w:rPr>
-          <w:t>(9)</w:t>
-        </w:r>
-      </w:hyperlink>
-      <w:r>
-        <w:rPr>
-          <w:rFonts w:ascii="Times New Roman" w:eastAsia="Times New Roman" w:hAnsi="Times New Roman" w:cs="Times New Roman"/>
-        </w:rPr>
-        <w:t xml:space="preserve">. The study was conducted with four time points over 3 months, during which samples were collected from 37 participants and their </w:t>
-      </w:r>
-      <w:r>
-        <w:rPr>
-          <w:rFonts w:ascii="Times New Roman" w:eastAsia="Times New Roman" w:hAnsi="Times New Roman" w:cs="Times New Roman"/>
-        </w:rPr>
-        <w:lastRenderedPageBreak/>
-        <w:t>rooms in the dormitories at the University of Chicago. The selected metadata category used for this project was sex and weekly frequency of bed sheet washing. Before initiating the data processing, the sheet washing frequency was divided and added as an additional column in the metadata file using Microsoft Excel (v. 16.77.1). Participants were categorized into two groups based on their sheet washing frequency: “high” frequency, indicating individuals who washed their sheets every 0 to 2 weeks, and “low” frequency, representing individuals who washed their sheets more than every 6 weeks.</w:t>
+        <w:t xml:space="preserve">Scripts. </w:t>
+      </w:r>
+      <w:r>
+        <w:rPr>
+          <w:rFonts w:ascii="Times New Roman" w:eastAsia="Times New Roman" w:hAnsi="Times New Roman" w:cs="Times New Roman"/>
+          <w:bCs/>
+        </w:rPr>
+        <w:t>https://github.com/mairi-macaulay/MICB475_Group13/tree/904fcbbf7b8b8d63e4068b5751eeeb8ebb70b3c9/Lab_Notebook</w:t>
       </w:r>
     </w:p>
     <w:p>
@@ -670,55 +666,41 @@
           <w:rFonts w:ascii="Times New Roman" w:eastAsia="Times New Roman" w:hAnsi="Times New Roman" w:cs="Times New Roman"/>
           <w:b/>
         </w:rPr>
-        <w:t>Initial data processing in QIIME2.</w:t>
-      </w:r>
-      <w:r>
-        <w:rPr>
-          <w:rFonts w:ascii="Times New Roman" w:eastAsia="Times New Roman" w:hAnsi="Times New Roman" w:cs="Times New Roman"/>
-        </w:rPr>
-        <w:t xml:space="preserve"> From the Quantitative Insights into Microbial Ecology Version 2 (QIIME2) server </w:t>
-      </w:r>
-      <w:hyperlink r:id="rId19">
-        <w:r>
-          <w:rPr>
-            <w:rFonts w:ascii="Times New Roman" w:eastAsia="Times New Roman" w:hAnsi="Times New Roman" w:cs="Times New Roman"/>
-          </w:rPr>
-          <w:t>(11)</w:t>
+        <w:lastRenderedPageBreak/>
+        <w:t>Dataset and metadata filtering.</w:t>
+      </w:r>
+      <w:r>
+        <w:rPr>
+          <w:rFonts w:ascii="Times New Roman" w:eastAsia="Times New Roman" w:hAnsi="Times New Roman" w:cs="Times New Roman"/>
+        </w:rPr>
+        <w:t xml:space="preserve"> The dataset originated from a study conducted by Richardson </w:t>
+      </w:r>
+      <w:r>
+        <w:rPr>
+          <w:rFonts w:ascii="Times New Roman" w:eastAsia="Times New Roman" w:hAnsi="Times New Roman" w:cs="Times New Roman"/>
+          <w:i/>
+        </w:rPr>
+        <w:t>et al</w:t>
+      </w:r>
+      <w:r>
+        <w:rPr>
+          <w:rFonts w:ascii="Times New Roman" w:eastAsia="Times New Roman" w:hAnsi="Times New Roman" w:cs="Times New Roman"/>
+        </w:rPr>
+        <w:t xml:space="preserve">. that examined the skin and environmental surfaces within a shared dormitory </w:t>
+      </w:r>
+      <w:hyperlink r:id="rId18">
+        <w:r>
+          <w:rPr>
+            <w:rFonts w:ascii="Times New Roman" w:eastAsia="Times New Roman" w:hAnsi="Times New Roman" w:cs="Times New Roman"/>
+          </w:rPr>
+          <w:t>(9)</w:t>
         </w:r>
       </w:hyperlink>
       <w:r>
         <w:rPr>
           <w:rFonts w:ascii="Times New Roman" w:eastAsia="Times New Roman" w:hAnsi="Times New Roman" w:cs="Times New Roman"/>
         </w:rPr>
-        <w:t xml:space="preserve">, we imported and demultiplexed the dorms dataset. The demultiplexed dataset was denoised to remove the low-quality reads, with a truncation length of 150 nucleotides (Figure S1). Then, Amplicon Sequence Variants (ASVs) were clustered using DADA2 </w:t>
-      </w:r>
-      <w:hyperlink r:id="rId20">
-        <w:r>
-          <w:rPr>
-            <w:rFonts w:ascii="Times New Roman" w:eastAsia="Times New Roman" w:hAnsi="Times New Roman" w:cs="Times New Roman"/>
-          </w:rPr>
-          <w:t>(12)</w:t>
-        </w:r>
-      </w:hyperlink>
-      <w:r>
-        <w:rPr>
-          <w:rFonts w:ascii="Times New Roman" w:eastAsia="Times New Roman" w:hAnsi="Times New Roman" w:cs="Times New Roman"/>
-        </w:rPr>
-        <w:t xml:space="preserve">. The V4 regions of the 16s ribosomal RNA gene from the SILVA database were extracted and were targeted with a 515F (5’-GTGCCAGCMGCCGCGGTAA-3’)-806RB (5’-GGACTACHVGGGTWTCTAAT-3’) primer pair </w:t>
-      </w:r>
-      <w:hyperlink r:id="rId21">
-        <w:r>
-          <w:rPr>
-            <w:rFonts w:ascii="Times New Roman" w:eastAsia="Times New Roman" w:hAnsi="Times New Roman" w:cs="Times New Roman"/>
-          </w:rPr>
-          <w:t>(13)</w:t>
-        </w:r>
-      </w:hyperlink>
-      <w:r>
-        <w:rPr>
-          <w:rFonts w:ascii="Times New Roman" w:eastAsia="Times New Roman" w:hAnsi="Times New Roman" w:cs="Times New Roman"/>
-        </w:rPr>
-        <w:t xml:space="preserve">. The denoised and clustered dataset was trained using the pre-trained classifier to assign the taxonomy of the reads. Mitochondria and chloroplast sequences were removed, and the metadata was filtered to keep only the skin (hand) samples. To address unequal sequencing depth and retain the majority of the samples and ASVs, the sampling depth was set to 6223 where 653,415 (38.06%) features were obtained in 105 (92.11%) samples (Figure S2). The ASVs are saturated and as a result, 9 samples were discarded at this rarefaction depth. </w:t>
+        <w:t>. The study was conducted with four time points over 3 months, during which samples were collected from 37 participants and their rooms in the dormitories at the University of Chicago. The selected metadata category used for this project was sex and weekly frequency of bed sheet washing. Before initiating the data processing, the sheet washing frequency was divided and added as an additional column in the metadata file using Microsoft Excel (v. 16.77.1). Participants were categorized into two groups based on their sheet washing frequency: “high” frequency, indicating individuals who washed their sheets every 0 to 2 weeks, and “low” frequency, representing individuals who washed their sheets more than every 6 weeks.</w:t>
       </w:r>
     </w:p>
     <w:p>
@@ -733,34 +715,69 @@
           <w:rFonts w:ascii="Times New Roman" w:eastAsia="Times New Roman" w:hAnsi="Times New Roman" w:cs="Times New Roman"/>
           <w:b/>
         </w:rPr>
-        <w:t xml:space="preserve">Formatting and filtering phyloseq object files for diversity analyses. </w:t>
-      </w:r>
-      <w:r>
-        <w:rPr>
-          <w:rFonts w:ascii="Times New Roman" w:eastAsia="Times New Roman" w:hAnsi="Times New Roman" w:cs="Times New Roman"/>
-        </w:rPr>
-        <w:t xml:space="preserve">Taxonomy, metadata, ASV tables, and phylogenetic tree from the preliminary QIIME processing steps were formatted and merged into a phyloseq object in R (v. 4.2.3) using packages phyloseq, ape, tidyverse, and vegan </w:t>
-      </w:r>
-      <w:hyperlink r:id="rId22">
-        <w:r>
-          <w:rPr>
-            <w:rFonts w:ascii="Times New Roman" w:eastAsia="Times New Roman" w:hAnsi="Times New Roman" w:cs="Times New Roman"/>
-          </w:rPr>
-          <w:t>(14–17)</w:t>
+        <w:t>Initial data processing in QIIME2.</w:t>
+      </w:r>
+      <w:r>
+        <w:rPr>
+          <w:rFonts w:ascii="Times New Roman" w:eastAsia="Times New Roman" w:hAnsi="Times New Roman" w:cs="Times New Roman"/>
+        </w:rPr>
+        <w:t xml:space="preserve"> From the Quantitative Insights into Microbial Ecology Version 2 (QIIME2) server </w:t>
+      </w:r>
+      <w:hyperlink r:id="rId19">
+        <w:r>
+          <w:rPr>
+            <w:rFonts w:ascii="Times New Roman" w:eastAsia="Times New Roman" w:hAnsi="Times New Roman" w:cs="Times New Roman"/>
+          </w:rPr>
+          <w:t>(11)</w:t>
         </w:r>
       </w:hyperlink>
       <w:r>
         <w:rPr>
           <w:rFonts w:ascii="Times New Roman" w:eastAsia="Times New Roman" w:hAnsi="Times New Roman" w:cs="Times New Roman"/>
         </w:rPr>
-        <w:t xml:space="preserve">. For alpha diversity, beta diversity, and taxonomic bar plot analyses, the phyloseq object was filtered to remove non-bacterial sequences, samples with less than 100 reads, and samples where sheet washing frequency was not applicable. Phyloseq objects were rarefied to a sampling depth of 6223 to be consistent with preliminary QIIME processing rarefactions steps. For DESeq2 and core microbiome analyses, the </w:t>
-      </w:r>
-      <w:r>
-        <w:rPr>
-          <w:rFonts w:ascii="Times New Roman" w:eastAsia="Times New Roman" w:hAnsi="Times New Roman" w:cs="Times New Roman"/>
-        </w:rPr>
-        <w:lastRenderedPageBreak/>
-        <w:t xml:space="preserve">phyloseq object was not rarefied and additionally filtered to remove ASVs with less than 5 counts. Phyloseq objects for all analyses were also filtered for different sexes. </w:t>
+        <w:t xml:space="preserve">, we imported and demultiplexed the dorms dataset. The demultiplexed dataset was denoised to remove the low-quality reads, with a truncation length of 150 nucleotides (Figure S1). Then, Amplicon Sequence Variants (ASVs) were clustered using DADA2 </w:t>
+      </w:r>
+      <w:hyperlink r:id="rId20">
+        <w:r>
+          <w:rPr>
+            <w:rFonts w:ascii="Times New Roman" w:eastAsia="Times New Roman" w:hAnsi="Times New Roman" w:cs="Times New Roman"/>
+          </w:rPr>
+          <w:t>(12)</w:t>
+        </w:r>
+      </w:hyperlink>
+      <w:r>
+        <w:rPr>
+          <w:rFonts w:ascii="Times New Roman" w:eastAsia="Times New Roman" w:hAnsi="Times New Roman" w:cs="Times New Roman"/>
+        </w:rPr>
+        <w:t xml:space="preserve">. The V4 regions of the 16s ribosomal RNA gene from the SILVA database were extracted and were targeted with a 515F (5’-GTGCCAGCMGCCGCGGTAA-3’)-806RB (5’-GGACTACHVGGGTWTCTAAT-3’) primer pair </w:t>
+      </w:r>
+      <w:hyperlink r:id="rId21">
+        <w:r>
+          <w:rPr>
+            <w:rFonts w:ascii="Times New Roman" w:eastAsia="Times New Roman" w:hAnsi="Times New Roman" w:cs="Times New Roman"/>
+          </w:rPr>
+          <w:t>(13)</w:t>
+        </w:r>
+      </w:hyperlink>
+      <w:r>
+        <w:rPr>
+          <w:rFonts w:ascii="Times New Roman" w:eastAsia="Times New Roman" w:hAnsi="Times New Roman" w:cs="Times New Roman"/>
+        </w:rPr>
+        <w:t xml:space="preserve">. The denoised and clustered dataset was trained using the pre-trained classifier to assign the taxonomy of the reads. Mitochondria and chloroplast sequences were removed, and the metadata was filtered to keep only the skin (hand) samples. To address unequal sequencing depth and retain </w:t>
+      </w:r>
+      <w:proofErr w:type="gramStart"/>
+      <w:r>
+        <w:rPr>
+          <w:rFonts w:ascii="Times New Roman" w:eastAsia="Times New Roman" w:hAnsi="Times New Roman" w:cs="Times New Roman"/>
+        </w:rPr>
+        <w:t>the majority of</w:t>
+      </w:r>
+      <w:proofErr w:type="gramEnd"/>
+      <w:r>
+        <w:rPr>
+          <w:rFonts w:ascii="Times New Roman" w:eastAsia="Times New Roman" w:hAnsi="Times New Roman" w:cs="Times New Roman"/>
+        </w:rPr>
+        <w:t xml:space="preserve"> the samples and ASVs, the sampling depth was set to 6223 where 653,415 (38.06%) features were obtained in 105 (92.11%) samples (Figure S2). The ASVs are saturated and as a result, 9 samples were discarded at this rarefaction depth. </w:t>
       </w:r>
     </w:p>
     <w:p>
@@ -775,111 +792,34 @@
           <w:rFonts w:ascii="Times New Roman" w:eastAsia="Times New Roman" w:hAnsi="Times New Roman" w:cs="Times New Roman"/>
           <w:b/>
         </w:rPr>
-        <w:t xml:space="preserve">Alpha and beta diversity analyses. </w:t>
-      </w:r>
-      <w:r>
-        <w:rPr>
-          <w:rFonts w:ascii="Times New Roman" w:eastAsia="Times New Roman" w:hAnsi="Times New Roman" w:cs="Times New Roman"/>
-        </w:rPr>
-        <w:t xml:space="preserve">Alpha and beta diversity analysis and subsequent statistical analyses were conducted in R (v. 4.2.3) using vegan, phyloseq and tidyverse packages </w:t>
-      </w:r>
-      <w:hyperlink r:id="rId23">
-        <w:r>
-          <w:rPr>
-            <w:rFonts w:ascii="Times New Roman" w:eastAsia="Times New Roman" w:hAnsi="Times New Roman" w:cs="Times New Roman"/>
-          </w:rPr>
-          <w:t>(14, 16, 17)</w:t>
+        <w:t xml:space="preserve">Formatting and filtering phyloseq object files for diversity analyses. </w:t>
+      </w:r>
+      <w:r>
+        <w:rPr>
+          <w:rFonts w:ascii="Times New Roman" w:eastAsia="Times New Roman" w:hAnsi="Times New Roman" w:cs="Times New Roman"/>
+        </w:rPr>
+        <w:t xml:space="preserve">Taxonomy, metadata, ASV tables, and phylogenetic tree from the preliminary QIIME processing steps were formatted and merged into a phyloseq object in R (v. 4.2.3) using packages phyloseq, ape, tidyverse, and vegan </w:t>
+      </w:r>
+      <w:hyperlink r:id="rId22">
+        <w:r>
+          <w:rPr>
+            <w:rFonts w:ascii="Times New Roman" w:eastAsia="Times New Roman" w:hAnsi="Times New Roman" w:cs="Times New Roman"/>
+          </w:rPr>
+          <w:t>(14–17)</w:t>
         </w:r>
       </w:hyperlink>
       <w:r>
         <w:rPr>
           <w:rFonts w:ascii="Times New Roman" w:eastAsia="Times New Roman" w:hAnsi="Times New Roman" w:cs="Times New Roman"/>
         </w:rPr>
-        <w:t xml:space="preserve">. For alpha diversity, differences in Observed, Chao1, ACE, Shannon, Simpson, Inverse Simpson, and Fisher’s metrics were analyzed between low and high sheet washing frequency groups categorized by sex to determine differences in hand microbial composition </w:t>
-      </w:r>
-      <w:hyperlink r:id="rId24">
-        <w:r>
-          <w:rPr>
-            <w:rFonts w:ascii="Times New Roman" w:eastAsia="Times New Roman" w:hAnsi="Times New Roman" w:cs="Times New Roman"/>
-          </w:rPr>
-          <w:t>(18–23)</w:t>
-        </w:r>
-      </w:hyperlink>
-      <w:r>
-        <w:rPr>
-          <w:rFonts w:ascii="Times New Roman" w:eastAsia="Times New Roman" w:hAnsi="Times New Roman" w:cs="Times New Roman"/>
-        </w:rPr>
-        <w:t xml:space="preserve">. Two-way ANOVA statistical analyses were performed on each alpha diversity metric </w:t>
-      </w:r>
-      <w:hyperlink r:id="rId25">
-        <w:r>
-          <w:rPr>
-            <w:rFonts w:ascii="Times New Roman" w:eastAsia="Times New Roman" w:hAnsi="Times New Roman" w:cs="Times New Roman"/>
-          </w:rPr>
-          <w:t>(24)</w:t>
-        </w:r>
-      </w:hyperlink>
-      <w:r>
-        <w:rPr>
-          <w:rFonts w:ascii="Times New Roman" w:eastAsia="Times New Roman" w:hAnsi="Times New Roman" w:cs="Times New Roman"/>
-        </w:rPr>
-        <w:t xml:space="preserve">. Significance was defined with a p-value cutoff of &lt; 0.05. For beta diversity, differences in unweighted </w:t>
-      </w:r>
-      <w:proofErr w:type="spellStart"/>
-      <w:r>
-        <w:rPr>
-          <w:rFonts w:ascii="Times New Roman" w:eastAsia="Times New Roman" w:hAnsi="Times New Roman" w:cs="Times New Roman"/>
-        </w:rPr>
-        <w:t>UniFrac</w:t>
-      </w:r>
-      <w:proofErr w:type="spellEnd"/>
-      <w:r>
-        <w:rPr>
-          <w:rFonts w:ascii="Times New Roman" w:eastAsia="Times New Roman" w:hAnsi="Times New Roman" w:cs="Times New Roman"/>
-        </w:rPr>
-        <w:t xml:space="preserve">, weighted </w:t>
-      </w:r>
-      <w:proofErr w:type="spellStart"/>
-      <w:r>
-        <w:rPr>
-          <w:rFonts w:ascii="Times New Roman" w:eastAsia="Times New Roman" w:hAnsi="Times New Roman" w:cs="Times New Roman"/>
-        </w:rPr>
-        <w:t>UniFrac</w:t>
-      </w:r>
-      <w:proofErr w:type="spellEnd"/>
-      <w:r>
-        <w:rPr>
-          <w:rFonts w:ascii="Times New Roman" w:eastAsia="Times New Roman" w:hAnsi="Times New Roman" w:cs="Times New Roman"/>
-        </w:rPr>
-        <w:t xml:space="preserve">, Jaccard, and Bray-Curtis metrics were calculated between hand microbial compositions of differing sexes with varying sheet washing frequency habits </w:t>
-      </w:r>
-      <w:hyperlink r:id="rId26">
-        <w:r>
-          <w:rPr>
-            <w:rFonts w:ascii="Times New Roman" w:eastAsia="Times New Roman" w:hAnsi="Times New Roman" w:cs="Times New Roman"/>
-          </w:rPr>
-          <w:t>(25–28)</w:t>
-        </w:r>
-      </w:hyperlink>
-      <w:r>
-        <w:rPr>
-          <w:rFonts w:ascii="Times New Roman" w:eastAsia="Times New Roman" w:hAnsi="Times New Roman" w:cs="Times New Roman"/>
-        </w:rPr>
-        <w:t xml:space="preserve">. A pairwise permutational analysis of variance (PERMANOVA) was performed on the beta diversity metrics in R </w:t>
-      </w:r>
-      <w:hyperlink r:id="rId27">
-        <w:r>
-          <w:rPr>
-            <w:rFonts w:ascii="Times New Roman" w:eastAsia="Times New Roman" w:hAnsi="Times New Roman" w:cs="Times New Roman"/>
-          </w:rPr>
-          <w:t>(29)</w:t>
-        </w:r>
-      </w:hyperlink>
-      <w:r>
-        <w:rPr>
-          <w:rFonts w:ascii="Times New Roman" w:eastAsia="Times New Roman" w:hAnsi="Times New Roman" w:cs="Times New Roman"/>
-        </w:rPr>
-        <w:t>. Each metric was conducted with a p-value cutoff of &lt;0.05 to define statistical significance.</w:t>
+        <w:t xml:space="preserve">. For alpha diversity, beta diversity, and taxonomic bar plot analyses, the phyloseq object was filtered to remove non-bacterial sequences, samples with less than 100 reads, and samples where sheet washing </w:t>
+      </w:r>
+      <w:r>
+        <w:rPr>
+          <w:rFonts w:ascii="Times New Roman" w:eastAsia="Times New Roman" w:hAnsi="Times New Roman" w:cs="Times New Roman"/>
+        </w:rPr>
+        <w:lastRenderedPageBreak/>
+        <w:t xml:space="preserve">frequency was not applicable. Phyloseq objects were rarefied to a sampling depth of 6223 to be consistent with preliminary QIIME processing rarefactions steps. For DESeq2 and core microbiome analyses, the phyloseq object was not rarefied and additionally filtered to remove ASVs with less than 5 counts. Phyloseq objects for all analyses were also filtered for different sexes. </w:t>
       </w:r>
     </w:p>
     <w:p>
@@ -894,27 +834,111 @@
           <w:rFonts w:ascii="Times New Roman" w:eastAsia="Times New Roman" w:hAnsi="Times New Roman" w:cs="Times New Roman"/>
           <w:b/>
         </w:rPr>
-        <w:t xml:space="preserve">Taxa bar plot analysis at the phylum level. </w:t>
-      </w:r>
-      <w:r>
-        <w:rPr>
-          <w:rFonts w:ascii="Times New Roman" w:eastAsia="Times New Roman" w:hAnsi="Times New Roman" w:cs="Times New Roman"/>
-        </w:rPr>
-        <w:t xml:space="preserve">Taxa bar plot analysis was conducted in R (v 4.2.3). The following packages were loaded: phyloseq, tidyverse, ggplot2, ape, and vegan </w:t>
-      </w:r>
-      <w:hyperlink r:id="rId28">
-        <w:r>
-          <w:rPr>
-            <w:rFonts w:ascii="Times New Roman" w:eastAsia="Times New Roman" w:hAnsi="Times New Roman" w:cs="Times New Roman"/>
-          </w:rPr>
-          <w:t>(14–17, 30)</w:t>
+        <w:t xml:space="preserve">Alpha and beta diversity analyses. </w:t>
+      </w:r>
+      <w:r>
+        <w:rPr>
+          <w:rFonts w:ascii="Times New Roman" w:eastAsia="Times New Roman" w:hAnsi="Times New Roman" w:cs="Times New Roman"/>
+        </w:rPr>
+        <w:t xml:space="preserve">Alpha and beta diversity analysis and subsequent statistical analyses were conducted in R (v. 4.2.3) using vegan, phyloseq and tidyverse packages </w:t>
+      </w:r>
+      <w:hyperlink r:id="rId23">
+        <w:r>
+          <w:rPr>
+            <w:rFonts w:ascii="Times New Roman" w:eastAsia="Times New Roman" w:hAnsi="Times New Roman" w:cs="Times New Roman"/>
+          </w:rPr>
+          <w:t>(14, 16, 17)</w:t>
         </w:r>
       </w:hyperlink>
       <w:r>
         <w:rPr>
           <w:rFonts w:ascii="Times New Roman" w:eastAsia="Times New Roman" w:hAnsi="Times New Roman" w:cs="Times New Roman"/>
         </w:rPr>
-        <w:t>. To determine the distinct phyla and their abundance associated with the varying sheet washing frequencies and sex, the taxonomic data’s relative abundance at the phylum level was calculated for groups categorized by sheet washing frequency (high, low) and sex (male, female). The phyla that represent a relative abundance greater than 1% were filtered for. Using ggplot2, the taxa bar plots at the phylum level were generated for analysis.</w:t>
+        <w:t xml:space="preserve">. For alpha diversity, differences in Observed, Chao1, ACE, Shannon, Simpson, Inverse Simpson, and Fisher’s metrics were analyzed between low and high sheet washing frequency groups categorized by sex to determine differences in hand microbial composition </w:t>
+      </w:r>
+      <w:hyperlink r:id="rId24">
+        <w:r>
+          <w:rPr>
+            <w:rFonts w:ascii="Times New Roman" w:eastAsia="Times New Roman" w:hAnsi="Times New Roman" w:cs="Times New Roman"/>
+          </w:rPr>
+          <w:t>(18–23)</w:t>
+        </w:r>
+      </w:hyperlink>
+      <w:r>
+        <w:rPr>
+          <w:rFonts w:ascii="Times New Roman" w:eastAsia="Times New Roman" w:hAnsi="Times New Roman" w:cs="Times New Roman"/>
+        </w:rPr>
+        <w:t xml:space="preserve">. Two-way ANOVA statistical analyses were performed on each alpha diversity metric </w:t>
+      </w:r>
+      <w:hyperlink r:id="rId25">
+        <w:r>
+          <w:rPr>
+            <w:rFonts w:ascii="Times New Roman" w:eastAsia="Times New Roman" w:hAnsi="Times New Roman" w:cs="Times New Roman"/>
+          </w:rPr>
+          <w:t>(24)</w:t>
+        </w:r>
+      </w:hyperlink>
+      <w:r>
+        <w:rPr>
+          <w:rFonts w:ascii="Times New Roman" w:eastAsia="Times New Roman" w:hAnsi="Times New Roman" w:cs="Times New Roman"/>
+        </w:rPr>
+        <w:t xml:space="preserve">. Significance was defined with a p-value cutoff of &lt; 0.05. For beta diversity, differences in unweighted </w:t>
+      </w:r>
+      <w:proofErr w:type="spellStart"/>
+      <w:r>
+        <w:rPr>
+          <w:rFonts w:ascii="Times New Roman" w:eastAsia="Times New Roman" w:hAnsi="Times New Roman" w:cs="Times New Roman"/>
+        </w:rPr>
+        <w:t>UniFrac</w:t>
+      </w:r>
+      <w:proofErr w:type="spellEnd"/>
+      <w:r>
+        <w:rPr>
+          <w:rFonts w:ascii="Times New Roman" w:eastAsia="Times New Roman" w:hAnsi="Times New Roman" w:cs="Times New Roman"/>
+        </w:rPr>
+        <w:t xml:space="preserve">, weighted </w:t>
+      </w:r>
+      <w:proofErr w:type="spellStart"/>
+      <w:r>
+        <w:rPr>
+          <w:rFonts w:ascii="Times New Roman" w:eastAsia="Times New Roman" w:hAnsi="Times New Roman" w:cs="Times New Roman"/>
+        </w:rPr>
+        <w:t>UniFrac</w:t>
+      </w:r>
+      <w:proofErr w:type="spellEnd"/>
+      <w:r>
+        <w:rPr>
+          <w:rFonts w:ascii="Times New Roman" w:eastAsia="Times New Roman" w:hAnsi="Times New Roman" w:cs="Times New Roman"/>
+        </w:rPr>
+        <w:t xml:space="preserve">, Jaccard, and Bray-Curtis metrics were calculated between hand microbial compositions of differing sexes with varying sheet washing frequency habits </w:t>
+      </w:r>
+      <w:hyperlink r:id="rId26">
+        <w:r>
+          <w:rPr>
+            <w:rFonts w:ascii="Times New Roman" w:eastAsia="Times New Roman" w:hAnsi="Times New Roman" w:cs="Times New Roman"/>
+          </w:rPr>
+          <w:t>(25–28)</w:t>
+        </w:r>
+      </w:hyperlink>
+      <w:r>
+        <w:rPr>
+          <w:rFonts w:ascii="Times New Roman" w:eastAsia="Times New Roman" w:hAnsi="Times New Roman" w:cs="Times New Roman"/>
+        </w:rPr>
+        <w:t xml:space="preserve">. A pairwise permutational analysis of variance (PERMANOVA) was performed on the beta diversity metrics in R </w:t>
+      </w:r>
+      <w:hyperlink r:id="rId27">
+        <w:r>
+          <w:rPr>
+            <w:rFonts w:ascii="Times New Roman" w:eastAsia="Times New Roman" w:hAnsi="Times New Roman" w:cs="Times New Roman"/>
+          </w:rPr>
+          <w:t>(29)</w:t>
+        </w:r>
+      </w:hyperlink>
+      <w:r>
+        <w:rPr>
+          <w:rFonts w:ascii="Times New Roman" w:eastAsia="Times New Roman" w:hAnsi="Times New Roman" w:cs="Times New Roman"/>
+        </w:rPr>
+        <w:t>. Each metric was conducted with a p-value cutoff of &lt;0.05 to define statistical significance.</w:t>
       </w:r>
     </w:p>
     <w:p>
@@ -929,76 +953,27 @@
           <w:rFonts w:ascii="Times New Roman" w:eastAsia="Times New Roman" w:hAnsi="Times New Roman" w:cs="Times New Roman"/>
           <w:b/>
         </w:rPr>
-        <w:t xml:space="preserve">Taxa bar plot analysis at the genus level. </w:t>
-      </w:r>
-      <w:r>
-        <w:rPr>
-          <w:rFonts w:ascii="Times New Roman" w:eastAsia="Times New Roman" w:hAnsi="Times New Roman" w:cs="Times New Roman"/>
-        </w:rPr>
-        <w:t xml:space="preserve">The top 5 most abundant phyla were further analyzed at the genus level. The phyla of interest included </w:t>
-      </w:r>
-      <w:proofErr w:type="spellStart"/>
-      <w:r>
-        <w:rPr>
-          <w:rFonts w:ascii="Times New Roman" w:eastAsia="Times New Roman" w:hAnsi="Times New Roman" w:cs="Times New Roman"/>
-        </w:rPr>
-        <w:t>Actinobacteriota</w:t>
-      </w:r>
-      <w:proofErr w:type="spellEnd"/>
-      <w:r>
-        <w:rPr>
-          <w:rFonts w:ascii="Times New Roman" w:eastAsia="Times New Roman" w:hAnsi="Times New Roman" w:cs="Times New Roman"/>
-        </w:rPr>
-        <w:t xml:space="preserve">, Firmicutes, </w:t>
-      </w:r>
-      <w:proofErr w:type="spellStart"/>
-      <w:r>
-        <w:rPr>
-          <w:rFonts w:ascii="Times New Roman" w:eastAsia="Times New Roman" w:hAnsi="Times New Roman" w:cs="Times New Roman"/>
-        </w:rPr>
-        <w:t>Bacteroidota</w:t>
-      </w:r>
-      <w:proofErr w:type="spellEnd"/>
-      <w:r>
-        <w:rPr>
-          <w:rFonts w:ascii="Times New Roman" w:eastAsia="Times New Roman" w:hAnsi="Times New Roman" w:cs="Times New Roman"/>
-        </w:rPr>
-        <w:t xml:space="preserve">, </w:t>
-      </w:r>
-      <w:proofErr w:type="spellStart"/>
-      <w:r>
-        <w:rPr>
-          <w:rFonts w:ascii="Times New Roman" w:eastAsia="Times New Roman" w:hAnsi="Times New Roman" w:cs="Times New Roman"/>
-        </w:rPr>
-        <w:t>Fusobacteriota</w:t>
-      </w:r>
-      <w:proofErr w:type="spellEnd"/>
-      <w:r>
-        <w:rPr>
-          <w:rFonts w:ascii="Times New Roman" w:eastAsia="Times New Roman" w:hAnsi="Times New Roman" w:cs="Times New Roman"/>
-        </w:rPr>
-        <w:t xml:space="preserve">, and Proteobacteria. Taxa bar plot analysis was conducted in R (v 4.2.3). The following packages were added: phyloseq, tidyverse, ggplot2, ape, and vegan </w:t>
-      </w:r>
-      <w:hyperlink r:id="rId29">
-        <w:r>
-          <w:rPr>
-            <w:rFonts w:ascii="Times New Roman" w:eastAsia="Times New Roman" w:hAnsi="Times New Roman" w:cs="Times New Roman"/>
-          </w:rPr>
-          <w:t>(14–17, 31)</w:t>
+        <w:t xml:space="preserve">Taxa bar plot analysis at the phylum level. </w:t>
+      </w:r>
+      <w:r>
+        <w:rPr>
+          <w:rFonts w:ascii="Times New Roman" w:eastAsia="Times New Roman" w:hAnsi="Times New Roman" w:cs="Times New Roman"/>
+        </w:rPr>
+        <w:t xml:space="preserve">Taxa bar plot analysis was conducted in R (v 4.2.3). The following packages were loaded: phyloseq, tidyverse, ggplot2, ape, and vegan </w:t>
+      </w:r>
+      <w:hyperlink r:id="rId28">
+        <w:r>
+          <w:rPr>
+            <w:rFonts w:ascii="Times New Roman" w:eastAsia="Times New Roman" w:hAnsi="Times New Roman" w:cs="Times New Roman"/>
+          </w:rPr>
+          <w:t>(14–17, 30)</w:t>
         </w:r>
       </w:hyperlink>
       <w:r>
         <w:rPr>
           <w:rFonts w:ascii="Times New Roman" w:eastAsia="Times New Roman" w:hAnsi="Times New Roman" w:cs="Times New Roman"/>
         </w:rPr>
-        <w:t xml:space="preserve">. To assess distinct genus and their abundance associated with the varying sheet washing frequencies and sex, the taxonomic data’s relative abundance at the genus level was calculated for groups categorized by sheet washing frequency (high, </w:t>
-      </w:r>
-      <w:r>
-        <w:rPr>
-          <w:rFonts w:ascii="Times New Roman" w:eastAsia="Times New Roman" w:hAnsi="Times New Roman" w:cs="Times New Roman"/>
-        </w:rPr>
-        <w:lastRenderedPageBreak/>
-        <w:t xml:space="preserve">low) and sex (male, female). To generate five genus-level taxa bar plots, the data was filtered for each phylum of interest. Genera that had a relative abundance of less than 1% were removed. Taxa bar plots were generated for further analysis at the genus level. </w:t>
+        <w:t>. To determine the distinct phyla and their abundance associated with the varying sheet washing frequencies and sex, the taxonomic data’s relative abundance at the phylum level was calculated for groups categorized by sheet washing frequency (high, low) and sex (male, female). The phyla that represent a relative abundance greater than 1% were filtered for. Using ggplot2, the taxa bar plots at the phylum level were generated for analysis.</w:t>
       </w:r>
     </w:p>
     <w:p>
@@ -1013,96 +988,76 @@
           <w:rFonts w:ascii="Times New Roman" w:eastAsia="Times New Roman" w:hAnsi="Times New Roman" w:cs="Times New Roman"/>
           <w:b/>
         </w:rPr>
-        <w:t xml:space="preserve">Core microbiome analysis. </w:t>
-      </w:r>
-      <w:r>
-        <w:rPr>
-          <w:rFonts w:ascii="Times New Roman" w:eastAsia="Times New Roman" w:hAnsi="Times New Roman" w:cs="Times New Roman"/>
-        </w:rPr>
-        <w:t xml:space="preserve">To identify both shared and unique core microbiome genera associated with different sexes and sheet washing frequencies, a core microbiome analysis was conducted. By using the phyloseq (v. 4.2.3) and microbiome (v 1.22.0) R packages </w:t>
-      </w:r>
-      <w:hyperlink r:id="rId30">
-        <w:r>
-          <w:rPr>
-            <w:rFonts w:ascii="Times New Roman" w:eastAsia="Times New Roman" w:hAnsi="Times New Roman" w:cs="Times New Roman"/>
-          </w:rPr>
-          <w:t>(14, 32)</w:t>
+        <w:t xml:space="preserve">Taxa bar plot analysis at the genus level. </w:t>
+      </w:r>
+      <w:r>
+        <w:rPr>
+          <w:rFonts w:ascii="Times New Roman" w:eastAsia="Times New Roman" w:hAnsi="Times New Roman" w:cs="Times New Roman"/>
+        </w:rPr>
+        <w:t xml:space="preserve">The top 5 most abundant phyla were further analyzed at the genus level. The phyla of interest included </w:t>
+      </w:r>
+      <w:proofErr w:type="spellStart"/>
+      <w:r>
+        <w:rPr>
+          <w:rFonts w:ascii="Times New Roman" w:eastAsia="Times New Roman" w:hAnsi="Times New Roman" w:cs="Times New Roman"/>
+        </w:rPr>
+        <w:t>Actinobacteriota</w:t>
+      </w:r>
+      <w:proofErr w:type="spellEnd"/>
+      <w:r>
+        <w:rPr>
+          <w:rFonts w:ascii="Times New Roman" w:eastAsia="Times New Roman" w:hAnsi="Times New Roman" w:cs="Times New Roman"/>
+        </w:rPr>
+        <w:t xml:space="preserve">, Firmicutes, </w:t>
+      </w:r>
+      <w:proofErr w:type="spellStart"/>
+      <w:r>
+        <w:rPr>
+          <w:rFonts w:ascii="Times New Roman" w:eastAsia="Times New Roman" w:hAnsi="Times New Roman" w:cs="Times New Roman"/>
+        </w:rPr>
+        <w:t>Bacteroidota</w:t>
+      </w:r>
+      <w:proofErr w:type="spellEnd"/>
+      <w:r>
+        <w:rPr>
+          <w:rFonts w:ascii="Times New Roman" w:eastAsia="Times New Roman" w:hAnsi="Times New Roman" w:cs="Times New Roman"/>
+        </w:rPr>
+        <w:t xml:space="preserve">, </w:t>
+      </w:r>
+      <w:proofErr w:type="spellStart"/>
+      <w:r>
+        <w:rPr>
+          <w:rFonts w:ascii="Times New Roman" w:eastAsia="Times New Roman" w:hAnsi="Times New Roman" w:cs="Times New Roman"/>
+        </w:rPr>
+        <w:t>Fusobacteriota</w:t>
+      </w:r>
+      <w:proofErr w:type="spellEnd"/>
+      <w:r>
+        <w:rPr>
+          <w:rFonts w:ascii="Times New Roman" w:eastAsia="Times New Roman" w:hAnsi="Times New Roman" w:cs="Times New Roman"/>
+        </w:rPr>
+        <w:t xml:space="preserve">, and Proteobacteria. Taxa bar plot analysis was conducted in R (v 4.2.3). The following packages were added: phyloseq, tidyverse, ggplot2, ape, and vegan </w:t>
+      </w:r>
+      <w:hyperlink r:id="rId29">
+        <w:r>
+          <w:rPr>
+            <w:rFonts w:ascii="Times New Roman" w:eastAsia="Times New Roman" w:hAnsi="Times New Roman" w:cs="Times New Roman"/>
+          </w:rPr>
+          <w:t>(14–17, 31)</w:t>
         </w:r>
       </w:hyperlink>
       <w:r>
         <w:rPr>
           <w:rFonts w:ascii="Times New Roman" w:eastAsia="Times New Roman" w:hAnsi="Times New Roman" w:cs="Times New Roman"/>
         </w:rPr>
-        <w:t>, the non-rarefied phyloseq data was converted into relative abundance for both low and high sheet washing frequency groups for females and males. To determine the optimal prevalence and abundance threshold, a heatmap was generated to visualize the range of prevalence and abundance levels for individual bacteria at the genus levels</w:t>
-      </w:r>
-      <w:r>
-        <w:rPr>
-          <w:rFonts w:ascii="Times New Roman" w:eastAsia="Times New Roman" w:hAnsi="Times New Roman" w:cs="Times New Roman"/>
-          <w:b/>
-        </w:rPr>
-        <w:t xml:space="preserve"> </w:t>
-      </w:r>
-      <w:r>
-        <w:rPr>
-          <w:rFonts w:ascii="Times New Roman" w:eastAsia="Times New Roman" w:hAnsi="Times New Roman" w:cs="Times New Roman"/>
-        </w:rPr>
-        <w:t xml:space="preserve">(Figure S5, S6, S7, S8). This heatmap analysis utilized microbiome R packages (v 1.22.0) for taxonomic data analysis and </w:t>
-      </w:r>
-      <w:proofErr w:type="spellStart"/>
-      <w:r>
-        <w:rPr>
-          <w:rFonts w:ascii="Times New Roman" w:eastAsia="Times New Roman" w:hAnsi="Times New Roman" w:cs="Times New Roman"/>
-        </w:rPr>
-        <w:t>RColorBrewer</w:t>
-      </w:r>
-      <w:proofErr w:type="spellEnd"/>
-      <w:r>
-        <w:rPr>
-          <w:rFonts w:ascii="Times New Roman" w:eastAsia="Times New Roman" w:hAnsi="Times New Roman" w:cs="Times New Roman"/>
-        </w:rPr>
-        <w:t xml:space="preserve"> packages (v 1.1-3) for defining the </w:t>
-      </w:r>
-      <w:proofErr w:type="spellStart"/>
-      <w:r>
-        <w:rPr>
-          <w:rFonts w:ascii="Times New Roman" w:eastAsia="Times New Roman" w:hAnsi="Times New Roman" w:cs="Times New Roman"/>
-        </w:rPr>
-        <w:t>colour</w:t>
-      </w:r>
-      <w:proofErr w:type="spellEnd"/>
-      <w:r>
-        <w:rPr>
-          <w:rFonts w:ascii="Times New Roman" w:eastAsia="Times New Roman" w:hAnsi="Times New Roman" w:cs="Times New Roman"/>
-        </w:rPr>
-        <w:t xml:space="preserve"> palette in the figure. To visualize the result, </w:t>
-      </w:r>
-      <w:proofErr w:type="spellStart"/>
-      <w:r>
-        <w:rPr>
-          <w:rFonts w:ascii="Times New Roman" w:eastAsia="Times New Roman" w:hAnsi="Times New Roman" w:cs="Times New Roman"/>
-        </w:rPr>
-        <w:t>ggVennDiagram</w:t>
-      </w:r>
-      <w:proofErr w:type="spellEnd"/>
-      <w:r>
-        <w:rPr>
-          <w:rFonts w:ascii="Times New Roman" w:eastAsia="Times New Roman" w:hAnsi="Times New Roman" w:cs="Times New Roman"/>
-        </w:rPr>
-        <w:t xml:space="preserve"> package was used to generate a four-way Venn diagram, illustrating the core microbiome for our analysis (v 1.2.3) </w:t>
-      </w:r>
-      <w:hyperlink r:id="rId31">
-        <w:r>
-          <w:rPr>
-            <w:rFonts w:ascii="Times New Roman" w:eastAsia="Times New Roman" w:hAnsi="Times New Roman" w:cs="Times New Roman"/>
-          </w:rPr>
-          <w:t>(33)</w:t>
-        </w:r>
-      </w:hyperlink>
-      <w:r>
-        <w:rPr>
-          <w:rFonts w:ascii="Times New Roman" w:eastAsia="Times New Roman" w:hAnsi="Times New Roman" w:cs="Times New Roman"/>
-        </w:rPr>
-        <w:t>. The minimum prevalence and abundance parameters were set at 0.5 (50%) and 0.001 (0.1%), respectively.</w:t>
+        <w:t xml:space="preserve">. To assess distinct genus and their </w:t>
+      </w:r>
+      <w:r>
+        <w:rPr>
+          <w:rFonts w:ascii="Times New Roman" w:eastAsia="Times New Roman" w:hAnsi="Times New Roman" w:cs="Times New Roman"/>
+        </w:rPr>
+        <w:lastRenderedPageBreak/>
+        <w:t xml:space="preserve">abundance associated with the varying sheet washing frequencies and sex, the taxonomic data’s relative abundance at the genus level was calculated for groups categorized by sheet washing frequency (high, low) and sex (male, female). To generate five genus-level taxa bar plots, the data was filtered for each phylum of interest. Genera that had a relative abundance of less than 1% were removed. Taxa bar plots were generated for further analysis at the genus level. </w:t>
       </w:r>
     </w:p>
     <w:p>
@@ -1117,6 +1072,110 @@
           <w:rFonts w:ascii="Times New Roman" w:eastAsia="Times New Roman" w:hAnsi="Times New Roman" w:cs="Times New Roman"/>
           <w:b/>
         </w:rPr>
+        <w:t xml:space="preserve">Core microbiome analysis. </w:t>
+      </w:r>
+      <w:r>
+        <w:rPr>
+          <w:rFonts w:ascii="Times New Roman" w:eastAsia="Times New Roman" w:hAnsi="Times New Roman" w:cs="Times New Roman"/>
+        </w:rPr>
+        <w:t xml:space="preserve">To identify both shared and unique core microbiome genera associated with different sexes and sheet washing frequencies, a core microbiome analysis was conducted. By using the phyloseq (v. 4.2.3) and microbiome (v 1.22.0) R packages </w:t>
+      </w:r>
+      <w:hyperlink r:id="rId30">
+        <w:r>
+          <w:rPr>
+            <w:rFonts w:ascii="Times New Roman" w:eastAsia="Times New Roman" w:hAnsi="Times New Roman" w:cs="Times New Roman"/>
+          </w:rPr>
+          <w:t>(14, 32)</w:t>
+        </w:r>
+      </w:hyperlink>
+      <w:r>
+        <w:rPr>
+          <w:rFonts w:ascii="Times New Roman" w:eastAsia="Times New Roman" w:hAnsi="Times New Roman" w:cs="Times New Roman"/>
+        </w:rPr>
+        <w:t>, the non-rarefied phyloseq data was converted into relative abundance for both low and high sheet washing frequency groups for females and males. To determine the optimal prevalence and abundance threshold, a heatmap was generated to visualize the range of prevalence and abundance levels for individual bacteria at the genus levels</w:t>
+      </w:r>
+      <w:r>
+        <w:rPr>
+          <w:rFonts w:ascii="Times New Roman" w:eastAsia="Times New Roman" w:hAnsi="Times New Roman" w:cs="Times New Roman"/>
+          <w:b/>
+        </w:rPr>
+        <w:t xml:space="preserve"> </w:t>
+      </w:r>
+      <w:r>
+        <w:rPr>
+          <w:rFonts w:ascii="Times New Roman" w:eastAsia="Times New Roman" w:hAnsi="Times New Roman" w:cs="Times New Roman"/>
+        </w:rPr>
+        <w:t xml:space="preserve">(Figure S5, S6, S7, S8). This heatmap analysis utilized microbiome R packages (v 1.22.0) for taxonomic data analysis and </w:t>
+      </w:r>
+      <w:proofErr w:type="spellStart"/>
+      <w:r>
+        <w:rPr>
+          <w:rFonts w:ascii="Times New Roman" w:eastAsia="Times New Roman" w:hAnsi="Times New Roman" w:cs="Times New Roman"/>
+        </w:rPr>
+        <w:t>RColorBrewer</w:t>
+      </w:r>
+      <w:proofErr w:type="spellEnd"/>
+      <w:r>
+        <w:rPr>
+          <w:rFonts w:ascii="Times New Roman" w:eastAsia="Times New Roman" w:hAnsi="Times New Roman" w:cs="Times New Roman"/>
+        </w:rPr>
+        <w:t xml:space="preserve"> packages (v 1.1-3) for defining the </w:t>
+      </w:r>
+      <w:proofErr w:type="spellStart"/>
+      <w:r>
+        <w:rPr>
+          <w:rFonts w:ascii="Times New Roman" w:eastAsia="Times New Roman" w:hAnsi="Times New Roman" w:cs="Times New Roman"/>
+        </w:rPr>
+        <w:t>colour</w:t>
+      </w:r>
+      <w:proofErr w:type="spellEnd"/>
+      <w:r>
+        <w:rPr>
+          <w:rFonts w:ascii="Times New Roman" w:eastAsia="Times New Roman" w:hAnsi="Times New Roman" w:cs="Times New Roman"/>
+        </w:rPr>
+        <w:t xml:space="preserve"> palette in the figure. To visualize the result, </w:t>
+      </w:r>
+      <w:proofErr w:type="spellStart"/>
+      <w:r>
+        <w:rPr>
+          <w:rFonts w:ascii="Times New Roman" w:eastAsia="Times New Roman" w:hAnsi="Times New Roman" w:cs="Times New Roman"/>
+        </w:rPr>
+        <w:t>ggVennDiagram</w:t>
+      </w:r>
+      <w:proofErr w:type="spellEnd"/>
+      <w:r>
+        <w:rPr>
+          <w:rFonts w:ascii="Times New Roman" w:eastAsia="Times New Roman" w:hAnsi="Times New Roman" w:cs="Times New Roman"/>
+        </w:rPr>
+        <w:t xml:space="preserve"> package was used to generate a four-way Venn diagram, illustrating the core microbiome for our analysis (v 1.2.3) </w:t>
+      </w:r>
+      <w:hyperlink r:id="rId31">
+        <w:r>
+          <w:rPr>
+            <w:rFonts w:ascii="Times New Roman" w:eastAsia="Times New Roman" w:hAnsi="Times New Roman" w:cs="Times New Roman"/>
+          </w:rPr>
+          <w:t>(33)</w:t>
+        </w:r>
+      </w:hyperlink>
+      <w:r>
+        <w:rPr>
+          <w:rFonts w:ascii="Times New Roman" w:eastAsia="Times New Roman" w:hAnsi="Times New Roman" w:cs="Times New Roman"/>
+        </w:rPr>
+        <w:t>. The minimum prevalence and abundance parameters were set at 0.5 (50%) and 0.001 (0.1%), respectively.</w:t>
+      </w:r>
+    </w:p>
+    <w:p>
+      <w:pPr>
+        <w:spacing w:line="480" w:lineRule="auto"/>
+        <w:rPr>
+          <w:rFonts w:ascii="Times New Roman" w:eastAsia="Times New Roman" w:hAnsi="Times New Roman" w:cs="Times New Roman"/>
+        </w:rPr>
+      </w:pPr>
+      <w:r>
+        <w:rPr>
+          <w:rFonts w:ascii="Times New Roman" w:eastAsia="Times New Roman" w:hAnsi="Times New Roman" w:cs="Times New Roman"/>
+          <w:b/>
+        </w:rPr>
         <w:t xml:space="preserve">DESeq2 analysis. </w:t>
       </w:r>
       <w:r>
@@ -1137,7 +1196,21 @@
         <w:rPr>
           <w:rFonts w:ascii="Times New Roman" w:eastAsia="Times New Roman" w:hAnsi="Times New Roman" w:cs="Times New Roman"/>
         </w:rPr>
-        <w:t>. A non-rarefied phyloseq object was imported and edited to ensure the object contained no zeros. Two phyloseq objects were created by filtering for two sheet washing frequencies: high and low. One phyloseq object was filtered for only high sheet washing frequency data and the other for low sheet washing frequency data. Two DESeq2 objects were then created from the phyloseq objects and analyses were run comparing differences in sex in the two sheet washing groups. Volcano plots were run and genera were filtered at a p-value cutoff of &lt; 0.01, a log</w:t>
+        <w:t xml:space="preserve">. A non-rarefied phyloseq object was imported and edited to ensure the object contained no zeros. Two phyloseq objects were created by filtering for two sheet washing frequencies: high and low. One phyloseq object was filtered for only high sheet washing frequency data and the other for low sheet washing frequency data. Two DESeq2 objects were then created from the phyloseq objects and analyses were run comparing differences in sex in the two sheet washing groups. Volcano plots were </w:t>
+      </w:r>
+      <w:proofErr w:type="gramStart"/>
+      <w:r>
+        <w:rPr>
+          <w:rFonts w:ascii="Times New Roman" w:eastAsia="Times New Roman" w:hAnsi="Times New Roman" w:cs="Times New Roman"/>
+        </w:rPr>
+        <w:t>run</w:t>
+      </w:r>
+      <w:proofErr w:type="gramEnd"/>
+      <w:r>
+        <w:rPr>
+          <w:rFonts w:ascii="Times New Roman" w:eastAsia="Times New Roman" w:hAnsi="Times New Roman" w:cs="Times New Roman"/>
+        </w:rPr>
+        <w:t xml:space="preserve"> and genera were filtered at a p-value cutoff of &lt; 0.01, a log</w:t>
       </w:r>
       <w:r>
         <w:rPr>
@@ -1164,7 +1237,14 @@
         <w:rPr>
           <w:rFonts w:ascii="Times New Roman" w:eastAsia="Times New Roman" w:hAnsi="Times New Roman" w:cs="Times New Roman"/>
         </w:rPr>
-        <w:t xml:space="preserve"> &gt; 1. Genera were then pruned and a list of genus names from each group was created. Each genus was identified as being unique to either males or females per sheet washing frequency group. Using ggplot2, a bar plot was created at the genus level to identify the upregulated and downregulated ASVs present in both comparison groups as log</w:t>
+        <w:t xml:space="preserve"> &gt; 1. Genera were then pruned and a list of genus names from each group was created. Each genus was identified as being unique to either males or females per sheet washing frequency group. Using </w:t>
+      </w:r>
+      <w:r>
+        <w:rPr>
+          <w:rFonts w:ascii="Times New Roman" w:eastAsia="Times New Roman" w:hAnsi="Times New Roman" w:cs="Times New Roman"/>
+        </w:rPr>
+        <w:lastRenderedPageBreak/>
+        <w:t>ggplot2, a bar plot was created at the genus level to identify the upregulated and downregulated ASVs present in both comparison groups as log</w:t>
       </w:r>
       <w:r>
         <w:rPr>
@@ -1306,20 +1386,14 @@
           <w:rFonts w:ascii="Times New Roman" w:eastAsia="Times New Roman" w:hAnsi="Times New Roman" w:cs="Times New Roman"/>
           <w:b/>
         </w:rPr>
+        <w:lastRenderedPageBreak/>
         <w:t xml:space="preserve">A reduction in sheet washing frequency corresponds to an increased variation in the relative abundance of phyla observed between males and females. </w:t>
       </w:r>
       <w:r>
         <w:rPr>
           <w:rFonts w:ascii="Times New Roman" w:eastAsia="Times New Roman" w:hAnsi="Times New Roman" w:cs="Times New Roman"/>
         </w:rPr>
-        <w:t xml:space="preserve">To determine if sheet washing frequency </w:t>
-      </w:r>
-      <w:r>
-        <w:rPr>
-          <w:rFonts w:ascii="Times New Roman" w:eastAsia="Times New Roman" w:hAnsi="Times New Roman" w:cs="Times New Roman"/>
-        </w:rPr>
-        <w:lastRenderedPageBreak/>
-        <w:t>and sex affect the phyla present on the skin of those in shared dorms, we calculated the relative abundance of phyla present across the various sex-specific sheet washing groups (Figure 2). Through analysis of the plots generated, it is observed that the variation in the abundance of phyla between sexes increases as sheet washing frequency decreases (Figure 2A). With reference to this data, five additional taxa bar plots were generated, focusing specifically on the top five abundant phyla depicted in Figure 2A. In Figure 2B (</w:t>
+        <w:t>To determine if sheet washing frequency and sex affect the phyla present on the skin of those in shared dorms, we calculated the relative abundance of phyla present across the various sex-specific sheet washing groups (Figure 2). Through analysis of the plots generated, it is observed that the variation in the abundance of phyla between sexes increases as sheet washing frequency decreases (Figure 2A). With reference to this data, five additional taxa bar plots were generated, focusing specifically on the top five abundant phyla depicted in Figure 2A. In Figure 2B (</w:t>
       </w:r>
       <w:proofErr w:type="spellStart"/>
       <w:r>
@@ -1519,14 +1593,14 @@
         <w:rPr>
           <w:rFonts w:ascii="Times New Roman" w:eastAsia="Times New Roman" w:hAnsi="Times New Roman" w:cs="Times New Roman"/>
         </w:rPr>
-        <w:t xml:space="preserve">A core microbiome analysis was conducted to explore the relationship between sex and bed sheet washing frequency, both in relation to each other and within each variable. The Four-way Venn diagram revealed 15 core microbial genera, constituting 20% of the overall core microbiome, which remained unaffected by sex or the frequency of bed sheet washing (Figure 3). Our findings revealed greater microbial diversity among females who infrequently wash their sheets in comparison to females who frequently wash their sheets (Figure 3). This observed pattern is consistent for males as well, where lower sheet washing frequently is associated with higher genera diversity (Figure 3). These results </w:t>
+        <w:t xml:space="preserve">A core microbiome analysis was conducted to explore the relationship between sex and bed sheet washing frequency, both in relation to each other and within each variable. The Four-way Venn diagram revealed 15 core microbial genera, constituting 20% of the overall core microbiome, which remained unaffected by sex or the frequency of bed sheet washing (Figure 3). Our findings revealed greater microbial diversity among females who infrequently wash their sheets in comparison to females </w:t>
       </w:r>
       <w:r>
         <w:rPr>
           <w:rFonts w:ascii="Times New Roman" w:eastAsia="Times New Roman" w:hAnsi="Times New Roman" w:cs="Times New Roman"/>
         </w:rPr>
         <w:lastRenderedPageBreak/>
-        <w:t>suggest a divergence in microbial genera between the sexes, particularly when the sheets are washed less frequently.</w:t>
+        <w:t>who frequently wash their sheets (Figure 3). This observed pattern is consistent for males as well, where lower sheet washing frequently is associated with higher genera diversity (Figure 3). These results suggest a divergence in microbial genera between the sexes, particularly when the sheets are washed less frequently.</w:t>
       </w:r>
     </w:p>
     <w:p>
@@ -2036,7 +2110,14 @@
         <w:rPr>
           <w:rFonts w:ascii="Times New Roman" w:eastAsia="Times New Roman" w:hAnsi="Times New Roman" w:cs="Times New Roman"/>
         </w:rPr>
-        <w:t xml:space="preserve">Our first analysis aimed to explore the broad differences in microbial diversity within and between sex-specific sheet washing frequency groups through alpha and beta diversity analyses. Alpha diversity analyses did not yield significant results, suggesting that richness, abundance, and evenness levels within individual hand samples were similar between sexes and sheet washing frequency groups (Figure 1). This is consistent with a previous study that revealed that Chao1, Shannon’s diversity, and phylogenetic distance did not differ significantly when only looking at sex </w:t>
+        <w:t xml:space="preserve">Our first analysis aimed to explore the broad differences in microbial diversity within and between sex-specific sheet washing frequency groups through alpha and beta diversity analyses. Alpha diversity analyses did not yield significant results, suggesting that richness, abundance, and evenness levels within individual hand samples were similar between sexes and sheet washing frequency groups (Figure 1). This </w:t>
+      </w:r>
+      <w:r>
+        <w:rPr>
+          <w:rFonts w:ascii="Times New Roman" w:eastAsia="Times New Roman" w:hAnsi="Times New Roman" w:cs="Times New Roman"/>
+        </w:rPr>
+        <w:lastRenderedPageBreak/>
+        <w:t xml:space="preserve">is consistent with a previous study that revealed that Chao1, Shannon’s diversity, and phylogenetic distance did not differ significantly when only looking at sex </w:t>
       </w:r>
       <w:hyperlink r:id="rId34">
         <w:r>
@@ -2050,14 +2131,7 @@
         <w:rPr>
           <w:rFonts w:ascii="Times New Roman" w:eastAsia="Times New Roman" w:hAnsi="Times New Roman" w:cs="Times New Roman"/>
         </w:rPr>
-        <w:t xml:space="preserve">.  Beta diversity analyses revealed </w:t>
-      </w:r>
-      <w:r>
-        <w:rPr>
-          <w:rFonts w:ascii="Times New Roman" w:eastAsia="Times New Roman" w:hAnsi="Times New Roman" w:cs="Times New Roman"/>
-        </w:rPr>
-        <w:lastRenderedPageBreak/>
-        <w:t xml:space="preserve">significance, notably between sexes, indicating that sex may influence microbial community diversity (Table 1, Figure S4). This finding supports a previous study that observed significant differences in beta diversity metrics of facial skin samples between sexes </w:t>
+        <w:t xml:space="preserve">.  Beta diversity analyses revealed significance, notably between sexes, indicating that sex may influence microbial community diversity (Table 1, Figure S4). This finding supports a previous study that observed significant differences in beta diversity metrics of facial skin samples between sexes </w:t>
       </w:r>
       <w:hyperlink r:id="rId35">
         <w:r>
@@ -2219,6 +2293,7 @@
         <w:rPr>
           <w:rFonts w:ascii="Times New Roman" w:eastAsia="Times New Roman" w:hAnsi="Times New Roman" w:cs="Times New Roman"/>
         </w:rPr>
+        <w:lastRenderedPageBreak/>
         <w:t>Verrucomicrobiota</w:t>
       </w:r>
       <w:proofErr w:type="spellEnd"/>
@@ -2226,14 +2301,7 @@
         <w:rPr>
           <w:rFonts w:ascii="Times New Roman" w:eastAsia="Times New Roman" w:hAnsi="Times New Roman" w:cs="Times New Roman"/>
         </w:rPr>
-        <w:t xml:space="preserve"> in high sheet washing frequency samples supports the trend that low sheet washing frequency results in higher microbial variation due to decreased hygiene practice. Additionally, taxa bar </w:t>
-      </w:r>
-      <w:r>
-        <w:rPr>
-          <w:rFonts w:ascii="Times New Roman" w:eastAsia="Times New Roman" w:hAnsi="Times New Roman" w:cs="Times New Roman"/>
-        </w:rPr>
-        <w:lastRenderedPageBreak/>
-        <w:t>plot analysis identifies the dominant genera constituting the population of each phylum.</w:t>
+        <w:t xml:space="preserve"> in high sheet washing frequency samples supports the trend that low sheet washing frequency results in higher microbial variation due to decreased hygiene practice. Additionally, taxa bar plot analysis identifies the dominant genera constituting the population of each phylum.</w:t>
       </w:r>
       <w:r>
         <w:rPr>
@@ -2405,7 +2473,14 @@
         <w:rPr>
           <w:rFonts w:ascii="Times New Roman" w:eastAsia="Times New Roman" w:hAnsi="Times New Roman" w:cs="Times New Roman"/>
         </w:rPr>
-        <w:t xml:space="preserve">. In the core microbiome of males with low washing frequency, the most abundant genera are identified as </w:t>
+        <w:t xml:space="preserve">. In the core microbiome of males with low washing </w:t>
+      </w:r>
+      <w:r>
+        <w:rPr>
+          <w:rFonts w:ascii="Times New Roman" w:eastAsia="Times New Roman" w:hAnsi="Times New Roman" w:cs="Times New Roman"/>
+        </w:rPr>
+        <w:lastRenderedPageBreak/>
+        <w:t xml:space="preserve">frequency, the most abundant genera are identified as </w:t>
       </w:r>
       <w:proofErr w:type="spellStart"/>
       <w:r>
@@ -2453,7 +2528,6 @@
           <w:rFonts w:ascii="Times New Roman" w:eastAsia="Times New Roman" w:hAnsi="Times New Roman" w:cs="Times New Roman"/>
           <w:i/>
         </w:rPr>
-        <w:lastRenderedPageBreak/>
         <w:t>Lactobacillus</w:t>
       </w:r>
       <w:r>
@@ -2856,14 +2930,14 @@
         <w:rPr>
           <w:rFonts w:ascii="Times New Roman" w:eastAsia="Times New Roman" w:hAnsi="Times New Roman" w:cs="Times New Roman"/>
         </w:rPr>
-        <w:t xml:space="preserve">. These results are consistent with the core microbiome results in Figure 3 which show shared genera between sex-specific </w:t>
+        <w:t xml:space="preserve">. These results are </w:t>
       </w:r>
       <w:r>
         <w:rPr>
           <w:rFonts w:ascii="Times New Roman" w:eastAsia="Times New Roman" w:hAnsi="Times New Roman" w:cs="Times New Roman"/>
         </w:rPr>
         <w:lastRenderedPageBreak/>
-        <w:t xml:space="preserve">sheet washing groups; however, each sheet washing group in conjunction with sex had unique genera present. </w:t>
+        <w:t xml:space="preserve">consistent with the core microbiome results in Figure 3 which show shared genera between sex-specific sheet washing groups; however, each sheet washing group in conjunction with sex had unique genera present. </w:t>
       </w:r>
     </w:p>
     <w:p>
@@ -3390,17 +3464,7 @@
             <w:color w:val="000000"/>
             <w:lang w:val="en-CA"/>
           </w:rPr>
-          <w:t xml:space="preserve"> 2017. Cleanliness in context: reconciling hygiene with a modern microbial perspective. </w:t>
-        </w:r>
-        <w:r>
-          <w:rPr>
-            <w:rFonts w:ascii="Times New Roman" w:eastAsia="Times New Roman" w:hAnsi="Times New Roman" w:cs="Times New Roman"/>
-            <w:i/>
-            <w:iCs/>
-            <w:color w:val="000000"/>
-            <w:lang w:val="en-CA"/>
-          </w:rPr>
-          <w:t>Microbiome</w:t>
+          <w:t xml:space="preserve"> 2017. Cleanliness in context: reconciling hygiene with a modern microbial perspective. Microbiome</w:t>
         </w:r>
         <w:r>
           <w:rPr>
@@ -3543,24 +3607,12 @@
             <w:color w:val="000000"/>
             <w:lang w:val="en-CA"/>
           </w:rPr>
-          <w:t xml:space="preserve"> 2018. Personal hygiene among college students in Kuwait: A Health promotion perspective.</w:t>
-        </w:r>
-        <w:r>
-          <w:rPr>
-            <w:rFonts w:ascii="Times New Roman" w:eastAsia="Times New Roman" w:hAnsi="Times New Roman" w:cs="Times New Roman"/>
-            <w:i/>
-            <w:iCs/>
-            <w:color w:val="000000"/>
-            <w:lang w:val="en-CA"/>
-          </w:rPr>
-          <w:t xml:space="preserve"> J Educ Health </w:t>
-        </w:r>
-        <w:proofErr w:type="spellStart"/>
-        <w:r>
-          <w:rPr>
-            <w:rFonts w:ascii="Times New Roman" w:eastAsia="Times New Roman" w:hAnsi="Times New Roman" w:cs="Times New Roman"/>
-            <w:i/>
-            <w:iCs/>
+          <w:t xml:space="preserve"> 2018. Personal hygiene among college students in Kuwait: A Health promotion perspective. J Educ Health </w:t>
+        </w:r>
+        <w:proofErr w:type="spellStart"/>
+        <w:r>
+          <w:rPr>
+            <w:rFonts w:ascii="Times New Roman" w:eastAsia="Times New Roman" w:hAnsi="Times New Roman" w:cs="Times New Roman"/>
             <w:color w:val="000000"/>
             <w:lang w:val="en-CA"/>
           </w:rPr>
@@ -3640,24 +3692,12 @@
             <w:color w:val="000000"/>
             <w:lang w:val="en-CA"/>
           </w:rPr>
-          <w:t xml:space="preserve"> 2008. The influence of sex, handedness, and washing on the diversity of hand surface bacteria. </w:t>
-        </w:r>
-        <w:r>
-          <w:rPr>
-            <w:rFonts w:ascii="Times New Roman" w:eastAsia="Times New Roman" w:hAnsi="Times New Roman" w:cs="Times New Roman"/>
-            <w:i/>
-            <w:iCs/>
-            <w:color w:val="000000"/>
-            <w:lang w:val="en-CA"/>
-          </w:rPr>
-          <w:t xml:space="preserve">Proc Natl </w:t>
-        </w:r>
-        <w:proofErr w:type="spellStart"/>
-        <w:r>
-          <w:rPr>
-            <w:rFonts w:ascii="Times New Roman" w:eastAsia="Times New Roman" w:hAnsi="Times New Roman" w:cs="Times New Roman"/>
-            <w:i/>
-            <w:iCs/>
+          <w:t xml:space="preserve"> 2008. The influence of sex, handedness, and washing on the diversity of hand surface bacteria. Proc Natl </w:t>
+        </w:r>
+        <w:proofErr w:type="spellStart"/>
+        <w:r>
+          <w:rPr>
+            <w:rFonts w:ascii="Times New Roman" w:eastAsia="Times New Roman" w:hAnsi="Times New Roman" w:cs="Times New Roman"/>
             <w:color w:val="000000"/>
             <w:lang w:val="en-CA"/>
           </w:rPr>
@@ -3667,20 +3707,10 @@
         <w:r>
           <w:rPr>
             <w:rFonts w:ascii="Times New Roman" w:eastAsia="Times New Roman" w:hAnsi="Times New Roman" w:cs="Times New Roman"/>
-            <w:i/>
-            <w:iCs/>
-            <w:color w:val="000000"/>
-            <w:lang w:val="en-CA"/>
-          </w:rPr>
-          <w:t xml:space="preserve"> Sci U S A</w:t>
-        </w:r>
-        <w:r>
-          <w:rPr>
-            <w:rFonts w:ascii="Times New Roman" w:eastAsia="Times New Roman" w:hAnsi="Times New Roman" w:cs="Times New Roman"/>
-            <w:color w:val="000000"/>
-            <w:lang w:val="en-CA"/>
-          </w:rPr>
-          <w:t xml:space="preserve"> </w:t>
+            <w:color w:val="000000"/>
+            <w:lang w:val="en-CA"/>
+          </w:rPr>
+          <w:t xml:space="preserve"> Sci U S A </w:t>
         </w:r>
         <w:r>
           <w:rPr>
@@ -3813,24 +3843,12 @@
             <w:color w:val="000000"/>
             <w:lang w:val="en-CA"/>
           </w:rPr>
-          <w:t xml:space="preserve"> 2013. Microbiological Contamination of Bed Linen and Staff Uniforms in a Hospital. 7. </w:t>
-        </w:r>
-        <w:r>
-          <w:rPr>
-            <w:rFonts w:ascii="Times New Roman" w:eastAsia="Times New Roman" w:hAnsi="Times New Roman" w:cs="Times New Roman"/>
-            <w:i/>
-            <w:iCs/>
-            <w:color w:val="000000"/>
-            <w:lang w:val="en-CA"/>
-          </w:rPr>
-          <w:t xml:space="preserve">Adv </w:t>
-        </w:r>
-        <w:proofErr w:type="spellStart"/>
-        <w:r>
-          <w:rPr>
-            <w:rFonts w:ascii="Times New Roman" w:eastAsia="Times New Roman" w:hAnsi="Times New Roman" w:cs="Times New Roman"/>
-            <w:i/>
-            <w:iCs/>
+          <w:t xml:space="preserve"> 2013. Microbiological Contamination of Bed Linen and Staff Uniforms in a Hospital. 7. Adv </w:t>
+        </w:r>
+        <w:proofErr w:type="spellStart"/>
+        <w:r>
+          <w:rPr>
+            <w:rFonts w:ascii="Times New Roman" w:eastAsia="Times New Roman" w:hAnsi="Times New Roman" w:cs="Times New Roman"/>
             <w:color w:val="000000"/>
             <w:lang w:val="en-CA"/>
           </w:rPr>
@@ -3840,8 +3858,6 @@
         <w:r>
           <w:rPr>
             <w:rFonts w:ascii="Times New Roman" w:eastAsia="Times New Roman" w:hAnsi="Times New Roman" w:cs="Times New Roman"/>
-            <w:i/>
-            <w:iCs/>
             <w:color w:val="000000"/>
             <w:lang w:val="en-CA"/>
           </w:rPr>
@@ -3940,8 +3956,6 @@
         <w:r>
           <w:rPr>
             <w:rFonts w:ascii="Times New Roman" w:eastAsia="Times New Roman" w:hAnsi="Times New Roman" w:cs="Times New Roman"/>
-            <w:i/>
-            <w:iCs/>
             <w:color w:val="000000"/>
             <w:lang w:val="en-CA"/>
           </w:rPr>
@@ -3956,6 +3970,7 @@
           </w:rPr>
           <w:t xml:space="preserve"> </w:t>
         </w:r>
+        <w:proofErr w:type="gramStart"/>
         <w:r>
           <w:rPr>
             <w:rFonts w:ascii="Times New Roman" w:eastAsia="Times New Roman" w:hAnsi="Times New Roman" w:cs="Times New Roman"/>
@@ -3972,7 +3987,16 @@
             <w:color w:val="000000"/>
             <w:lang w:val="en-CA"/>
           </w:rPr>
-          <w:t>:e1258.</w:t>
+          <w:t>:e</w:t>
+        </w:r>
+        <w:proofErr w:type="gramEnd"/>
+        <w:r>
+          <w:rPr>
+            <w:rFonts w:ascii="Times New Roman" w:eastAsia="Times New Roman" w:hAnsi="Times New Roman" w:cs="Times New Roman"/>
+            <w:color w:val="000000"/>
+            <w:lang w:val="en-CA"/>
+          </w:rPr>
+          <w:t>1258.</w:t>
         </w:r>
       </w:hyperlink>
     </w:p>
@@ -4021,24 +4045,12 @@
             <w:color w:val="000000"/>
             <w:lang w:val="en-CA"/>
           </w:rPr>
-          <w:t xml:space="preserve"> 2013. The skin microbiome: current perspectives and future challenges.</w:t>
-        </w:r>
-        <w:r>
-          <w:rPr>
-            <w:rFonts w:ascii="Times New Roman" w:eastAsia="Times New Roman" w:hAnsi="Times New Roman" w:cs="Times New Roman"/>
-            <w:i/>
-            <w:iCs/>
-            <w:color w:val="000000"/>
-            <w:lang w:val="en-CA"/>
-          </w:rPr>
-          <w:t xml:space="preserve"> J Am </w:t>
-        </w:r>
-        <w:proofErr w:type="spellStart"/>
-        <w:r>
-          <w:rPr>
-            <w:rFonts w:ascii="Times New Roman" w:eastAsia="Times New Roman" w:hAnsi="Times New Roman" w:cs="Times New Roman"/>
-            <w:i/>
-            <w:iCs/>
+          <w:t xml:space="preserve"> 2013. The skin microbiome: current perspectives and future challenges. J Am </w:t>
+        </w:r>
+        <w:proofErr w:type="spellStart"/>
+        <w:r>
+          <w:rPr>
+            <w:rFonts w:ascii="Times New Roman" w:eastAsia="Times New Roman" w:hAnsi="Times New Roman" w:cs="Times New Roman"/>
             <w:color w:val="000000"/>
             <w:lang w:val="en-CA"/>
           </w:rPr>
@@ -4048,20 +4060,10 @@
         <w:r>
           <w:rPr>
             <w:rFonts w:ascii="Times New Roman" w:eastAsia="Times New Roman" w:hAnsi="Times New Roman" w:cs="Times New Roman"/>
-            <w:i/>
-            <w:iCs/>
-            <w:color w:val="000000"/>
-            <w:lang w:val="en-CA"/>
-          </w:rPr>
-          <w:t xml:space="preserve"> Dermatol</w:t>
-        </w:r>
-        <w:r>
-          <w:rPr>
-            <w:rFonts w:ascii="Times New Roman" w:eastAsia="Times New Roman" w:hAnsi="Times New Roman" w:cs="Times New Roman"/>
-            <w:color w:val="000000"/>
-            <w:lang w:val="en-CA"/>
-          </w:rPr>
-          <w:t xml:space="preserve"> </w:t>
+            <w:color w:val="000000"/>
+            <w:lang w:val="en-CA"/>
+          </w:rPr>
+          <w:t xml:space="preserve"> Dermatol </w:t>
         </w:r>
         <w:r>
           <w:rPr>
@@ -4150,26 +4152,9 @@
             <w:color w:val="000000"/>
             <w:lang w:val="en-CA"/>
           </w:rPr>
-          <w:t xml:space="preserve">2022. Global sex differences in hygiene norms and their relation to sex equality. </w:t>
-        </w:r>
-        <w:r>
-          <w:rPr>
-            <w:rFonts w:ascii="Times New Roman" w:eastAsia="Times New Roman" w:hAnsi="Times New Roman" w:cs="Times New Roman"/>
-            <w:i/>
-            <w:iCs/>
-            <w:color w:val="000000"/>
-            <w:lang w:val="en-CA"/>
-          </w:rPr>
-          <w:t>PLOS Glob Public Health</w:t>
-        </w:r>
-        <w:r>
-          <w:rPr>
-            <w:rFonts w:ascii="Times New Roman" w:eastAsia="Times New Roman" w:hAnsi="Times New Roman" w:cs="Times New Roman"/>
-            <w:color w:val="000000"/>
-            <w:lang w:val="en-CA"/>
-          </w:rPr>
-          <w:t xml:space="preserve"> </w:t>
-        </w:r>
+          <w:t xml:space="preserve">2022. Global sex differences in hygiene norms and their relation to sex equality. PLOS Glob Public Health </w:t>
+        </w:r>
+        <w:proofErr w:type="gramStart"/>
         <w:r>
           <w:rPr>
             <w:rFonts w:ascii="Times New Roman" w:eastAsia="Times New Roman" w:hAnsi="Times New Roman" w:cs="Times New Roman"/>
@@ -4186,7 +4171,16 @@
             <w:color w:val="000000"/>
             <w:lang w:val="en-CA"/>
           </w:rPr>
-          <w:t>:e0000591.</w:t>
+          <w:t>:e</w:t>
+        </w:r>
+        <w:proofErr w:type="gramEnd"/>
+        <w:r>
+          <w:rPr>
+            <w:rFonts w:ascii="Times New Roman" w:eastAsia="Times New Roman" w:hAnsi="Times New Roman" w:cs="Times New Roman"/>
+            <w:color w:val="000000"/>
+            <w:lang w:val="en-CA"/>
+          </w:rPr>
+          <w:t>0000591.</w:t>
         </w:r>
       </w:hyperlink>
     </w:p>
@@ -4250,26 +4244,9 @@
             <w:color w:val="000000"/>
             <w:lang w:val="en-CA"/>
           </w:rPr>
-          <w:t xml:space="preserve"> 2019. Microbial Similarity between Students in a Common Dormitory Environment Reveals the Forensic Potential of Individual Microbial Signatures. </w:t>
-        </w:r>
-        <w:r>
-          <w:rPr>
-            <w:rFonts w:ascii="Times New Roman" w:eastAsia="Times New Roman" w:hAnsi="Times New Roman" w:cs="Times New Roman"/>
-            <w:i/>
-            <w:iCs/>
-            <w:color w:val="000000"/>
-            <w:lang w:val="en-CA"/>
-          </w:rPr>
-          <w:t>mBio</w:t>
-        </w:r>
-        <w:r>
-          <w:rPr>
-            <w:rFonts w:ascii="Times New Roman" w:eastAsia="Times New Roman" w:hAnsi="Times New Roman" w:cs="Times New Roman"/>
-            <w:color w:val="000000"/>
-            <w:lang w:val="en-CA"/>
-          </w:rPr>
-          <w:t xml:space="preserve"> </w:t>
-        </w:r>
+          <w:t xml:space="preserve"> 2019. Microbial Similarity between Students in a Common Dormitory Environment Reveals the Forensic Potential of Individual Microbial Signatures. mBio </w:t>
+        </w:r>
+        <w:proofErr w:type="gramStart"/>
         <w:r>
           <w:rPr>
             <w:rFonts w:ascii="Times New Roman" w:eastAsia="Times New Roman" w:hAnsi="Times New Roman" w:cs="Times New Roman"/>
@@ -4286,7 +4263,16 @@
             <w:color w:val="000000"/>
             <w:lang w:val="en-CA"/>
           </w:rPr>
-          <w:t>:e01054-19.</w:t>
+          <w:t>:e</w:t>
+        </w:r>
+        <w:proofErr w:type="gramEnd"/>
+        <w:r>
+          <w:rPr>
+            <w:rFonts w:ascii="Times New Roman" w:eastAsia="Times New Roman" w:hAnsi="Times New Roman" w:cs="Times New Roman"/>
+            <w:color w:val="000000"/>
+            <w:lang w:val="en-CA"/>
+          </w:rPr>
+          <w:t>01054-19.</w:t>
         </w:r>
       </w:hyperlink>
     </w:p>
@@ -4347,24 +4333,12 @@
             <w:color w:val="000000"/>
             <w:lang w:val="en-CA"/>
           </w:rPr>
-          <w:t xml:space="preserve">2022. Cohabitation impacts the microbial diversity and taxonomic makeup of the biotic and abiotic environments in a college dormitory. </w:t>
-        </w:r>
-        <w:r>
-          <w:rPr>
-            <w:rFonts w:ascii="Times New Roman" w:eastAsia="Times New Roman" w:hAnsi="Times New Roman" w:cs="Times New Roman"/>
-            <w:i/>
-            <w:iCs/>
-            <w:color w:val="000000"/>
-            <w:lang w:val="en-CA"/>
-          </w:rPr>
-          <w:t xml:space="preserve">Undergrad J Exp </w:t>
-        </w:r>
-        <w:proofErr w:type="spellStart"/>
-        <w:r>
-          <w:rPr>
-            <w:rFonts w:ascii="Times New Roman" w:eastAsia="Times New Roman" w:hAnsi="Times New Roman" w:cs="Times New Roman"/>
-            <w:i/>
-            <w:iCs/>
+          <w:t xml:space="preserve">2022. Cohabitation impacts the microbial diversity and taxonomic makeup of the biotic and abiotic environments in a college dormitory. Undergrad J Exp </w:t>
+        </w:r>
+        <w:proofErr w:type="spellStart"/>
+        <w:r>
+          <w:rPr>
+            <w:rFonts w:ascii="Times New Roman" w:eastAsia="Times New Roman" w:hAnsi="Times New Roman" w:cs="Times New Roman"/>
             <w:color w:val="000000"/>
             <w:lang w:val="en-CA"/>
           </w:rPr>
@@ -4374,38 +4348,10 @@
         <w:r>
           <w:rPr>
             <w:rFonts w:ascii="Times New Roman" w:eastAsia="Times New Roman" w:hAnsi="Times New Roman" w:cs="Times New Roman"/>
-            <w:i/>
-            <w:iCs/>
-            <w:color w:val="000000"/>
-            <w:lang w:val="en-CA"/>
-          </w:rPr>
-          <w:t xml:space="preserve"> Immunol</w:t>
-        </w:r>
-        <w:r>
-          <w:rPr>
-            <w:rFonts w:ascii="Times New Roman" w:eastAsia="Times New Roman" w:hAnsi="Times New Roman" w:cs="Times New Roman"/>
-            <w:color w:val="000000"/>
-            <w:lang w:val="en-CA"/>
-          </w:rPr>
-          <w:t xml:space="preserve"> </w:t>
-        </w:r>
-        <w:r>
-          <w:rPr>
-            <w:rFonts w:ascii="Times New Roman" w:eastAsia="Times New Roman" w:hAnsi="Times New Roman" w:cs="Times New Roman"/>
-            <w:b/>
-            <w:bCs/>
-            <w:color w:val="000000"/>
-            <w:lang w:val="en-CA"/>
-          </w:rPr>
-          <w:t>27</w:t>
-        </w:r>
-        <w:r>
-          <w:rPr>
-            <w:rFonts w:ascii="Times New Roman" w:eastAsia="Times New Roman" w:hAnsi="Times New Roman" w:cs="Times New Roman"/>
-            <w:color w:val="000000"/>
-            <w:lang w:val="en-CA"/>
-          </w:rPr>
-          <w:t>.</w:t>
+            <w:color w:val="000000"/>
+            <w:lang w:val="en-CA"/>
+          </w:rPr>
+          <w:t xml:space="preserve"> Immunol 27.</w:t>
         </w:r>
       </w:hyperlink>
     </w:p>
@@ -4964,29 +4910,7 @@
             <w:color w:val="000000"/>
             <w:lang w:val="en-CA"/>
           </w:rPr>
-          <w:t xml:space="preserve"> T, Kreps J, </w:t>
-        </w:r>
-        <w:proofErr w:type="spellStart"/>
-        <w:r>
-          <w:rPr>
-            <w:rFonts w:ascii="Times New Roman" w:eastAsia="Times New Roman" w:hAnsi="Times New Roman" w:cs="Times New Roman"/>
-            <w:b/>
-            <w:bCs/>
-            <w:color w:val="000000"/>
-            <w:lang w:val="en-CA"/>
-          </w:rPr>
-          <w:t>Langille</w:t>
-        </w:r>
-        <w:proofErr w:type="spellEnd"/>
-        <w:r>
-          <w:rPr>
-            <w:rFonts w:ascii="Times New Roman" w:eastAsia="Times New Roman" w:hAnsi="Times New Roman" w:cs="Times New Roman"/>
-            <w:b/>
-            <w:bCs/>
-            <w:color w:val="000000"/>
-            <w:lang w:val="en-CA"/>
-          </w:rPr>
-          <w:t xml:space="preserve"> MGI, Lee J, Ley R, Liu Y-X, </w:t>
+          <w:t xml:space="preserve"> T, Kreps J, Langille MGI, Lee J, Ley R, Liu Y-X, </w:t>
         </w:r>
         <w:proofErr w:type="spellStart"/>
         <w:r>
@@ -5497,25 +5421,7 @@
             <w:color w:val="000000"/>
             <w:lang w:val="en-CA"/>
           </w:rPr>
-          <w:t xml:space="preserve"> 2016. DADA2: High resolution sample inference from Illumina amplicon data. </w:t>
-        </w:r>
-        <w:r>
-          <w:rPr>
-            <w:rFonts w:ascii="Times New Roman" w:eastAsia="Times New Roman" w:hAnsi="Times New Roman" w:cs="Times New Roman"/>
-            <w:i/>
-            <w:iCs/>
-            <w:color w:val="000000"/>
-            <w:lang w:val="en-CA"/>
-          </w:rPr>
-          <w:t>Nat Methods</w:t>
-        </w:r>
-        <w:r>
-          <w:rPr>
-            <w:rFonts w:ascii="Times New Roman" w:eastAsia="Times New Roman" w:hAnsi="Times New Roman" w:cs="Times New Roman"/>
-            <w:color w:val="000000"/>
-            <w:lang w:val="en-CA"/>
-          </w:rPr>
-          <w:t xml:space="preserve"> </w:t>
+          <w:t xml:space="preserve"> 2016. DADA2: High resolution sample inference from Illumina amplicon data. Nat Methods </w:t>
         </w:r>
         <w:r>
           <w:rPr>
@@ -5707,26 +5613,9 @@
             <w:color w:val="000000"/>
             <w:lang w:val="en-CA"/>
           </w:rPr>
-          <w:t xml:space="preserve"> 2013. The SILVA ribosomal RNA gene database project: improved data processing and web-based tools. </w:t>
-        </w:r>
-        <w:r>
-          <w:rPr>
-            <w:rFonts w:ascii="Times New Roman" w:eastAsia="Times New Roman" w:hAnsi="Times New Roman" w:cs="Times New Roman"/>
-            <w:i/>
-            <w:iCs/>
-            <w:color w:val="000000"/>
-            <w:lang w:val="en-CA"/>
-          </w:rPr>
-          <w:t>Nucleic Acids Re</w:t>
-        </w:r>
-        <w:r>
-          <w:rPr>
-            <w:rFonts w:ascii="Times New Roman" w:eastAsia="Times New Roman" w:hAnsi="Times New Roman" w:cs="Times New Roman"/>
-            <w:color w:val="000000"/>
-            <w:lang w:val="en-CA"/>
-          </w:rPr>
-          <w:t xml:space="preserve">s </w:t>
-        </w:r>
+          <w:t xml:space="preserve"> 2013. The SILVA ribosomal RNA gene database project: improved data processing and web-based tools. Nucleic Acids Res </w:t>
+        </w:r>
+        <w:proofErr w:type="gramStart"/>
         <w:r>
           <w:rPr>
             <w:rFonts w:ascii="Times New Roman" w:eastAsia="Times New Roman" w:hAnsi="Times New Roman" w:cs="Times New Roman"/>
@@ -5743,7 +5632,16 @@
             <w:color w:val="000000"/>
             <w:lang w:val="en-CA"/>
           </w:rPr>
-          <w:t>:D590–D596.</w:t>
+          <w:t>:D</w:t>
+        </w:r>
+        <w:proofErr w:type="gramEnd"/>
+        <w:r>
+          <w:rPr>
+            <w:rFonts w:ascii="Times New Roman" w:eastAsia="Times New Roman" w:hAnsi="Times New Roman" w:cs="Times New Roman"/>
+            <w:color w:val="000000"/>
+            <w:lang w:val="en-CA"/>
+          </w:rPr>
+          <w:t>590–D596.</w:t>
         </w:r>
       </w:hyperlink>
     </w:p>
@@ -5810,8 +5708,6 @@
         <w:r>
           <w:rPr>
             <w:rFonts w:ascii="Times New Roman" w:eastAsia="Times New Roman" w:hAnsi="Times New Roman" w:cs="Times New Roman"/>
-            <w:i/>
-            <w:iCs/>
             <w:color w:val="000000"/>
             <w:lang w:val="en-CA"/>
           </w:rPr>
@@ -5821,21 +5717,12 @@
         <w:r>
           <w:rPr>
             <w:rFonts w:ascii="Times New Roman" w:eastAsia="Times New Roman" w:hAnsi="Times New Roman" w:cs="Times New Roman"/>
-            <w:i/>
-            <w:iCs/>
-            <w:color w:val="000000"/>
-            <w:lang w:val="en-CA"/>
-          </w:rPr>
-          <w:t xml:space="preserve"> ONE</w:t>
-        </w:r>
-        <w:r>
-          <w:rPr>
-            <w:rFonts w:ascii="Times New Roman" w:eastAsia="Times New Roman" w:hAnsi="Times New Roman" w:cs="Times New Roman"/>
-            <w:color w:val="000000"/>
-            <w:lang w:val="en-CA"/>
-          </w:rPr>
-          <w:t xml:space="preserve"> </w:t>
-        </w:r>
+            <w:color w:val="000000"/>
+            <w:lang w:val="en-CA"/>
+          </w:rPr>
+          <w:t xml:space="preserve"> ONE </w:t>
+        </w:r>
+        <w:proofErr w:type="gramStart"/>
         <w:r>
           <w:rPr>
             <w:rFonts w:ascii="Times New Roman" w:eastAsia="Times New Roman" w:hAnsi="Times New Roman" w:cs="Times New Roman"/>
@@ -5852,7 +5739,16 @@
             <w:color w:val="000000"/>
             <w:lang w:val="en-CA"/>
           </w:rPr>
-          <w:t>:e61217.</w:t>
+          <w:t>:e</w:t>
+        </w:r>
+        <w:proofErr w:type="gramEnd"/>
+        <w:r>
+          <w:rPr>
+            <w:rFonts w:ascii="Times New Roman" w:eastAsia="Times New Roman" w:hAnsi="Times New Roman" w:cs="Times New Roman"/>
+            <w:color w:val="000000"/>
+            <w:lang w:val="en-CA"/>
+          </w:rPr>
+          <w:t>61217.</w:t>
         </w:r>
       </w:hyperlink>
     </w:p>
@@ -5923,25 +5819,7 @@
             <w:color w:val="000000"/>
             <w:lang w:val="en-CA"/>
           </w:rPr>
-          <w:t xml:space="preserve">2019. ape 5.0: an environment for modern phylogenetics and evolutionary analyses in R. </w:t>
-        </w:r>
-        <w:r>
-          <w:rPr>
-            <w:rFonts w:ascii="Times New Roman" w:eastAsia="Times New Roman" w:hAnsi="Times New Roman" w:cs="Times New Roman"/>
-            <w:i/>
-            <w:iCs/>
-            <w:color w:val="000000"/>
-            <w:lang w:val="en-CA"/>
-          </w:rPr>
-          <w:t>Bioinformatics</w:t>
-        </w:r>
-        <w:r>
-          <w:rPr>
-            <w:rFonts w:ascii="Times New Roman" w:eastAsia="Times New Roman" w:hAnsi="Times New Roman" w:cs="Times New Roman"/>
-            <w:color w:val="000000"/>
-            <w:lang w:val="en-CA"/>
-          </w:rPr>
-          <w:t xml:space="preserve"> </w:t>
+          <w:t xml:space="preserve">2019. ape 5.0: an environment for modern phylogenetics and evolutionary analyses in R. Bioinformatics </w:t>
         </w:r>
         <w:r>
           <w:rPr>
@@ -6111,24 +5989,12 @@
             <w:color w:val="000000"/>
             <w:lang w:val="en-CA"/>
           </w:rPr>
-          <w:t xml:space="preserve">2019. </w:t>
-        </w:r>
-        <w:r>
-          <w:rPr>
-            <w:rFonts w:ascii="Times New Roman" w:eastAsia="Times New Roman" w:hAnsi="Times New Roman" w:cs="Times New Roman"/>
-            <w:i/>
-            <w:iCs/>
-            <w:color w:val="000000"/>
-            <w:lang w:val="en-CA"/>
-          </w:rPr>
-          <w:t xml:space="preserve">Welcome to the Tidyverse. J Open Source </w:t>
-        </w:r>
-        <w:proofErr w:type="spellStart"/>
-        <w:r>
-          <w:rPr>
-            <w:rFonts w:ascii="Times New Roman" w:eastAsia="Times New Roman" w:hAnsi="Times New Roman" w:cs="Times New Roman"/>
-            <w:i/>
-            <w:iCs/>
+          <w:t xml:space="preserve">2019. Welcome to the Tidyverse. J Open Source </w:t>
+        </w:r>
+        <w:proofErr w:type="spellStart"/>
+        <w:r>
+          <w:rPr>
+            <w:rFonts w:ascii="Times New Roman" w:eastAsia="Times New Roman" w:hAnsi="Times New Roman" w:cs="Times New Roman"/>
             <w:color w:val="000000"/>
             <w:lang w:val="en-CA"/>
           </w:rPr>
@@ -6275,25 +6141,7 @@
             <w:color w:val="000000"/>
             <w:lang w:val="en-CA"/>
           </w:rPr>
-          <w:t xml:space="preserve">1972. Evolution and Measurement of Species Diversity. </w:t>
-        </w:r>
-        <w:r>
-          <w:rPr>
-            <w:rFonts w:ascii="Times New Roman" w:eastAsia="Times New Roman" w:hAnsi="Times New Roman" w:cs="Times New Roman"/>
-            <w:i/>
-            <w:iCs/>
-            <w:color w:val="000000"/>
-            <w:lang w:val="en-CA"/>
-          </w:rPr>
-          <w:t>TAXON</w:t>
-        </w:r>
-        <w:r>
-          <w:rPr>
-            <w:rFonts w:ascii="Times New Roman" w:eastAsia="Times New Roman" w:hAnsi="Times New Roman" w:cs="Times New Roman"/>
-            <w:color w:val="000000"/>
-            <w:lang w:val="en-CA"/>
-          </w:rPr>
-          <w:t xml:space="preserve"> </w:t>
+          <w:t xml:space="preserve">1972. Evolution and Measurement of Species Diversity. TAXON </w:t>
         </w:r>
         <w:r>
           <w:rPr>
@@ -6359,8 +6207,6 @@
         <w:r>
           <w:rPr>
             <w:rFonts w:ascii="Times New Roman" w:eastAsia="Times New Roman" w:hAnsi="Times New Roman" w:cs="Times New Roman"/>
-            <w:i/>
-            <w:iCs/>
             <w:color w:val="000000"/>
             <w:lang w:val="en-CA"/>
           </w:rPr>
@@ -6370,8 +6216,6 @@
         <w:r>
           <w:rPr>
             <w:rFonts w:ascii="Times New Roman" w:eastAsia="Times New Roman" w:hAnsi="Times New Roman" w:cs="Times New Roman"/>
-            <w:i/>
-            <w:iCs/>
             <w:color w:val="000000"/>
             <w:lang w:val="en-CA"/>
           </w:rPr>
@@ -6435,17 +6279,7 @@
             <w:color w:val="000000"/>
             <w:lang w:val="en-CA"/>
           </w:rPr>
-          <w:t xml:space="preserve">1992. Estimating the Number of Classes via Sample Coverage. </w:t>
-        </w:r>
-        <w:r>
-          <w:rPr>
-            <w:rFonts w:ascii="Times New Roman" w:eastAsia="Times New Roman" w:hAnsi="Times New Roman" w:cs="Times New Roman"/>
-            <w:i/>
-            <w:iCs/>
-            <w:color w:val="000000"/>
-            <w:lang w:val="en-CA"/>
-          </w:rPr>
-          <w:t xml:space="preserve">J Am Stat Assoc </w:t>
+          <w:t xml:space="preserve">1992. Estimating the Number of Classes via Sample Coverage. J Am Stat Assoc </w:t>
         </w:r>
         <w:r>
           <w:rPr>
@@ -6561,17 +6395,7 @@
             <w:color w:val="000000"/>
             <w:lang w:val="en-CA"/>
           </w:rPr>
-          <w:t xml:space="preserve"> 1949. Measurement of Diversity. 4148. </w:t>
-        </w:r>
-        <w:r>
-          <w:rPr>
-            <w:rFonts w:ascii="Times New Roman" w:eastAsia="Times New Roman" w:hAnsi="Times New Roman" w:cs="Times New Roman"/>
-            <w:i/>
-            <w:iCs/>
-            <w:color w:val="000000"/>
-            <w:lang w:val="en-CA"/>
-          </w:rPr>
-          <w:t xml:space="preserve">Nature </w:t>
+          <w:t xml:space="preserve"> 1949. Measurement of Diversity. 4148. Nature </w:t>
         </w:r>
         <w:r>
           <w:rPr>
@@ -6631,24 +6455,12 @@
             <w:color w:val="000000"/>
             <w:lang w:val="en-CA"/>
           </w:rPr>
-          <w:t>1943. The Relation Between the Number of Species and the Number of Individuals in a Random Sample of an Animal Population.</w:t>
-        </w:r>
-        <w:r>
-          <w:rPr>
-            <w:rFonts w:ascii="Times New Roman" w:eastAsia="Times New Roman" w:hAnsi="Times New Roman" w:cs="Times New Roman"/>
-            <w:i/>
-            <w:iCs/>
-            <w:color w:val="000000"/>
-            <w:lang w:val="en-CA"/>
-          </w:rPr>
-          <w:t xml:space="preserve"> J Anim </w:t>
-        </w:r>
-        <w:proofErr w:type="spellStart"/>
-        <w:r>
-          <w:rPr>
-            <w:rFonts w:ascii="Times New Roman" w:eastAsia="Times New Roman" w:hAnsi="Times New Roman" w:cs="Times New Roman"/>
-            <w:i/>
-            <w:iCs/>
+          <w:t xml:space="preserve">1943. The Relation Between the Number of Species and the Number of Individuals in a Random Sample of an Animal Population. J Anim </w:t>
+        </w:r>
+        <w:proofErr w:type="spellStart"/>
+        <w:r>
+          <w:rPr>
+            <w:rFonts w:ascii="Times New Roman" w:eastAsia="Times New Roman" w:hAnsi="Times New Roman" w:cs="Times New Roman"/>
             <w:color w:val="000000"/>
             <w:lang w:val="en-CA"/>
           </w:rPr>
@@ -6658,8 +6470,6 @@
         <w:r>
           <w:rPr>
             <w:rFonts w:ascii="Times New Roman" w:eastAsia="Times New Roman" w:hAnsi="Times New Roman" w:cs="Times New Roman"/>
-            <w:i/>
-            <w:iCs/>
             <w:color w:val="000000"/>
             <w:lang w:val="en-CA"/>
           </w:rPr>
@@ -6848,24 +6658,12 @@
             <w:color w:val="000000"/>
             <w:lang w:val="en-CA"/>
           </w:rPr>
-          <w:t xml:space="preserve">: a New Phylogenetic Method for Comparing Microbial Communities. </w:t>
-        </w:r>
-        <w:r>
-          <w:rPr>
-            <w:rFonts w:ascii="Times New Roman" w:eastAsia="Times New Roman" w:hAnsi="Times New Roman" w:cs="Times New Roman"/>
-            <w:i/>
-            <w:iCs/>
-            <w:color w:val="000000"/>
-            <w:lang w:val="en-CA"/>
-          </w:rPr>
-          <w:t xml:space="preserve">Appl Environ </w:t>
-        </w:r>
-        <w:proofErr w:type="spellStart"/>
-        <w:r>
-          <w:rPr>
-            <w:rFonts w:ascii="Times New Roman" w:eastAsia="Times New Roman" w:hAnsi="Times New Roman" w:cs="Times New Roman"/>
-            <w:i/>
-            <w:iCs/>
+          <w:t xml:space="preserve">: a New Phylogenetic Method for Comparing Microbial Communities. Appl Environ </w:t>
+        </w:r>
+        <w:proofErr w:type="spellStart"/>
+        <w:r>
+          <w:rPr>
+            <w:rFonts w:ascii="Times New Roman" w:eastAsia="Times New Roman" w:hAnsi="Times New Roman" w:cs="Times New Roman"/>
             <w:color w:val="000000"/>
             <w:lang w:val="en-CA"/>
           </w:rPr>
@@ -6969,24 +6767,12 @@
             <w:color w:val="000000"/>
             <w:lang w:val="en-CA"/>
           </w:rPr>
-          <w:t xml:space="preserve"> 2007. Quantitative and Qualitative β Diversity Measures Lead to Different Insights into Factors That Structure Microbial Communities. </w:t>
-        </w:r>
-        <w:r>
-          <w:rPr>
-            <w:rFonts w:ascii="Times New Roman" w:eastAsia="Times New Roman" w:hAnsi="Times New Roman" w:cs="Times New Roman"/>
-            <w:i/>
-            <w:iCs/>
-            <w:color w:val="000000"/>
-            <w:lang w:val="en-CA"/>
-          </w:rPr>
-          <w:t xml:space="preserve">Appl Environ </w:t>
-        </w:r>
-        <w:proofErr w:type="spellStart"/>
-        <w:r>
-          <w:rPr>
-            <w:rFonts w:ascii="Times New Roman" w:eastAsia="Times New Roman" w:hAnsi="Times New Roman" w:cs="Times New Roman"/>
-            <w:i/>
-            <w:iCs/>
+          <w:t xml:space="preserve"> 2007. Quantitative and Qualitative β Diversity Measures Lead to Different Insights into Factors That Structure Microbial Communities. Appl Environ </w:t>
+        </w:r>
+        <w:proofErr w:type="spellStart"/>
+        <w:r>
+          <w:rPr>
+            <w:rFonts w:ascii="Times New Roman" w:eastAsia="Times New Roman" w:hAnsi="Times New Roman" w:cs="Times New Roman"/>
             <w:color w:val="000000"/>
             <w:lang w:val="en-CA"/>
           </w:rPr>
@@ -6996,8 +6782,6 @@
         <w:r>
           <w:rPr>
             <w:rFonts w:ascii="Times New Roman" w:eastAsia="Times New Roman" w:hAnsi="Times New Roman" w:cs="Times New Roman"/>
-            <w:i/>
-            <w:iCs/>
             <w:color w:val="000000"/>
             <w:lang w:val="en-CA"/>
           </w:rPr>
@@ -7068,17 +6852,7 @@
             <w:color w:val="000000"/>
             <w:lang w:val="en-CA"/>
           </w:rPr>
-          <w:t xml:space="preserve">1912. The Distribution of the Flora in the Alpine Zone. </w:t>
-        </w:r>
-        <w:r>
-          <w:rPr>
-            <w:rFonts w:ascii="Times New Roman" w:eastAsia="Times New Roman" w:hAnsi="Times New Roman" w:cs="Times New Roman"/>
-            <w:i/>
-            <w:iCs/>
-            <w:color w:val="000000"/>
-            <w:lang w:val="en-CA"/>
-          </w:rPr>
-          <w:t>New Phytol</w:t>
+          <w:t>1912. The Distribution of the Flora in the Alpine Zone. New Phytol</w:t>
         </w:r>
         <w:r>
           <w:rPr>
@@ -7145,13 +6919,21 @@
             <w:color w:val="000000"/>
             <w:lang w:val="en-CA"/>
           </w:rPr>
-          <w:t>1957. An Ordination of the Upland Forest Communities of Southern Wisconsin.</w:t>
-        </w:r>
-        <w:r>
-          <w:rPr>
-            <w:rFonts w:ascii="Times New Roman" w:eastAsia="Times New Roman" w:hAnsi="Times New Roman" w:cs="Times New Roman"/>
-            <w:i/>
-            <w:iCs/>
+          <w:t xml:space="preserve">1957. An Ordination of the Upland Forest Communities of Southern Wisconsin. </w:t>
+        </w:r>
+        <w:proofErr w:type="spellStart"/>
+        <w:r>
+          <w:rPr>
+            <w:rFonts w:ascii="Times New Roman" w:eastAsia="Times New Roman" w:hAnsi="Times New Roman" w:cs="Times New Roman"/>
+            <w:color w:val="000000"/>
+            <w:lang w:val="en-CA"/>
+          </w:rPr>
+          <w:t>Ecol</w:t>
+        </w:r>
+        <w:proofErr w:type="spellEnd"/>
+        <w:r>
+          <w:rPr>
+            <w:rFonts w:ascii="Times New Roman" w:eastAsia="Times New Roman" w:hAnsi="Times New Roman" w:cs="Times New Roman"/>
             <w:color w:val="000000"/>
             <w:lang w:val="en-CA"/>
           </w:rPr>
@@ -7161,30 +6943,6 @@
         <w:r>
           <w:rPr>
             <w:rFonts w:ascii="Times New Roman" w:eastAsia="Times New Roman" w:hAnsi="Times New Roman" w:cs="Times New Roman"/>
-            <w:i/>
-            <w:iCs/>
-            <w:color w:val="000000"/>
-            <w:lang w:val="en-CA"/>
-          </w:rPr>
-          <w:t>Ecol</w:t>
-        </w:r>
-        <w:proofErr w:type="spellEnd"/>
-        <w:r>
-          <w:rPr>
-            <w:rFonts w:ascii="Times New Roman" w:eastAsia="Times New Roman" w:hAnsi="Times New Roman" w:cs="Times New Roman"/>
-            <w:i/>
-            <w:iCs/>
-            <w:color w:val="000000"/>
-            <w:lang w:val="en-CA"/>
-          </w:rPr>
-          <w:t xml:space="preserve"> </w:t>
-        </w:r>
-        <w:proofErr w:type="spellStart"/>
-        <w:r>
-          <w:rPr>
-            <w:rFonts w:ascii="Times New Roman" w:eastAsia="Times New Roman" w:hAnsi="Times New Roman" w:cs="Times New Roman"/>
-            <w:i/>
-            <w:iCs/>
             <w:color w:val="000000"/>
             <w:lang w:val="en-CA"/>
           </w:rPr>
@@ -7194,8 +6952,6 @@
         <w:r>
           <w:rPr>
             <w:rFonts w:ascii="Times New Roman" w:eastAsia="Times New Roman" w:hAnsi="Times New Roman" w:cs="Times New Roman"/>
-            <w:i/>
-            <w:iCs/>
             <w:color w:val="000000"/>
             <w:lang w:val="en-CA"/>
           </w:rPr>
@@ -7266,24 +7022,12 @@
             <w:color w:val="000000"/>
             <w:lang w:val="en-CA"/>
           </w:rPr>
-          <w:t xml:space="preserve">2001. A new method for non-parametric multivariate analysis of variance. </w:t>
-        </w:r>
-        <w:r>
-          <w:rPr>
-            <w:rFonts w:ascii="Times New Roman" w:eastAsia="Times New Roman" w:hAnsi="Times New Roman" w:cs="Times New Roman"/>
-            <w:i/>
-            <w:iCs/>
-            <w:color w:val="000000"/>
-            <w:lang w:val="en-CA"/>
-          </w:rPr>
-          <w:t xml:space="preserve">Austral </w:t>
-        </w:r>
-        <w:proofErr w:type="spellStart"/>
-        <w:r>
-          <w:rPr>
-            <w:rFonts w:ascii="Times New Roman" w:eastAsia="Times New Roman" w:hAnsi="Times New Roman" w:cs="Times New Roman"/>
-            <w:i/>
-            <w:iCs/>
+          <w:t xml:space="preserve">2001. A new method for non-parametric multivariate analysis of variance. Austral </w:t>
+        </w:r>
+        <w:proofErr w:type="spellStart"/>
+        <w:r>
+          <w:rPr>
+            <w:rFonts w:ascii="Times New Roman" w:eastAsia="Times New Roman" w:hAnsi="Times New Roman" w:cs="Times New Roman"/>
             <w:color w:val="000000"/>
             <w:lang w:val="en-CA"/>
           </w:rPr>
@@ -7293,8 +7037,6 @@
         <w:r>
           <w:rPr>
             <w:rFonts w:ascii="Times New Roman" w:eastAsia="Times New Roman" w:hAnsi="Times New Roman" w:cs="Times New Roman"/>
-            <w:i/>
-            <w:iCs/>
             <w:color w:val="000000"/>
             <w:lang w:val="en-CA"/>
           </w:rPr>
@@ -7554,43 +7296,7 @@
             <w:color w:val="000000"/>
             <w:lang w:val="en-CA"/>
           </w:rPr>
-          <w:t xml:space="preserve">: An Intuitive, Easy-to-Use, and Highly Customizable R Package to Generate Venn Diagram. </w:t>
-        </w:r>
-        <w:r>
-          <w:rPr>
-            <w:rFonts w:ascii="Times New Roman" w:eastAsia="Times New Roman" w:hAnsi="Times New Roman" w:cs="Times New Roman"/>
-            <w:i/>
-            <w:iCs/>
-            <w:color w:val="000000"/>
-            <w:lang w:val="en-CA"/>
-          </w:rPr>
-          <w:t>Front Genet</w:t>
-        </w:r>
-        <w:r>
-          <w:rPr>
-            <w:rFonts w:ascii="Times New Roman" w:eastAsia="Times New Roman" w:hAnsi="Times New Roman" w:cs="Times New Roman"/>
-            <w:color w:val="000000"/>
-            <w:lang w:val="en-CA"/>
-          </w:rPr>
-          <w:t xml:space="preserve"> </w:t>
-        </w:r>
-        <w:r>
-          <w:rPr>
-            <w:rFonts w:ascii="Times New Roman" w:eastAsia="Times New Roman" w:hAnsi="Times New Roman" w:cs="Times New Roman"/>
-            <w:b/>
-            <w:bCs/>
-            <w:color w:val="000000"/>
-            <w:lang w:val="en-CA"/>
-          </w:rPr>
-          <w:t>12</w:t>
-        </w:r>
-        <w:r>
-          <w:rPr>
-            <w:rFonts w:ascii="Times New Roman" w:eastAsia="Times New Roman" w:hAnsi="Times New Roman" w:cs="Times New Roman"/>
-            <w:color w:val="000000"/>
-            <w:lang w:val="en-CA"/>
-          </w:rPr>
-          <w:t>.</w:t>
+          <w:t>: An Intuitive, Easy-to-Use, and Highly Customizable R Package to Generate Venn Diagram. Front Genet 12.</w:t>
         </w:r>
       </w:hyperlink>
     </w:p>
@@ -7632,25 +7338,7 @@
             <w:color w:val="000000"/>
             <w:lang w:val="en-CA"/>
           </w:rPr>
-          <w:t xml:space="preserve">2014. Moderated estimation of fold change and dispersion for RNA-seq data with DESeq2. </w:t>
-        </w:r>
-        <w:r>
-          <w:rPr>
-            <w:rFonts w:ascii="Times New Roman" w:eastAsia="Times New Roman" w:hAnsi="Times New Roman" w:cs="Times New Roman"/>
-            <w:i/>
-            <w:iCs/>
-            <w:color w:val="000000"/>
-            <w:lang w:val="en-CA"/>
-          </w:rPr>
-          <w:t>Genome Biol</w:t>
-        </w:r>
-        <w:r>
-          <w:rPr>
-            <w:rFonts w:ascii="Times New Roman" w:eastAsia="Times New Roman" w:hAnsi="Times New Roman" w:cs="Times New Roman"/>
-            <w:color w:val="000000"/>
-            <w:lang w:val="en-CA"/>
-          </w:rPr>
-          <w:t xml:space="preserve"> </w:t>
+          <w:t xml:space="preserve">2014. Moderated estimation of fold change and dispersion for RNA-seq data with DESeq2. Genome Biol </w:t>
         </w:r>
         <w:r>
           <w:rPr>
@@ -7739,26 +7427,9 @@
             <w:color w:val="000000"/>
             <w:lang w:val="en-CA"/>
           </w:rPr>
-          <w:t xml:space="preserve">2015. The Influence of Age and Gender on Skin-Associated Microbial Communities in Urban and Rural Human Populations. </w:t>
-        </w:r>
-        <w:r>
-          <w:rPr>
-            <w:rFonts w:ascii="Times New Roman" w:eastAsia="Times New Roman" w:hAnsi="Times New Roman" w:cs="Times New Roman"/>
-            <w:i/>
-            <w:iCs/>
-            <w:color w:val="000000"/>
-            <w:lang w:val="en-CA"/>
-          </w:rPr>
-          <w:t>PLOS ONE</w:t>
-        </w:r>
-        <w:r>
-          <w:rPr>
-            <w:rFonts w:ascii="Times New Roman" w:eastAsia="Times New Roman" w:hAnsi="Times New Roman" w:cs="Times New Roman"/>
-            <w:color w:val="000000"/>
-            <w:lang w:val="en-CA"/>
-          </w:rPr>
-          <w:t xml:space="preserve"> </w:t>
-        </w:r>
+          <w:t xml:space="preserve">2015. The Influence of Age and Gender on Skin-Associated Microbial Communities in Urban and Rural Human Populations. PLOS ONE </w:t>
+        </w:r>
+        <w:proofErr w:type="gramStart"/>
         <w:r>
           <w:rPr>
             <w:rFonts w:ascii="Times New Roman" w:eastAsia="Times New Roman" w:hAnsi="Times New Roman" w:cs="Times New Roman"/>
@@ -7775,7 +7446,16 @@
             <w:color w:val="000000"/>
             <w:lang w:val="en-CA"/>
           </w:rPr>
-          <w:t>:e0141842.</w:t>
+          <w:t>:e</w:t>
+        </w:r>
+        <w:proofErr w:type="gramEnd"/>
+        <w:r>
+          <w:rPr>
+            <w:rFonts w:ascii="Times New Roman" w:eastAsia="Times New Roman" w:hAnsi="Times New Roman" w:cs="Times New Roman"/>
+            <w:color w:val="000000"/>
+            <w:lang w:val="en-CA"/>
+          </w:rPr>
+          <w:t>0141842.</w:t>
         </w:r>
       </w:hyperlink>
     </w:p>
@@ -7912,25 +7592,7 @@
             <w:color w:val="000000"/>
             <w:lang w:val="en-CA"/>
           </w:rPr>
-          <w:t xml:space="preserve">2022. Influence of Sex on the Microbiota of the Human Face. </w:t>
-        </w:r>
-        <w:r>
-          <w:rPr>
-            <w:rFonts w:ascii="Times New Roman" w:eastAsia="Times New Roman" w:hAnsi="Times New Roman" w:cs="Times New Roman"/>
-            <w:i/>
-            <w:iCs/>
-            <w:color w:val="000000"/>
-            <w:lang w:val="en-CA"/>
-          </w:rPr>
-          <w:t>Microorganisms</w:t>
-        </w:r>
-        <w:r>
-          <w:rPr>
-            <w:rFonts w:ascii="Times New Roman" w:eastAsia="Times New Roman" w:hAnsi="Times New Roman" w:cs="Times New Roman"/>
-            <w:color w:val="000000"/>
-            <w:lang w:val="en-CA"/>
-          </w:rPr>
-          <w:t xml:space="preserve"> </w:t>
+          <w:t xml:space="preserve">2022. Influence of Sex on the Microbiota of the Human Face. Microorganisms </w:t>
         </w:r>
         <w:r>
           <w:rPr>
@@ -8073,24 +7735,12 @@
             <w:color w:val="000000"/>
             <w:lang w:val="en-CA"/>
           </w:rPr>
-          <w:t xml:space="preserve"> and hand washing with soap and water on bacterial skin microbiota composition.</w:t>
-        </w:r>
-        <w:r>
-          <w:rPr>
-            <w:rFonts w:ascii="Times New Roman" w:eastAsia="Times New Roman" w:hAnsi="Times New Roman" w:cs="Times New Roman"/>
-            <w:i/>
-            <w:iCs/>
-            <w:color w:val="000000"/>
-            <w:lang w:val="en-CA"/>
-          </w:rPr>
-          <w:t xml:space="preserve"> JEADV Clin </w:t>
-        </w:r>
-        <w:proofErr w:type="spellStart"/>
-        <w:r>
-          <w:rPr>
-            <w:rFonts w:ascii="Times New Roman" w:eastAsia="Times New Roman" w:hAnsi="Times New Roman" w:cs="Times New Roman"/>
-            <w:i/>
-            <w:iCs/>
+          <w:t xml:space="preserve"> and hand washing with soap and water on bacterial skin microbiota composition. JEADV Clin </w:t>
+        </w:r>
+        <w:proofErr w:type="spellStart"/>
+        <w:r>
+          <w:rPr>
+            <w:rFonts w:ascii="Times New Roman" w:eastAsia="Times New Roman" w:hAnsi="Times New Roman" w:cs="Times New Roman"/>
             <w:color w:val="000000"/>
             <w:lang w:val="en-CA"/>
           </w:rPr>
@@ -8317,24 +7967,12 @@
             <w:color w:val="000000"/>
             <w:lang w:val="en-CA"/>
           </w:rPr>
-          <w:t xml:space="preserve">2021. The hygiene hypothesis, the COVID pandemic, and consequences for the human microbiome. </w:t>
-        </w:r>
-        <w:r>
-          <w:rPr>
-            <w:rFonts w:ascii="Times New Roman" w:eastAsia="Times New Roman" w:hAnsi="Times New Roman" w:cs="Times New Roman"/>
-            <w:i/>
-            <w:iCs/>
-            <w:color w:val="000000"/>
-            <w:lang w:val="en-CA"/>
-          </w:rPr>
-          <w:t xml:space="preserve">Proc Natl </w:t>
-        </w:r>
-        <w:proofErr w:type="spellStart"/>
-        <w:r>
-          <w:rPr>
-            <w:rFonts w:ascii="Times New Roman" w:eastAsia="Times New Roman" w:hAnsi="Times New Roman" w:cs="Times New Roman"/>
-            <w:i/>
-            <w:iCs/>
+          <w:t xml:space="preserve">2021. The hygiene hypothesis, the COVID pandemic, and consequences for the human microbiome. Proc Natl </w:t>
+        </w:r>
+        <w:proofErr w:type="spellStart"/>
+        <w:r>
+          <w:rPr>
+            <w:rFonts w:ascii="Times New Roman" w:eastAsia="Times New Roman" w:hAnsi="Times New Roman" w:cs="Times New Roman"/>
             <w:color w:val="000000"/>
             <w:lang w:val="en-CA"/>
           </w:rPr>
@@ -8344,21 +7982,12 @@
         <w:r>
           <w:rPr>
             <w:rFonts w:ascii="Times New Roman" w:eastAsia="Times New Roman" w:hAnsi="Times New Roman" w:cs="Times New Roman"/>
-            <w:i/>
-            <w:iCs/>
-            <w:color w:val="000000"/>
-            <w:lang w:val="en-CA"/>
-          </w:rPr>
-          <w:t xml:space="preserve"> Sci U S A</w:t>
-        </w:r>
-        <w:r>
-          <w:rPr>
-            <w:rFonts w:ascii="Times New Roman" w:eastAsia="Times New Roman" w:hAnsi="Times New Roman" w:cs="Times New Roman"/>
-            <w:color w:val="000000"/>
-            <w:lang w:val="en-CA"/>
-          </w:rPr>
-          <w:t xml:space="preserve"> </w:t>
-        </w:r>
+            <w:color w:val="000000"/>
+            <w:lang w:val="en-CA"/>
+          </w:rPr>
+          <w:t xml:space="preserve"> Sci U S A </w:t>
+        </w:r>
+        <w:proofErr w:type="gramStart"/>
         <w:r>
           <w:rPr>
             <w:rFonts w:ascii="Times New Roman" w:eastAsia="Times New Roman" w:hAnsi="Times New Roman" w:cs="Times New Roman"/>
@@ -8375,7 +8004,16 @@
             <w:color w:val="000000"/>
             <w:lang w:val="en-CA"/>
           </w:rPr>
-          <w:t>:e2010217118.</w:t>
+          <w:t>:e</w:t>
+        </w:r>
+        <w:proofErr w:type="gramEnd"/>
+        <w:r>
+          <w:rPr>
+            <w:rFonts w:ascii="Times New Roman" w:eastAsia="Times New Roman" w:hAnsi="Times New Roman" w:cs="Times New Roman"/>
+            <w:color w:val="000000"/>
+            <w:lang w:val="en-CA"/>
+          </w:rPr>
+          <w:t>2010217118.</w:t>
         </w:r>
       </w:hyperlink>
     </w:p>
@@ -8417,24 +8055,12 @@
             <w:color w:val="000000"/>
             <w:lang w:val="en-CA"/>
           </w:rPr>
-          <w:t xml:space="preserve">2021. How biological sex of the host shapes its gut microbiota. </w:t>
-        </w:r>
-        <w:r>
-          <w:rPr>
-            <w:rFonts w:ascii="Times New Roman" w:eastAsia="Times New Roman" w:hAnsi="Times New Roman" w:cs="Times New Roman"/>
-            <w:i/>
-            <w:iCs/>
-            <w:color w:val="000000"/>
-            <w:lang w:val="en-CA"/>
-          </w:rPr>
-          <w:t xml:space="preserve">Front </w:t>
-        </w:r>
-        <w:proofErr w:type="spellStart"/>
-        <w:r>
-          <w:rPr>
-            <w:rFonts w:ascii="Times New Roman" w:eastAsia="Times New Roman" w:hAnsi="Times New Roman" w:cs="Times New Roman"/>
-            <w:i/>
-            <w:iCs/>
+          <w:t xml:space="preserve">2021. How biological sex of the host shapes its gut microbiota. Front </w:t>
+        </w:r>
+        <w:proofErr w:type="spellStart"/>
+        <w:r>
+          <w:rPr>
+            <w:rFonts w:ascii="Times New Roman" w:eastAsia="Times New Roman" w:hAnsi="Times New Roman" w:cs="Times New Roman"/>
             <w:color w:val="000000"/>
             <w:lang w:val="en-CA"/>
           </w:rPr>
@@ -8444,8 +8070,6 @@
         <w:r>
           <w:rPr>
             <w:rFonts w:ascii="Times New Roman" w:eastAsia="Times New Roman" w:hAnsi="Times New Roman" w:cs="Times New Roman"/>
-            <w:i/>
-            <w:iCs/>
             <w:color w:val="000000"/>
             <w:lang w:val="en-CA"/>
           </w:rPr>
@@ -8456,8 +8080,6 @@
             <w:rFonts w:ascii="Times New Roman" w:eastAsia="Times New Roman" w:hAnsi="Times New Roman" w:cs="Times New Roman"/>
             <w:b/>
             <w:bCs/>
-            <w:i/>
-            <w:iCs/>
             <w:color w:val="000000"/>
             <w:lang w:val="en-CA"/>
           </w:rPr>
@@ -8466,8 +8088,6 @@
         <w:r>
           <w:rPr>
             <w:rFonts w:ascii="Times New Roman" w:eastAsia="Times New Roman" w:hAnsi="Times New Roman" w:cs="Times New Roman"/>
-            <w:i/>
-            <w:iCs/>
             <w:color w:val="000000"/>
             <w:lang w:val="en-CA"/>
           </w:rPr>
@@ -8688,25 +8308,7 @@
             <w:color w:val="000000"/>
             <w:lang w:val="en-CA"/>
           </w:rPr>
-          <w:t xml:space="preserve"> 2021. Human Skin Microbiome: Impact of Intrinsic and Extrinsic Factors on Skin Microbiota. 3. </w:t>
-        </w:r>
-        <w:r>
-          <w:rPr>
-            <w:rFonts w:ascii="Times New Roman" w:eastAsia="Times New Roman" w:hAnsi="Times New Roman" w:cs="Times New Roman"/>
-            <w:i/>
-            <w:iCs/>
-            <w:color w:val="000000"/>
-            <w:lang w:val="en-CA"/>
-          </w:rPr>
-          <w:t>Microorganisms</w:t>
-        </w:r>
-        <w:r>
-          <w:rPr>
-            <w:rFonts w:ascii="Times New Roman" w:eastAsia="Times New Roman" w:hAnsi="Times New Roman" w:cs="Times New Roman"/>
-            <w:color w:val="000000"/>
-            <w:lang w:val="en-CA"/>
-          </w:rPr>
-          <w:t xml:space="preserve"> </w:t>
+          <w:t xml:space="preserve"> 2021. Human Skin Microbiome: Impact of Intrinsic and Extrinsic Factors on Skin Microbiota. 3. Microorganisms </w:t>
         </w:r>
         <w:r>
           <w:rPr>
@@ -8776,24 +8378,12 @@
             <w:color w:val="000000"/>
             <w:lang w:val="en-CA"/>
           </w:rPr>
-          <w:t xml:space="preserve"> 2011. The skin microbiome. </w:t>
-        </w:r>
-        <w:r>
-          <w:rPr>
-            <w:rFonts w:ascii="Times New Roman" w:eastAsia="Times New Roman" w:hAnsi="Times New Roman" w:cs="Times New Roman"/>
-            <w:i/>
-            <w:iCs/>
-            <w:color w:val="000000"/>
-            <w:lang w:val="en-CA"/>
-          </w:rPr>
-          <w:t xml:space="preserve">Nat Rev </w:t>
-        </w:r>
-        <w:proofErr w:type="spellStart"/>
-        <w:r>
-          <w:rPr>
-            <w:rFonts w:ascii="Times New Roman" w:eastAsia="Times New Roman" w:hAnsi="Times New Roman" w:cs="Times New Roman"/>
-            <w:i/>
-            <w:iCs/>
+          <w:t xml:space="preserve"> 2011. The skin microbiome. Nat Rev </w:t>
+        </w:r>
+        <w:proofErr w:type="spellStart"/>
+        <w:r>
+          <w:rPr>
+            <w:rFonts w:ascii="Times New Roman" w:eastAsia="Times New Roman" w:hAnsi="Times New Roman" w:cs="Times New Roman"/>
             <w:color w:val="000000"/>
             <w:lang w:val="en-CA"/>
           </w:rPr>
@@ -8909,24 +8499,12 @@
             <w:color w:val="000000"/>
             <w:lang w:val="en-CA"/>
           </w:rPr>
-          <w:t>2020. Household Pet Ownership and the Microbial Diversity of the Human Gut Microbiota.</w:t>
-        </w:r>
-        <w:r>
-          <w:rPr>
-            <w:rFonts w:ascii="Times New Roman" w:eastAsia="Times New Roman" w:hAnsi="Times New Roman" w:cs="Times New Roman"/>
-            <w:i/>
-            <w:iCs/>
-            <w:color w:val="000000"/>
-            <w:lang w:val="en-CA"/>
-          </w:rPr>
-          <w:t xml:space="preserve"> Front Cell Infect </w:t>
-        </w:r>
-        <w:proofErr w:type="spellStart"/>
-        <w:r>
-          <w:rPr>
-            <w:rFonts w:ascii="Times New Roman" w:eastAsia="Times New Roman" w:hAnsi="Times New Roman" w:cs="Times New Roman"/>
-            <w:i/>
-            <w:iCs/>
+          <w:t xml:space="preserve">2020. Household Pet Ownership and the Microbial Diversity of the Human Gut Microbiota. Front Cell Infect </w:t>
+        </w:r>
+        <w:proofErr w:type="spellStart"/>
+        <w:r>
+          <w:rPr>
+            <w:rFonts w:ascii="Times New Roman" w:eastAsia="Times New Roman" w:hAnsi="Times New Roman" w:cs="Times New Roman"/>
             <w:color w:val="000000"/>
             <w:lang w:val="en-CA"/>
           </w:rPr>
@@ -8936,8 +8514,6 @@
         <w:r>
           <w:rPr>
             <w:rFonts w:ascii="Times New Roman" w:eastAsia="Times New Roman" w:hAnsi="Times New Roman" w:cs="Times New Roman"/>
-            <w:i/>
-            <w:iCs/>
             <w:color w:val="000000"/>
             <w:lang w:val="en-CA"/>
           </w:rPr>
@@ -9118,25 +8694,7 @@
             <w:color w:val="000000"/>
             <w:lang w:val="en-CA"/>
           </w:rPr>
-          <w:t xml:space="preserve"> Impact of gut microbiome on skin health: gut-skin axis observed through the lenses of therapeutics and skin diseases. </w:t>
-        </w:r>
-        <w:r>
-          <w:rPr>
-            <w:rFonts w:ascii="Times New Roman" w:eastAsia="Times New Roman" w:hAnsi="Times New Roman" w:cs="Times New Roman"/>
-            <w:i/>
-            <w:iCs/>
-            <w:color w:val="000000"/>
-            <w:lang w:val="en-CA"/>
-          </w:rPr>
-          <w:t>Gut Microbes</w:t>
-        </w:r>
-        <w:r>
-          <w:rPr>
-            <w:rFonts w:ascii="Times New Roman" w:eastAsia="Times New Roman" w:hAnsi="Times New Roman" w:cs="Times New Roman"/>
-            <w:color w:val="000000"/>
-            <w:lang w:val="en-CA"/>
-          </w:rPr>
-          <w:t xml:space="preserve"> </w:t>
+          <w:t xml:space="preserve"> Impact of gut microbiome on skin health: gut-skin axis observed through the lenses of therapeutics and skin diseases. Gut Microbes </w:t>
         </w:r>
         <w:r>
           <w:rPr>
@@ -9239,25 +8797,7 @@
             <w:color w:val="000000"/>
             <w:lang w:val="en-CA"/>
           </w:rPr>
-          <w:t xml:space="preserve"> 2017. Fungal and bacterial growth in floor dust at elevated relative humidity levels.</w:t>
-        </w:r>
-        <w:r>
-          <w:rPr>
-            <w:rFonts w:ascii="Times New Roman" w:eastAsia="Times New Roman" w:hAnsi="Times New Roman" w:cs="Times New Roman"/>
-            <w:i/>
-            <w:iCs/>
-            <w:color w:val="000000"/>
-            <w:lang w:val="en-CA"/>
-          </w:rPr>
-          <w:t xml:space="preserve"> Indoor Air</w:t>
-        </w:r>
-        <w:r>
-          <w:rPr>
-            <w:rFonts w:ascii="Times New Roman" w:eastAsia="Times New Roman" w:hAnsi="Times New Roman" w:cs="Times New Roman"/>
-            <w:color w:val="000000"/>
-            <w:lang w:val="en-CA"/>
-          </w:rPr>
-          <w:t xml:space="preserve"> </w:t>
+          <w:t xml:space="preserve"> 2017. Fungal and bacterial growth in floor dust at elevated relative humidity levels. Indoor Air </w:t>
         </w:r>
         <w:r>
           <w:rPr>
@@ -9407,8 +8947,6 @@
         <w:r>
           <w:rPr>
             <w:rFonts w:ascii="Times New Roman" w:eastAsia="Times New Roman" w:hAnsi="Times New Roman" w:cs="Times New Roman"/>
-            <w:i/>
-            <w:iCs/>
             <w:color w:val="000000"/>
             <w:lang w:val="en-CA"/>
           </w:rPr>
@@ -9423,6 +8961,7 @@
           </w:rPr>
           <w:t xml:space="preserve"> </w:t>
         </w:r>
+        <w:proofErr w:type="gramStart"/>
         <w:r>
           <w:rPr>
             <w:rFonts w:ascii="Times New Roman" w:eastAsia="Times New Roman" w:hAnsi="Times New Roman" w:cs="Times New Roman"/>
@@ -9439,7 +8978,16 @@
             <w:color w:val="000000"/>
             <w:lang w:val="en-CA"/>
           </w:rPr>
-          <w:t>:e731.</w:t>
+          <w:t>:e</w:t>
+        </w:r>
+        <w:proofErr w:type="gramEnd"/>
+        <w:r>
+          <w:rPr>
+            <w:rFonts w:ascii="Times New Roman" w:eastAsia="Times New Roman" w:hAnsi="Times New Roman" w:cs="Times New Roman"/>
+            <w:color w:val="000000"/>
+            <w:lang w:val="en-CA"/>
+          </w:rPr>
+          <w:t>731.</w:t>
         </w:r>
       </w:hyperlink>
     </w:p>
@@ -9502,25 +9050,7 @@
             <w:color w:val="000000"/>
             <w:lang w:val="en-CA"/>
           </w:rPr>
-          <w:t xml:space="preserve">2018. Acinetobacter spp. as nosocomial pathogens: Epidemiology and resistance features. </w:t>
-        </w:r>
-        <w:r>
-          <w:rPr>
-            <w:rFonts w:ascii="Times New Roman" w:eastAsia="Times New Roman" w:hAnsi="Times New Roman" w:cs="Times New Roman"/>
-            <w:i/>
-            <w:iCs/>
-            <w:color w:val="000000"/>
-            <w:lang w:val="en-CA"/>
-          </w:rPr>
-          <w:t>Saudi J Biol Sci</w:t>
-        </w:r>
-        <w:r>
-          <w:rPr>
-            <w:rFonts w:ascii="Times New Roman" w:eastAsia="Times New Roman" w:hAnsi="Times New Roman" w:cs="Times New Roman"/>
-            <w:color w:val="000000"/>
-            <w:lang w:val="en-CA"/>
-          </w:rPr>
-          <w:t xml:space="preserve"> </w:t>
+          <w:t xml:space="preserve">2018. Acinetobacter spp. as nosocomial pathogens: Epidemiology and resistance features. Saudi J Biol Sci </w:t>
         </w:r>
         <w:r>
           <w:rPr>
@@ -9631,17 +9161,7 @@
             <w:color w:val="000000"/>
             <w:lang w:val="en-CA"/>
           </w:rPr>
-          <w:t xml:space="preserve">2021. Current Evidence for Corynebacterium on the Ocular Surface. </w:t>
-        </w:r>
-        <w:r>
-          <w:rPr>
-            <w:rFonts w:ascii="Times New Roman" w:eastAsia="Times New Roman" w:hAnsi="Times New Roman" w:cs="Times New Roman"/>
-            <w:i/>
-            <w:iCs/>
-            <w:color w:val="000000"/>
-            <w:lang w:val="en-CA"/>
-          </w:rPr>
-          <w:t>Microorganisms</w:t>
+          <w:t>2021. Current Evidence for Corynebacterium on the Ocular Surface. Microorganisms</w:t>
         </w:r>
         <w:r>
           <w:rPr>
@@ -9762,24 +9282,12 @@
             <w:color w:val="000000"/>
             <w:lang w:val="en-CA"/>
           </w:rPr>
-          <w:t xml:space="preserve"> Species and Their Connection to Events of Clinical Relevance in Gastrointestinal and Respiratory Tracts. </w:t>
-        </w:r>
-        <w:r>
-          <w:rPr>
-            <w:rFonts w:ascii="Times New Roman" w:eastAsia="Times New Roman" w:hAnsi="Times New Roman" w:cs="Times New Roman"/>
-            <w:i/>
-            <w:iCs/>
-            <w:color w:val="000000"/>
-            <w:lang w:val="en-CA"/>
-          </w:rPr>
-          <w:t xml:space="preserve">Front </w:t>
-        </w:r>
-        <w:proofErr w:type="spellStart"/>
-        <w:r>
-          <w:rPr>
-            <w:rFonts w:ascii="Times New Roman" w:eastAsia="Times New Roman" w:hAnsi="Times New Roman" w:cs="Times New Roman"/>
-            <w:i/>
-            <w:iCs/>
+          <w:t xml:space="preserve"> Species and Their Connection to Events of Clinical Relevance in Gastrointestinal and Respiratory Tracts. Front </w:t>
+        </w:r>
+        <w:proofErr w:type="spellStart"/>
+        <w:r>
+          <w:rPr>
+            <w:rFonts w:ascii="Times New Roman" w:eastAsia="Times New Roman" w:hAnsi="Times New Roman" w:cs="Times New Roman"/>
             <w:color w:val="000000"/>
             <w:lang w:val="en-CA"/>
           </w:rPr>
@@ -9792,25 +9300,7 @@
             <w:color w:val="000000"/>
             <w:lang w:val="en-CA"/>
           </w:rPr>
-          <w:t xml:space="preserve"> </w:t>
-        </w:r>
-        <w:r>
-          <w:rPr>
-            <w:rFonts w:ascii="Times New Roman" w:eastAsia="Times New Roman" w:hAnsi="Times New Roman" w:cs="Times New Roman"/>
-            <w:b/>
-            <w:bCs/>
-            <w:color w:val="000000"/>
-            <w:lang w:val="en-CA"/>
-          </w:rPr>
-          <w:t>12</w:t>
-        </w:r>
-        <w:r>
-          <w:rPr>
-            <w:rFonts w:ascii="Times New Roman" w:eastAsia="Times New Roman" w:hAnsi="Times New Roman" w:cs="Times New Roman"/>
-            <w:color w:val="000000"/>
-            <w:lang w:val="en-CA"/>
-          </w:rPr>
-          <w:t>.</w:t>
+          <w:t xml:space="preserve"> 12.</w:t>
         </w:r>
       </w:hyperlink>
     </w:p>
@@ -10079,24 +9569,12 @@
             <w:color w:val="000000"/>
             <w:lang w:val="en-CA"/>
           </w:rPr>
-          <w:t>) and Identification of Putative Virulence Factors.</w:t>
-        </w:r>
-        <w:r>
-          <w:rPr>
-            <w:rFonts w:ascii="Times New Roman" w:eastAsia="Times New Roman" w:hAnsi="Times New Roman" w:cs="Times New Roman"/>
-            <w:i/>
-            <w:iCs/>
-            <w:color w:val="000000"/>
-            <w:lang w:val="en-CA"/>
-          </w:rPr>
-          <w:t xml:space="preserve"> Front </w:t>
-        </w:r>
-        <w:proofErr w:type="spellStart"/>
-        <w:r>
-          <w:rPr>
-            <w:rFonts w:ascii="Times New Roman" w:eastAsia="Times New Roman" w:hAnsi="Times New Roman" w:cs="Times New Roman"/>
-            <w:i/>
-            <w:iCs/>
+          <w:t xml:space="preserve">) and Identification of Putative Virulence Factors. Front </w:t>
+        </w:r>
+        <w:proofErr w:type="spellStart"/>
+        <w:r>
+          <w:rPr>
+            <w:rFonts w:ascii="Times New Roman" w:eastAsia="Times New Roman" w:hAnsi="Times New Roman" w:cs="Times New Roman"/>
             <w:color w:val="000000"/>
             <w:lang w:val="en-CA"/>
           </w:rPr>
@@ -10245,17 +9723,7 @@
             <w:color w:val="000000"/>
             <w:lang w:val="en-CA"/>
           </w:rPr>
-          <w:t xml:space="preserve"> 2015. Review of human hand microbiome research.</w:t>
-        </w:r>
-        <w:r>
-          <w:rPr>
-            <w:rFonts w:ascii="Times New Roman" w:eastAsia="Times New Roman" w:hAnsi="Times New Roman" w:cs="Times New Roman"/>
-            <w:i/>
-            <w:iCs/>
-            <w:color w:val="000000"/>
-            <w:lang w:val="en-CA"/>
-          </w:rPr>
-          <w:t xml:space="preserve"> J Dermatol Sci </w:t>
+          <w:t xml:space="preserve"> 2015. Review of human hand microbiome research. J Dermatol Sci </w:t>
         </w:r>
         <w:r>
           <w:rPr>
@@ -10279,35 +9747,48 @@
     </w:p>
     <w:p>
       <w:pPr>
+        <w:widowControl w:val="0"/>
+        <w:pBdr>
+          <w:top w:val="nil"/>
+          <w:left w:val="nil"/>
+          <w:bottom w:val="nil"/>
+          <w:right w:val="nil"/>
+          <w:between w:val="nil"/>
+        </w:pBdr>
         <w:spacing w:line="480" w:lineRule="auto"/>
-        <w:ind w:left="384" w:hanging="384"/>
-        <w:rPr>
-          <w:rFonts w:ascii="Times New Roman" w:eastAsia="Times New Roman" w:hAnsi="Times New Roman" w:cs="Times New Roman"/>
-          <w:color w:val="000000"/>
-          <w:sz w:val="24"/>
-          <w:szCs w:val="24"/>
-          <w:lang w:val="en-CA"/>
+        <w:ind w:left="768" w:hanging="384"/>
+        <w:rPr>
+          <w:rFonts w:ascii="Times New Roman" w:eastAsia="Times New Roman" w:hAnsi="Times New Roman" w:cs="Times New Roman"/>
         </w:rPr>
       </w:pPr>
-      <w:r>
-        <w:rPr>
-          <w:rFonts w:ascii="Times New Roman" w:eastAsia="Times New Roman" w:hAnsi="Times New Roman" w:cs="Times New Roman"/>
-          <w:color w:val="000000"/>
-          <w:sz w:val="24"/>
-          <w:szCs w:val="24"/>
-          <w:lang w:val="en-CA"/>
-        </w:rPr>
-        <w:t xml:space="preserve">52. </w:t>
-      </w:r>
       <w:hyperlink r:id="rId112" w:history="1">
         <w:r>
           <w:rPr>
             <w:rFonts w:ascii="Times New Roman" w:eastAsia="Times New Roman" w:hAnsi="Times New Roman" w:cs="Times New Roman"/>
-            <w:b/>
-            <w:bCs/>
-            <w:color w:val="000000"/>
-            <w:lang w:val="en-CA"/>
-          </w:rPr>
+            <w:color w:val="000000"/>
+            <w:lang w:val="en-CA"/>
+          </w:rPr>
+          <w:t>52.</w:t>
+        </w:r>
+        <w:r>
+          <w:rPr>
+            <w:rFonts w:ascii="Times New Roman" w:eastAsia="Times New Roman" w:hAnsi="Times New Roman" w:cs="Times New Roman"/>
+            <w:b/>
+            <w:bCs/>
+            <w:color w:val="000000"/>
+            <w:lang w:val="en-CA"/>
+          </w:rPr>
+          <w:t xml:space="preserve"> </w:t>
+        </w:r>
+        <w:r>
+          <w:rPr>
+            <w:rFonts w:ascii="Times New Roman" w:eastAsia="Times New Roman" w:hAnsi="Times New Roman" w:cs="Times New Roman"/>
+            <w:b/>
+            <w:bCs/>
+            <w:color w:val="000000"/>
+            <w:lang w:val="en-CA"/>
+          </w:rPr>
+          <w:tab/>
           <w:t xml:space="preserve">Eriksson K, Dickins TE, </w:t>
         </w:r>
         <w:proofErr w:type="spellStart"/>
@@ -10338,26 +9819,9 @@
             <w:color w:val="000000"/>
             <w:lang w:val="en-CA"/>
           </w:rPr>
-          <w:t xml:space="preserve">2022. Global sex differences in hygiene norms and their relation to sex equality. </w:t>
-        </w:r>
-        <w:r>
-          <w:rPr>
-            <w:rFonts w:ascii="Times New Roman" w:eastAsia="Times New Roman" w:hAnsi="Times New Roman" w:cs="Times New Roman"/>
-            <w:i/>
-            <w:iCs/>
-            <w:color w:val="000000"/>
-            <w:lang w:val="en-CA"/>
-          </w:rPr>
-          <w:t>PLOS Glob Public Health</w:t>
-        </w:r>
-        <w:r>
-          <w:rPr>
-            <w:rFonts w:ascii="Times New Roman" w:eastAsia="Times New Roman" w:hAnsi="Times New Roman" w:cs="Times New Roman"/>
-            <w:color w:val="000000"/>
-            <w:lang w:val="en-CA"/>
-          </w:rPr>
-          <w:t xml:space="preserve"> </w:t>
-        </w:r>
+          <w:t xml:space="preserve">2022. Global sex differences in hygiene norms and their relation to sex equality. PLOS Glob Public Health </w:t>
+        </w:r>
+        <w:proofErr w:type="gramStart"/>
         <w:r>
           <w:rPr>
             <w:rFonts w:ascii="Times New Roman" w:eastAsia="Times New Roman" w:hAnsi="Times New Roman" w:cs="Times New Roman"/>
@@ -10374,7 +9838,16 @@
             <w:color w:val="000000"/>
             <w:lang w:val="en-CA"/>
           </w:rPr>
-          <w:t>:e0000591.</w:t>
+          <w:t>:e</w:t>
+        </w:r>
+        <w:proofErr w:type="gramEnd"/>
+        <w:r>
+          <w:rPr>
+            <w:rFonts w:ascii="Times New Roman" w:eastAsia="Times New Roman" w:hAnsi="Times New Roman" w:cs="Times New Roman"/>
+            <w:color w:val="000000"/>
+            <w:lang w:val="en-CA"/>
+          </w:rPr>
+          <w:t>0000591.</w:t>
         </w:r>
       </w:hyperlink>
     </w:p>
@@ -11657,7 +11130,21 @@
         <w:rPr>
           <w:rFonts w:ascii="Times New Roman" w:eastAsia="Times New Roman" w:hAnsi="Times New Roman" w:cs="Times New Roman"/>
         </w:rPr>
-        <w:t xml:space="preserve"> (A) The phylum present in the various sex-specific sheet washing groups are represented by differing </w:t>
+        <w:t xml:space="preserve"> (A) The phylum present in the various sex-specific sheet washing groups </w:t>
+      </w:r>
+      <w:proofErr w:type="gramStart"/>
+      <w:r>
+        <w:rPr>
+          <w:rFonts w:ascii="Times New Roman" w:eastAsia="Times New Roman" w:hAnsi="Times New Roman" w:cs="Times New Roman"/>
+        </w:rPr>
+        <w:t>are</w:t>
+      </w:r>
+      <w:proofErr w:type="gramEnd"/>
+      <w:r>
+        <w:rPr>
+          <w:rFonts w:ascii="Times New Roman" w:eastAsia="Times New Roman" w:hAnsi="Times New Roman" w:cs="Times New Roman"/>
+        </w:rPr>
+        <w:t xml:space="preserve"> represented by differing </w:t>
       </w:r>
       <w:proofErr w:type="spellStart"/>
       <w:r>

</xml_diff>

<commit_message>
changes to final manuscript
</commit_message>
<xml_diff>
--- a/UJEMI_documents/Anwari_et_al_2024_Manuscript.docx
+++ b/UJEMI_documents/Anwari_et_al_2024_Manuscript.docx
@@ -822,13 +822,25 @@
         <w:rPr>
           <w:rFonts w:ascii="Times New Roman" w:eastAsia="Times New Roman" w:hAnsi="Times New Roman" w:cs="Times New Roman"/>
         </w:rPr>
-        <w:t>frequency reported prior to collection and</w:t>
-      </w:r>
-      <w:r>
-        <w:rPr>
-          <w:rFonts w:ascii="Times New Roman" w:eastAsia="Times New Roman" w:hAnsi="Times New Roman" w:cs="Times New Roman"/>
-        </w:rPr>
-        <w:t xml:space="preserve"> from histogram categorization</w:t>
+        <w:t xml:space="preserve">frequency reported </w:t>
+      </w:r>
+      <w:r>
+        <w:rPr>
+          <w:rFonts w:ascii="Times New Roman" w:eastAsia="Times New Roman" w:hAnsi="Times New Roman" w:cs="Times New Roman"/>
+        </w:rPr>
+        <w:t>from histogram categorization</w:t>
+      </w:r>
+      <w:r>
+        <w:rPr>
+          <w:rFonts w:ascii="Times New Roman" w:eastAsia="Times New Roman" w:hAnsi="Times New Roman" w:cs="Times New Roman"/>
+        </w:rPr>
+        <w:t xml:space="preserve"> </w:t>
+      </w:r>
+      <w:r>
+        <w:rPr>
+          <w:rFonts w:ascii="Times New Roman" w:eastAsia="Times New Roman" w:hAnsi="Times New Roman" w:cs="Times New Roman"/>
+        </w:rPr>
+        <w:t>prior to collection</w:t>
       </w:r>
       <w:r>
         <w:rPr>
@@ -2892,49 +2904,7 @@
         <w:rPr>
           <w:rFonts w:ascii="Times New Roman" w:eastAsia="Times New Roman" w:hAnsi="Times New Roman" w:cs="Times New Roman"/>
         </w:rPr>
-        <w:t xml:space="preserve">. </w:t>
-      </w:r>
-      <w:r>
-        <w:rPr>
-          <w:rFonts w:ascii="Times New Roman" w:eastAsia="Times New Roman" w:hAnsi="Times New Roman" w:cs="Times New Roman"/>
-        </w:rPr>
-        <w:t>A</w:t>
-      </w:r>
-      <w:r>
-        <w:rPr>
-          <w:rFonts w:ascii="Times New Roman" w:eastAsia="Times New Roman" w:hAnsi="Times New Roman" w:cs="Times New Roman"/>
-        </w:rPr>
-        <w:t>dditionally</w:t>
-      </w:r>
-      <w:r>
-        <w:rPr>
-          <w:rFonts w:ascii="Times New Roman" w:eastAsia="Times New Roman" w:hAnsi="Times New Roman" w:cs="Times New Roman"/>
-        </w:rPr>
-        <w:t xml:space="preserve">, females have a higher relative </w:t>
-      </w:r>
-      <w:r>
-        <w:rPr>
-          <w:rFonts w:ascii="Times New Roman" w:eastAsia="Times New Roman" w:hAnsi="Times New Roman" w:cs="Times New Roman"/>
-        </w:rPr>
-        <w:t>abundance of Lactobacil</w:t>
-      </w:r>
-      <w:r>
-        <w:rPr>
-          <w:rFonts w:ascii="Times New Roman" w:eastAsia="Times New Roman" w:hAnsi="Times New Roman" w:cs="Times New Roman"/>
-        </w:rPr>
-        <w:t xml:space="preserve">lus </w:t>
-      </w:r>
-      <w:r>
-        <w:rPr>
-          <w:rFonts w:ascii="Times New Roman" w:eastAsia="Times New Roman" w:hAnsi="Times New Roman" w:cs="Times New Roman"/>
-        </w:rPr>
-        <w:t>than males</w:t>
-      </w:r>
-      <w:r>
-        <w:rPr>
-          <w:rFonts w:ascii="Times New Roman" w:eastAsia="Times New Roman" w:hAnsi="Times New Roman" w:cs="Times New Roman"/>
-        </w:rPr>
-        <w:t xml:space="preserve"> at low sheet washing frequency, which then becomes more similar as the frequency increases, supporting the previously mentioned trend of high sheet washing frequency correlating to less variation between sexes (Figure 2C). These findings are validated by previous research which states that females have higher </w:t>
+        <w:t xml:space="preserve">. These findings are validated by previous research which states that females have higher </w:t>
       </w:r>
       <w:r>
         <w:rPr>
@@ -3018,8 +2988,14 @@
         <w:rPr>
           <w:rFonts w:ascii="Times New Roman" w:eastAsia="Times New Roman" w:hAnsi="Times New Roman" w:cs="Times New Roman"/>
         </w:rPr>
+        <w:t xml:space="preserve">Core Microbiome analysis aimed to investigate the correlation between the sheet washing frequency and sexes, while also examining the shared and unique genera associated with each group. Our results revealed that there is greater diversity in hand microbial composition when bed sheets are washed infrequently (Figure 3). The observation aligns with the taxa bar plot analysis, which highlighted </w:t>
+      </w:r>
+      <w:r>
+        <w:rPr>
+          <w:rFonts w:ascii="Times New Roman" w:eastAsia="Times New Roman" w:hAnsi="Times New Roman" w:cs="Times New Roman"/>
+        </w:rPr>
         <w:lastRenderedPageBreak/>
-        <w:t xml:space="preserve">Core Microbiome analysis aimed to investigate the correlation between the sheet washing frequency and sexes, while also examining the shared and unique genera associated with each group. Our results revealed that there is greater diversity in hand microbial composition when bed sheets are washed infrequently (Figure 3). The observation aligns with the taxa bar plot analysis, which highlighted increased variation between sexes in the abundance of specific phyla under infrequent sheet washing conditions (Figure 2). While there is a lack of previous literature on sheet washing and its impact on the skin microbiome, it is well-established that sanitation practices reduce the overall microbial load on abiotic surfaces </w:t>
+        <w:t xml:space="preserve">increased variation between sexes in the abundance of specific phyla under infrequent sheet washing conditions (Figure 2). While there is a lack of previous literature on sheet washing and its impact on the skin microbiome, it is well-established that sanitation practices reduce the overall microbial load on abiotic surfaces </w:t>
       </w:r>
       <w:hyperlink r:id="rId41">
         <w:r>
@@ -3270,14 +3246,7 @@
         <w:rPr>
           <w:rFonts w:ascii="Times New Roman" w:eastAsia="Times New Roman" w:hAnsi="Times New Roman" w:cs="Times New Roman"/>
         </w:rPr>
-        <w:t xml:space="preserve"> is known to be a </w:t>
-      </w:r>
-      <w:r>
-        <w:rPr>
-          <w:rFonts w:ascii="Times New Roman" w:eastAsia="Times New Roman" w:hAnsi="Times New Roman" w:cs="Times New Roman"/>
-        </w:rPr>
-        <w:lastRenderedPageBreak/>
-        <w:t xml:space="preserve">contributor to nosocomial infections </w:t>
+        <w:t xml:space="preserve"> is known to be a contributor to nosocomial infections </w:t>
       </w:r>
       <w:hyperlink r:id="rId47">
         <w:r>
@@ -3342,7 +3311,14 @@
         <w:rPr>
           <w:rFonts w:ascii="Times New Roman" w:eastAsia="Times New Roman" w:hAnsi="Times New Roman" w:cs="Times New Roman"/>
         </w:rPr>
-        <w:t>, which is typically found on the skin microbiome</w:t>
+        <w:t xml:space="preserve">, which is typically found </w:t>
+      </w:r>
+      <w:r>
+        <w:rPr>
+          <w:rFonts w:ascii="Times New Roman" w:eastAsia="Times New Roman" w:hAnsi="Times New Roman" w:cs="Times New Roman"/>
+        </w:rPr>
+        <w:lastRenderedPageBreak/>
+        <w:t>on the skin microbiome</w:t>
       </w:r>
       <w:r>
         <w:rPr>
@@ -3630,84 +3606,84 @@
         <w:rPr>
           <w:rFonts w:ascii="Times New Roman" w:eastAsia="Times New Roman" w:hAnsi="Times New Roman" w:cs="Times New Roman"/>
         </w:rPr>
-        <w:t xml:space="preserve"> Our study explored differences between males and females; however, the samples from our dataset only looked at biological sex and not gender, therefore our conclusions only account for </w:t>
+        <w:t xml:space="preserve"> Our study explored differences between males and females; however, the samples from our dataset only looked at biological sex and not gender, therefore our conclusions only account for biological and </w:t>
+      </w:r>
+      <w:proofErr w:type="spellStart"/>
+      <w:r>
+        <w:rPr>
+          <w:rFonts w:ascii="Times New Roman" w:eastAsia="Times New Roman" w:hAnsi="Times New Roman" w:cs="Times New Roman"/>
+        </w:rPr>
+        <w:t>behavioural</w:t>
+      </w:r>
+      <w:proofErr w:type="spellEnd"/>
+      <w:r>
+        <w:rPr>
+          <w:rFonts w:ascii="Times New Roman" w:eastAsia="Times New Roman" w:hAnsi="Times New Roman" w:cs="Times New Roman"/>
+        </w:rPr>
+        <w:t xml:space="preserve"> sex differences. </w:t>
+      </w:r>
+      <w:r>
+        <w:rPr>
+          <w:rFonts w:ascii="Times New Roman" w:eastAsia="Times New Roman" w:hAnsi="Times New Roman" w:cs="Times New Roman"/>
+        </w:rPr>
+        <w:t xml:space="preserve">Our </w:t>
+      </w:r>
+      <w:r>
+        <w:rPr>
+          <w:rFonts w:ascii="Times New Roman" w:eastAsia="Times New Roman" w:hAnsi="Times New Roman" w:cs="Times New Roman"/>
+        </w:rPr>
+        <w:t xml:space="preserve">study is </w:t>
+      </w:r>
+      <w:r>
+        <w:rPr>
+          <w:rFonts w:ascii="Times New Roman" w:eastAsia="Times New Roman" w:hAnsi="Times New Roman" w:cs="Times New Roman"/>
+        </w:rPr>
+        <w:t xml:space="preserve">also </w:t>
+      </w:r>
+      <w:r>
+        <w:rPr>
+          <w:rFonts w:ascii="Times New Roman" w:eastAsia="Times New Roman" w:hAnsi="Times New Roman" w:cs="Times New Roman"/>
+        </w:rPr>
+        <w:t xml:space="preserve">unable to distinguish whether </w:t>
+      </w:r>
+      <w:proofErr w:type="spellStart"/>
+      <w:r>
+        <w:rPr>
+          <w:rFonts w:ascii="Times New Roman" w:eastAsia="Times New Roman" w:hAnsi="Times New Roman" w:cs="Times New Roman"/>
+        </w:rPr>
+        <w:t>behavioural</w:t>
+      </w:r>
+      <w:proofErr w:type="spellEnd"/>
+      <w:r>
+        <w:rPr>
+          <w:rFonts w:ascii="Times New Roman" w:eastAsia="Times New Roman" w:hAnsi="Times New Roman" w:cs="Times New Roman"/>
+        </w:rPr>
+        <w:t xml:space="preserve"> differences or genetic and physiological differences between sexes are driving the observed differences.</w:t>
+      </w:r>
+      <w:r>
+        <w:rPr>
+          <w:rFonts w:ascii="Times New Roman" w:eastAsia="Times New Roman" w:hAnsi="Times New Roman" w:cs="Times New Roman"/>
+        </w:rPr>
+        <w:t xml:space="preserve"> </w:t>
+      </w:r>
+      <w:r>
+        <w:rPr>
+          <w:rFonts w:ascii="Times New Roman" w:eastAsia="Times New Roman" w:hAnsi="Times New Roman" w:cs="Times New Roman"/>
+        </w:rPr>
+        <w:t>Additionally, s</w:t>
+      </w:r>
+      <w:r>
+        <w:rPr>
+          <w:rFonts w:ascii="Times New Roman" w:eastAsia="Times New Roman" w:hAnsi="Times New Roman" w:cs="Times New Roman"/>
+        </w:rPr>
+        <w:t xml:space="preserve">heet washing frequency may serve as a reflection of an individual’s overall hygiene habits and external factors such as hand washing frequency may be confounding variables that impact the microbial composition of individuals as hand washing frequency has been previously shown to impact </w:t>
       </w:r>
       <w:r>
         <w:rPr>
           <w:rFonts w:ascii="Times New Roman" w:eastAsia="Times New Roman" w:hAnsi="Times New Roman" w:cs="Times New Roman"/>
         </w:rPr>
         <w:lastRenderedPageBreak/>
-        <w:t xml:space="preserve">biological and </w:t>
-      </w:r>
-      <w:proofErr w:type="spellStart"/>
-      <w:r>
-        <w:rPr>
-          <w:rFonts w:ascii="Times New Roman" w:eastAsia="Times New Roman" w:hAnsi="Times New Roman" w:cs="Times New Roman"/>
-        </w:rPr>
-        <w:t>behavioural</w:t>
-      </w:r>
-      <w:proofErr w:type="spellEnd"/>
-      <w:r>
-        <w:rPr>
-          <w:rFonts w:ascii="Times New Roman" w:eastAsia="Times New Roman" w:hAnsi="Times New Roman" w:cs="Times New Roman"/>
-        </w:rPr>
-        <w:t xml:space="preserve"> sex differences. </w:t>
-      </w:r>
-      <w:r>
-        <w:rPr>
-          <w:rFonts w:ascii="Times New Roman" w:eastAsia="Times New Roman" w:hAnsi="Times New Roman" w:cs="Times New Roman"/>
-        </w:rPr>
-        <w:t xml:space="preserve">Our </w:t>
-      </w:r>
-      <w:r>
-        <w:rPr>
-          <w:rFonts w:ascii="Times New Roman" w:eastAsia="Times New Roman" w:hAnsi="Times New Roman" w:cs="Times New Roman"/>
-        </w:rPr>
-        <w:t xml:space="preserve">study is </w:t>
-      </w:r>
-      <w:r>
-        <w:rPr>
-          <w:rFonts w:ascii="Times New Roman" w:eastAsia="Times New Roman" w:hAnsi="Times New Roman" w:cs="Times New Roman"/>
-        </w:rPr>
-        <w:t xml:space="preserve">also </w:t>
-      </w:r>
-      <w:r>
-        <w:rPr>
-          <w:rFonts w:ascii="Times New Roman" w:eastAsia="Times New Roman" w:hAnsi="Times New Roman" w:cs="Times New Roman"/>
-        </w:rPr>
-        <w:t xml:space="preserve">unable to distinguish whether </w:t>
-      </w:r>
-      <w:proofErr w:type="spellStart"/>
-      <w:r>
-        <w:rPr>
-          <w:rFonts w:ascii="Times New Roman" w:eastAsia="Times New Roman" w:hAnsi="Times New Roman" w:cs="Times New Roman"/>
-        </w:rPr>
-        <w:t>behavioural</w:t>
-      </w:r>
-      <w:proofErr w:type="spellEnd"/>
-      <w:r>
-        <w:rPr>
-          <w:rFonts w:ascii="Times New Roman" w:eastAsia="Times New Roman" w:hAnsi="Times New Roman" w:cs="Times New Roman"/>
-        </w:rPr>
-        <w:t xml:space="preserve"> differences or genetic and physiological differences between sexes are driving the observed differences.</w:t>
-      </w:r>
-      <w:r>
-        <w:rPr>
-          <w:rFonts w:ascii="Times New Roman" w:eastAsia="Times New Roman" w:hAnsi="Times New Roman" w:cs="Times New Roman"/>
-        </w:rPr>
-        <w:t xml:space="preserve"> </w:t>
-      </w:r>
-      <w:r>
-        <w:rPr>
-          <w:rFonts w:ascii="Times New Roman" w:eastAsia="Times New Roman" w:hAnsi="Times New Roman" w:cs="Times New Roman"/>
-        </w:rPr>
-        <w:t>Additionally, s</w:t>
-      </w:r>
-      <w:r>
-        <w:rPr>
-          <w:rFonts w:ascii="Times New Roman" w:eastAsia="Times New Roman" w:hAnsi="Times New Roman" w:cs="Times New Roman"/>
-        </w:rPr>
-        <w:t xml:space="preserve">heet washing frequency may serve as a reflection of an individual’s overall hygiene habits and external factors such as hand washing frequency may be confounding variables that impact the microbial composition of individuals as hand washing frequency has been previously shown to impact microbial diversity </w:t>
+        <w:t xml:space="preserve">microbial diversity </w:t>
       </w:r>
       <w:hyperlink r:id="rId55">
         <w:r>
@@ -3782,38 +3758,38 @@
         <w:rPr>
           <w:rFonts w:ascii="Times New Roman" w:eastAsia="Times New Roman" w:hAnsi="Times New Roman" w:cs="Times New Roman"/>
         </w:rPr>
-        <w:t xml:space="preserve"> The objective of our study was to investigate the influence of sex and the hygiene factor of sheet washing frequency on the hand skin microbial composition of individuals in a shared living environment. We found that both sex and sheet washing frequency impacted hand skin microbiome diversity and composition. More specifically, we first found that sex is a greater driver of microbial composition than sheet washing frequency as there were greater differences in beta diversity metrics between sex groups than within sex groups, and sex impacted the abundance of genera similarly at high and low sheet washing frequency. However, sheet washing frequency still influences hand microbial </w:t>
+        <w:t xml:space="preserve"> The objective of our study was to investigate the influence of sex and the hygiene factor of sheet washing frequency on the hand skin microbial composition of individuals in a shared living environment. We found that both sex and sheet washing frequency impacted hand skin microbiome diversity and composition. More specifically, we first found that sex is a greater driver of microbial composition than sheet washing frequency as there were greater differences in beta diversity metrics between sex groups than within sex groups, and sex impacted the abundance of genera similarly at high and low sheet washing frequency. However, sheet washing frequency still influences hand microbial representation, with bacterial genera representation at both low and high sheet washing frequency found to be mostly different. More specifically, we observed that less frequent sheet washing is associated with greater differences in hand microbial composition load between sexes since there were greater variations in abundance of certain phyla, as well as more unique genera when sheets were washed less frequently. </w:t>
+      </w:r>
+      <w:r>
+        <w:rPr>
+          <w:rFonts w:ascii="Times New Roman" w:eastAsia="Times New Roman" w:hAnsi="Times New Roman" w:cs="Times New Roman"/>
+        </w:rPr>
+        <w:t>The</w:t>
+      </w:r>
+      <w:r>
+        <w:rPr>
+          <w:rFonts w:ascii="Times New Roman" w:eastAsia="Times New Roman" w:hAnsi="Times New Roman" w:cs="Times New Roman"/>
+        </w:rPr>
+        <w:t xml:space="preserve"> presence and abundance of genera in each group indicate that</w:t>
+      </w:r>
+      <w:r>
+        <w:rPr>
+          <w:rFonts w:ascii="Times New Roman" w:eastAsia="Times New Roman" w:hAnsi="Times New Roman" w:cs="Times New Roman"/>
+        </w:rPr>
+        <w:t xml:space="preserve"> a</w:t>
+      </w:r>
+      <w:r>
+        <w:rPr>
+          <w:rFonts w:ascii="Times New Roman" w:eastAsia="Times New Roman" w:hAnsi="Times New Roman" w:cs="Times New Roman"/>
+        </w:rPr>
+        <w:t xml:space="preserve"> higher frequency of hygiene </w:t>
       </w:r>
       <w:r>
         <w:rPr>
           <w:rFonts w:ascii="Times New Roman" w:eastAsia="Times New Roman" w:hAnsi="Times New Roman" w:cs="Times New Roman"/>
         </w:rPr>
         <w:lastRenderedPageBreak/>
-        <w:t xml:space="preserve">representation, with bacterial genera representation at both low and high sheet washing frequency found to be mostly different. More specifically, we observed that less frequent sheet washing is associated with greater differences in hand microbial composition load between sexes since there were greater variations in abundance of certain phyla, as well as more unique genera when sheets were washed less frequently. </w:t>
-      </w:r>
-      <w:r>
-        <w:rPr>
-          <w:rFonts w:ascii="Times New Roman" w:eastAsia="Times New Roman" w:hAnsi="Times New Roman" w:cs="Times New Roman"/>
-        </w:rPr>
-        <w:t>The</w:t>
-      </w:r>
-      <w:r>
-        <w:rPr>
-          <w:rFonts w:ascii="Times New Roman" w:eastAsia="Times New Roman" w:hAnsi="Times New Roman" w:cs="Times New Roman"/>
-        </w:rPr>
-        <w:t xml:space="preserve"> presence and abundance of genera in each group indicate that</w:t>
-      </w:r>
-      <w:r>
-        <w:rPr>
-          <w:rFonts w:ascii="Times New Roman" w:eastAsia="Times New Roman" w:hAnsi="Times New Roman" w:cs="Times New Roman"/>
-        </w:rPr>
-        <w:t xml:space="preserve"> a</w:t>
-      </w:r>
-      <w:r>
-        <w:rPr>
-          <w:rFonts w:ascii="Times New Roman" w:eastAsia="Times New Roman" w:hAnsi="Times New Roman" w:cs="Times New Roman"/>
-        </w:rPr>
-        <w:t xml:space="preserve"> higher frequency of hygiene practices, like sheet washing, can decrease microbiome differences between sexes and reduce opportunistic pathogens. Altogether, our study contributes to the continued field of research on the differential composition of microbiota between sexes but uniquely discusses how sex intersects with hygiene practices like sheet washing to influence microbial diversity and abundance. Our study therefore acts as a platform for future research on how hygiene habits influence the human microbiome and health outcomes in a sex-specific manner.</w:t>
+        <w:t>practices, like sheet washing, can decrease microbiome differences between sexes and reduce opportunistic pathogens. Altogether, our study contributes to the continued field of research on the differential composition of microbiota between sexes but uniquely discusses how sex intersects with hygiene practices like sheet washing to influence microbial diversity and abundance. Our study therefore acts as a platform for future research on how hygiene habits influence the human microbiome and health outcomes in a sex-specific manner.</w:t>
       </w:r>
     </w:p>
     <w:p>
@@ -3877,28 +3853,28 @@
         <w:rPr>
           <w:rFonts w:ascii="Times New Roman" w:eastAsia="Times New Roman" w:hAnsi="Times New Roman" w:cs="Times New Roman"/>
         </w:rPr>
-        <w:t xml:space="preserve">To address another previously mentioned limitation, future studies could aim to increase the scope of the research on hygiene practices, sex, and microbial composition. One way to increase the </w:t>
+        <w:t xml:space="preserve">To address another previously mentioned limitation, future studies could aim to increase the scope of the research on hygiene practices, sex, and microbial composition. One way to increase the scope could be to investigate the effects of various hygiene practices. Hand washing has already been shown to impact microbial composition, but other hygiene practices like showering or teeth brushing are not as well characterized </w:t>
+      </w:r>
+      <w:hyperlink r:id="rId60">
+        <w:r>
+          <w:rPr>
+            <w:rFonts w:ascii="Times New Roman" w:eastAsia="Times New Roman" w:hAnsi="Times New Roman" w:cs="Times New Roman"/>
+          </w:rPr>
+          <w:t>(4)</w:t>
+        </w:r>
+      </w:hyperlink>
+      <w:r>
+        <w:rPr>
+          <w:rFonts w:ascii="Times New Roman" w:eastAsia="Times New Roman" w:hAnsi="Times New Roman" w:cs="Times New Roman"/>
+        </w:rPr>
+        <w:t xml:space="preserve">. Additionally, other sample types could be explored, such as the abiotic surface samples available in the data set. Finally, the study took place in a single college dormitory with </w:t>
       </w:r>
       <w:r>
         <w:rPr>
           <w:rFonts w:ascii="Times New Roman" w:eastAsia="Times New Roman" w:hAnsi="Times New Roman" w:cs="Times New Roman"/>
         </w:rPr>
         <w:lastRenderedPageBreak/>
-        <w:t xml:space="preserve">scope could be to investigate the effects of various hygiene practices. Hand washing has already been shown to impact microbial composition, but other hygiene practices like showering or teeth brushing are not as well characterized </w:t>
-      </w:r>
-      <w:hyperlink r:id="rId60">
-        <w:r>
-          <w:rPr>
-            <w:rFonts w:ascii="Times New Roman" w:eastAsia="Times New Roman" w:hAnsi="Times New Roman" w:cs="Times New Roman"/>
-          </w:rPr>
-          <w:t>(4)</w:t>
-        </w:r>
-      </w:hyperlink>
-      <w:r>
-        <w:rPr>
-          <w:rFonts w:ascii="Times New Roman" w:eastAsia="Times New Roman" w:hAnsi="Times New Roman" w:cs="Times New Roman"/>
-        </w:rPr>
-        <w:t>. Additionally, other sample types could be explored, such as the abiotic surface samples available in the data set. Finally, the study took place in a single college dormitory with individuals of similar age and likely socioeconomic status, so including more diverse populations in future research could allow the findings to be extrapolated to the general population to a greater degree.</w:t>
+        <w:t>individuals of similar age and likely socioeconomic status, so including more diverse populations in future research could allow the findings to be extrapolated to the general population to a greater degree.</w:t>
       </w:r>
     </w:p>
     <w:p>
@@ -4030,14 +4006,7 @@
         <w:rPr>
           <w:rFonts w:ascii="Times New Roman" w:eastAsia="Times New Roman" w:hAnsi="Times New Roman" w:cs="Times New Roman"/>
         </w:rPr>
-        <w:t xml:space="preserve"> (JM) for this manuscript. LA analyzed and generated figures for taxa bar plots analysis. AC generated phyloseq objects, performed alpha diversity analysis, and contributed to writing limitation sections. DH performed initial processing in QIIME2, as well as analyzed and generated figures for core microbiome analysis. MM analyzed and generated figures for beta diversity analysis, as well as contributed to writing conclusions and future directions. JM analyzed and generated figures for DESeq2 analysis and contributed to writing the </w:t>
-      </w:r>
-      <w:r>
-        <w:rPr>
-          <w:rFonts w:ascii="Times New Roman" w:eastAsia="Times New Roman" w:hAnsi="Times New Roman" w:cs="Times New Roman"/>
-        </w:rPr>
-        <w:lastRenderedPageBreak/>
-        <w:t xml:space="preserve">introduction. All authors contributed to writing the abstract, methods, results, discussion, and supplemental sections. All authors edited the draft version of the manuscript. </w:t>
+        <w:t xml:space="preserve"> (JM) for this manuscript. LA analyzed and generated figures for taxa bar plots analysis. AC generated phyloseq objects, performed alpha diversity analysis, and contributed to writing limitation sections. DH performed initial processing in QIIME2, as well as analyzed and generated figures for core microbiome analysis. MM analyzed and generated figures for beta diversity analysis, as well as contributed to writing conclusions and future directions. JM analyzed and generated figures for DESeq2 analysis and contributed to writing the introduction. All authors contributed to writing the abstract, methods, results, discussion, and supplemental sections. All authors edited the draft version of the manuscript. </w:t>
       </w:r>
     </w:p>
     <w:p>
@@ -5281,6 +5250,7 @@
             <w:color w:val="000000"/>
             <w:lang w:val="en-CA"/>
           </w:rPr>
+          <w:lastRenderedPageBreak/>
           <w:t>Dorrestein</w:t>
         </w:r>
         <w:proofErr w:type="spellEnd"/>
@@ -10498,6 +10468,7 @@
           <w:rFonts w:ascii="Times New Roman" w:eastAsia="Times New Roman" w:hAnsi="Times New Roman" w:cs="Times New Roman"/>
           <w:b/>
         </w:rPr>
+        <w:lastRenderedPageBreak/>
         <w:t>TABLES</w:t>
       </w:r>
     </w:p>
@@ -11707,14 +11678,7 @@
         <w:rPr>
           <w:rFonts w:ascii="Times New Roman" w:eastAsia="Times New Roman" w:hAnsi="Times New Roman" w:cs="Times New Roman"/>
         </w:rPr>
-        <w:t xml:space="preserve">frequency (p-values of 0.99 for Female Low/High and 0.64 for Male Low/High). (B) Shannon’s diversity </w:t>
-      </w:r>
-      <w:r>
-        <w:rPr>
-          <w:rFonts w:ascii="Times New Roman" w:eastAsia="Times New Roman" w:hAnsi="Times New Roman" w:cs="Times New Roman"/>
-        </w:rPr>
-        <w:lastRenderedPageBreak/>
-        <w:t xml:space="preserve">boxplot of groups categorized by sex and sheet washing frequency (p-values of 0.99 for Female Low/High and 0.65 for Male Low/High). </w:t>
+        <w:t xml:space="preserve">frequency (p-values of 0.99 for Female Low/High and 0.64 for Male Low/High). (B) Shannon’s diversity boxplot of groups categorized by sex and sheet washing frequency (p-values of 0.99 for Female Low/High and 0.65 for Male Low/High). </w:t>
       </w:r>
       <w:r>
         <w:rPr>
@@ -11836,7 +11800,14 @@
         <w:rPr>
           <w:rFonts w:ascii="Times New Roman" w:eastAsia="Times New Roman" w:hAnsi="Times New Roman" w:cs="Times New Roman"/>
         </w:rPr>
-        <w:t>, are further analyzed through taxa bar plots which visualize variation at the genus level of the various</w:t>
+        <w:t xml:space="preserve">, are further </w:t>
+      </w:r>
+      <w:r>
+        <w:rPr>
+          <w:rFonts w:ascii="Times New Roman" w:eastAsia="Times New Roman" w:hAnsi="Times New Roman" w:cs="Times New Roman"/>
+        </w:rPr>
+        <w:lastRenderedPageBreak/>
+        <w:t>analyzed through taxa bar plots which visualize variation at the genus level of the various</w:t>
       </w:r>
       <w:r>
         <w:rPr>

</xml_diff>